<commit_message>
Moved explanation for reference-returning functions to the grammar description
</commit_message>
<xml_diff>
--- a/JSEP submission/coverLetterResubmission.docx
+++ b/JSEP submission/coverLetterResubmission.docx
@@ -1435,7 +1435,12 @@
     <w:p>
       <w:pPr>
         <w:rPr>
-          <w:color w:val="808080" w:themeColor="background1" w:themeShade="80"/>
+          <w:rStyle w:val="apple-converted-space"/>
+          <w:rFonts w:ascii="Verdana" w:hAnsi="Verdana"/>
+          <w:color w:val="808080" w:themeColor="background1" w:themeShade="80"/>
+          <w:sz w:val="17"/>
+          <w:szCs w:val="17"/>
+          <w:shd w:val="clear" w:color="auto" w:fill="FFFFFF"/>
         </w:rPr>
       </w:pPr>
       <w:proofErr w:type="gramStart"/>
@@ -1620,104 +1625,130 @@
           <w:szCs w:val="17"/>
           <w:shd w:val="clear" w:color="auto" w:fill="FFFFFF"/>
         </w:rPr>
-        <w:t>- Many places in the illustrative grammar are</w:t>
+        <w:t>- Many places in the illustrative grammar are still hard to decipher: Table I plays the instrumental role there, explaining that NR is a named range and DDE is a dynamic data exchange, as well as the totally unexpected fact that the opening bracket is included as a part of the Excel function name and a reference function. Is there a way to make it more readable? Decoupling it from the grammar and printing on a separate page in rotated form does not encourage reading and cross-checking.</w:t>
+      </w:r>
+      <w:r>
+        <w:rPr>
+          <w:rStyle w:val="apple-converted-space"/>
+          <w:rFonts w:ascii="Verdana" w:hAnsi="Verdana"/>
+          <w:color w:val="000000"/>
+          <w:sz w:val="17"/>
+          <w:szCs w:val="17"/>
+          <w:shd w:val="clear" w:color="auto" w:fill="FFFFFF"/>
+        </w:rPr>
+        <w:t> </w:t>
+      </w:r>
+      <w:r>
+        <w:rPr>
+          <w:rFonts w:ascii="Verdana" w:hAnsi="Verdana"/>
+          <w:color w:val="000000"/>
+          <w:sz w:val="17"/>
+          <w:szCs w:val="17"/>
+        </w:rPr>
+        <w:br/>
+      </w:r>
+      <w:r>
+        <w:rPr>
+          <w:rFonts w:ascii="Verdana" w:hAnsi="Verdana"/>
+          <w:i/>
+          <w:color w:val="808080" w:themeColor="background1" w:themeShade="80"/>
+          <w:sz w:val="17"/>
+          <w:szCs w:val="17"/>
+          <w:shd w:val="clear" w:color="auto" w:fill="FFFFFF"/>
+        </w:rPr>
+        <w:t>- The start symbol from a grammar in its first alternative allows any Formula in the implementation yet only Constants in the paper.</w:t>
+      </w:r>
+      <w:r>
+        <w:rPr>
+          <w:rStyle w:val="apple-converted-space"/>
+          <w:rFonts w:ascii="Verdana" w:hAnsi="Verdana"/>
+          <w:i/>
+          <w:color w:val="808080" w:themeColor="background1" w:themeShade="80"/>
+          <w:sz w:val="17"/>
+          <w:szCs w:val="17"/>
+          <w:shd w:val="clear" w:color="auto" w:fill="FFFFFF"/>
+        </w:rPr>
+        <w:t> </w:t>
+      </w:r>
+      <w:r>
+        <w:rPr>
+          <w:rFonts w:ascii="Verdana" w:hAnsi="Verdana"/>
+          <w:i/>
+          <w:color w:val="000000"/>
+          <w:sz w:val="17"/>
+          <w:szCs w:val="17"/>
+        </w:rPr>
+        <w:br/>
+      </w:r>
+      <w:r>
+        <w:rPr>
+          <w:rFonts w:ascii="Verdana" w:hAnsi="Verdana"/>
+          <w:i/>
+          <w:color w:val="808080" w:themeColor="background1" w:themeShade="80"/>
+          <w:sz w:val="17"/>
+          <w:szCs w:val="17"/>
+          <w:shd w:val="clear" w:color="auto" w:fill="FFFFFF"/>
+        </w:rPr>
+        <w:t>- The Prefix nonterminal seems to miss two alternatives present in the implementation: the quoted multiple sheets and the quoted file multiple sheets.</w:t>
+      </w:r>
+      <w:r>
+        <w:rPr>
+          <w:rStyle w:val="apple-converted-space"/>
+          <w:rFonts w:ascii="Verdana" w:hAnsi="Verdana"/>
+          <w:color w:val="808080" w:themeColor="background1" w:themeShade="80"/>
+          <w:sz w:val="17"/>
+          <w:szCs w:val="17"/>
+          <w:shd w:val="clear" w:color="auto" w:fill="FFFFFF"/>
+        </w:rPr>
+        <w:t> </w:t>
       </w:r>
       <w:bookmarkStart w:id="0" w:name="_GoBack"/>
       <w:bookmarkEnd w:id="0"/>
-      <w:r>
-        <w:rPr>
-          <w:rFonts w:ascii="Verdana" w:hAnsi="Verdana"/>
-          <w:color w:val="000000"/>
-          <w:sz w:val="17"/>
-          <w:szCs w:val="17"/>
-          <w:shd w:val="clear" w:color="auto" w:fill="FFFFFF"/>
-        </w:rPr>
-        <w:t xml:space="preserve"> still hard to decipher: Table I plays the instrumental role there, explaining that NR is a named range and DDE is a dynamic data exchange, as well as the totally unexpected fact that the opening bracket is included as a part of the Excel function name and a reference function. Is there a way to make it more readable? Decoupling it from the grammar and printing on a separate page in rotated form does not encourage reading and cross-checking.</w:t>
-      </w:r>
-      <w:r>
-        <w:rPr>
-          <w:rStyle w:val="apple-converted-space"/>
-          <w:rFonts w:ascii="Verdana" w:hAnsi="Verdana"/>
-          <w:color w:val="000000"/>
-          <w:sz w:val="17"/>
-          <w:szCs w:val="17"/>
-          <w:shd w:val="clear" w:color="auto" w:fill="FFFFFF"/>
-        </w:rPr>
-        <w:t> </w:t>
-      </w:r>
-      <w:r>
-        <w:rPr>
-          <w:rFonts w:ascii="Verdana" w:hAnsi="Verdana"/>
-          <w:color w:val="000000"/>
-          <w:sz w:val="17"/>
-          <w:szCs w:val="17"/>
-        </w:rPr>
-        <w:br/>
-      </w:r>
-      <w:r>
-        <w:rPr>
-          <w:rFonts w:ascii="Verdana" w:hAnsi="Verdana"/>
-          <w:color w:val="000000"/>
-          <w:sz w:val="17"/>
-          <w:szCs w:val="17"/>
-          <w:shd w:val="clear" w:color="auto" w:fill="FFFFFF"/>
-        </w:rPr>
-        <w:t>- The start symbol from a grammar in its first alternative allows any Formula in the implementation yet only Constants in the paper.</w:t>
-      </w:r>
-      <w:r>
-        <w:rPr>
-          <w:rStyle w:val="apple-converted-space"/>
-          <w:rFonts w:ascii="Verdana" w:hAnsi="Verdana"/>
-          <w:color w:val="000000"/>
-          <w:sz w:val="17"/>
-          <w:szCs w:val="17"/>
-          <w:shd w:val="clear" w:color="auto" w:fill="FFFFFF"/>
-        </w:rPr>
-        <w:t> </w:t>
-      </w:r>
-      <w:r>
-        <w:rPr>
-          <w:rFonts w:ascii="Verdana" w:hAnsi="Verdana"/>
-          <w:color w:val="000000"/>
-          <w:sz w:val="17"/>
-          <w:szCs w:val="17"/>
-        </w:rPr>
-        <w:br/>
-      </w:r>
-      <w:r>
-        <w:rPr>
-          <w:rFonts w:ascii="Verdana" w:hAnsi="Verdana"/>
-          <w:color w:val="000000"/>
-          <w:sz w:val="17"/>
-          <w:szCs w:val="17"/>
-          <w:shd w:val="clear" w:color="auto" w:fill="FFFFFF"/>
-        </w:rPr>
-        <w:t>- The Prefix nonterminal seems to miss two alternatives present in the implementation: the quoted multiple sheets and the quoted file multiple sheets.</w:t>
-      </w:r>
-      <w:r>
-        <w:rPr>
-          <w:rStyle w:val="apple-converted-space"/>
-          <w:rFonts w:ascii="Verdana" w:hAnsi="Verdana"/>
-          <w:color w:val="000000"/>
-          <w:sz w:val="17"/>
-          <w:szCs w:val="17"/>
-          <w:shd w:val="clear" w:color="auto" w:fill="FFFFFF"/>
-        </w:rPr>
-        <w:t> </w:t>
-      </w:r>
-      <w:r>
-        <w:rPr>
-          <w:rFonts w:ascii="Verdana" w:hAnsi="Verdana"/>
-          <w:color w:val="000000"/>
-          <w:sz w:val="17"/>
-          <w:szCs w:val="17"/>
-        </w:rPr>
-        <w:br/>
-      </w:r>
-      <w:r>
-        <w:rPr>
-          <w:rFonts w:ascii="Verdana" w:hAnsi="Verdana"/>
-          <w:color w:val="000000"/>
+    </w:p>
+    <w:p>
+      <w:pPr>
+        <w:rPr>
+          <w:rStyle w:val="apple-converted-space"/>
+          <w:i/>
+          <w:color w:val="808080" w:themeColor="background1" w:themeShade="80"/>
+        </w:rPr>
+      </w:pPr>
+      <w:r>
+        <w:rPr>
+          <w:rStyle w:val="apple-converted-space"/>
+          <w:rFonts w:ascii="Verdana" w:hAnsi="Verdana"/>
+          <w:color w:val="808080" w:themeColor="background1" w:themeShade="80"/>
+          <w:sz w:val="17"/>
+          <w:szCs w:val="17"/>
+          <w:shd w:val="clear" w:color="auto" w:fill="FFFFFF"/>
+        </w:rPr>
+        <w:t>True</w:t>
+      </w:r>
+      <w:r>
+        <w:rPr>
+          <w:rStyle w:val="apple-converted-space"/>
+          <w:rFonts w:ascii="Verdana" w:hAnsi="Verdana"/>
+          <w:color w:val="808080" w:themeColor="background1" w:themeShade="80"/>
+          <w:sz w:val="17"/>
+          <w:szCs w:val="17"/>
+          <w:shd w:val="clear" w:color="auto" w:fill="FFFFFF"/>
+        </w:rPr>
+        <w:t>, modified the terminals and non-terminals descriptions to fix both issues</w:t>
+      </w:r>
+      <w:r>
+        <w:rPr>
+          <w:rFonts w:ascii="Verdana" w:hAnsi="Verdana"/>
+          <w:color w:val="000000"/>
+          <w:sz w:val="17"/>
+          <w:szCs w:val="17"/>
+        </w:rPr>
+        <w:br/>
+      </w:r>
+      <w:r>
+        <w:rPr>
+          <w:rFonts w:ascii="Verdana" w:hAnsi="Verdana"/>
+          <w:i/>
+          <w:color w:val="808080" w:themeColor="background1" w:themeShade="80"/>
           <w:sz w:val="17"/>
           <w:szCs w:val="17"/>
           <w:shd w:val="clear" w:color="auto" w:fill="FFFFFF"/>
@@ -1728,29 +1759,171 @@
         <w:rPr>
           <w:rStyle w:val="apple-converted-space"/>
           <w:rFonts w:ascii="Verdana" w:hAnsi="Verdana"/>
-          <w:color w:val="000000"/>
-          <w:sz w:val="17"/>
-          <w:szCs w:val="17"/>
-          <w:shd w:val="clear" w:color="auto" w:fill="FFFFFF"/>
-        </w:rPr>
-        <w:t> </w:t>
-      </w:r>
-      <w:r>
+          <w:i/>
+          <w:color w:val="808080" w:themeColor="background1" w:themeShade="80"/>
+          <w:sz w:val="17"/>
+          <w:szCs w:val="17"/>
+          <w:shd w:val="clear" w:color="auto" w:fill="FFFFFF"/>
+        </w:rPr>
+        <w:t> </w:t>
+      </w:r>
+      <w:r>
+        <w:rPr>
+          <w:i/>
+          <w:color w:val="808080" w:themeColor="background1" w:themeShade="80"/>
+        </w:rPr>
         <w:t xml:space="preserve">(called </w:t>
       </w:r>
       <w:proofErr w:type="spellStart"/>
       <w:r>
+        <w:rPr>
+          <w:i/>
+          <w:color w:val="808080" w:themeColor="background1" w:themeShade="80"/>
+        </w:rPr>
         <w:t>ConditionalRefFunctionName</w:t>
       </w:r>
       <w:proofErr w:type="spellEnd"/>
       <w:r>
+        <w:rPr>
+          <w:i/>
+          <w:color w:val="808080" w:themeColor="background1" w:themeShade="80"/>
+        </w:rPr>
         <w:t xml:space="preserve"> in the implementation) is present in the paper on the diagrams, moved around but also present in the grammar; yet it is commented out in the artefact with the functions themselves (that are listed in the footnote on page 13) merged into the main list. What is the reason for these differences?</w:t>
       </w:r>
       <w:r>
         <w:rPr>
           <w:rStyle w:val="apple-converted-space"/>
-        </w:rPr>
-        <w:t> </w:t>
+          <w:i/>
+          <w:color w:val="808080" w:themeColor="background1" w:themeShade="80"/>
+        </w:rPr>
+        <w:t> </w:t>
+      </w:r>
+    </w:p>
+    <w:p>
+      <w:pPr>
+        <w:rPr>
+          <w:rFonts w:ascii="Verdana" w:hAnsi="Verdana"/>
+          <w:color w:val="808080" w:themeColor="background1" w:themeShade="80"/>
+          <w:sz w:val="17"/>
+          <w:szCs w:val="17"/>
+          <w:shd w:val="clear" w:color="auto" w:fill="FFFFFF"/>
+        </w:rPr>
+      </w:pPr>
+      <w:r>
+        <w:rPr>
+          <w:color w:val="808080" w:themeColor="background1" w:themeShade="80"/>
+        </w:rPr>
+        <w:t xml:space="preserve">The REF-FUNCTION-COND in the paper (called </w:t>
+      </w:r>
+      <w:proofErr w:type="spellStart"/>
+      <w:r>
+        <w:rPr>
+          <w:rFonts w:ascii="Consolas" w:hAnsi="Consolas" w:cs="Consolas"/>
+          <w:color w:val="808080" w:themeColor="background1" w:themeShade="80"/>
+          <w:sz w:val="19"/>
+          <w:szCs w:val="19"/>
+          <w:highlight w:val="white"/>
+        </w:rPr>
+        <w:t>ExcelConditionalRefFunctionToken</w:t>
+      </w:r>
+      <w:proofErr w:type="spellEnd"/>
+      <w:r>
+        <w:rPr>
+          <w:rFonts w:ascii="Consolas" w:hAnsi="Consolas" w:cs="Consolas"/>
+          <w:color w:val="808080" w:themeColor="background1" w:themeShade="80"/>
+          <w:sz w:val="19"/>
+          <w:szCs w:val="19"/>
+        </w:rPr>
+        <w:t xml:space="preserve"> in the </w:t>
+      </w:r>
+      <w:proofErr w:type="spellStart"/>
+      <w:r>
+        <w:rPr>
+          <w:rFonts w:ascii="Consolas" w:hAnsi="Consolas" w:cs="Consolas"/>
+          <w:color w:val="808080" w:themeColor="background1" w:themeShade="80"/>
+          <w:sz w:val="19"/>
+          <w:szCs w:val="19"/>
+        </w:rPr>
+        <w:t>implemntation</w:t>
+      </w:r>
+      <w:proofErr w:type="spellEnd"/>
+      <w:r>
+        <w:rPr>
+          <w:color w:val="808080" w:themeColor="background1" w:themeShade="80"/>
+        </w:rPr>
+        <w:t>) is used in the &lt;</w:t>
+      </w:r>
+      <w:proofErr w:type="spellStart"/>
+      <w:r>
+        <w:rPr>
+          <w:color w:val="808080" w:themeColor="background1" w:themeShade="80"/>
+        </w:rPr>
+        <w:t>RefFunctionName</w:t>
+      </w:r>
+      <w:proofErr w:type="spellEnd"/>
+      <w:r>
+        <w:rPr>
+          <w:color w:val="808080" w:themeColor="background1" w:themeShade="80"/>
+        </w:rPr>
+        <w:t xml:space="preserve">&gt; in the paper (also </w:t>
+      </w:r>
+      <w:proofErr w:type="spellStart"/>
+      <w:r>
+        <w:rPr>
+          <w:rFonts w:ascii="Consolas" w:hAnsi="Consolas" w:cs="Consolas"/>
+          <w:color w:val="808080" w:themeColor="background1" w:themeShade="80"/>
+          <w:sz w:val="19"/>
+          <w:szCs w:val="19"/>
+          <w:highlight w:val="white"/>
+        </w:rPr>
+        <w:t>RefFunctionName</w:t>
+      </w:r>
+      <w:proofErr w:type="spellEnd"/>
+      <w:r>
+        <w:rPr>
+          <w:rFonts w:ascii="Consolas" w:hAnsi="Consolas" w:cs="Consolas"/>
+          <w:color w:val="808080" w:themeColor="background1" w:themeShade="80"/>
+          <w:sz w:val="19"/>
+          <w:szCs w:val="19"/>
+        </w:rPr>
+        <w:t xml:space="preserve"> in the </w:t>
+      </w:r>
+      <w:proofErr w:type="spellStart"/>
+      <w:r>
+        <w:rPr>
+          <w:rFonts w:ascii="Consolas" w:hAnsi="Consolas" w:cs="Consolas"/>
+          <w:color w:val="808080" w:themeColor="background1" w:themeShade="80"/>
+          <w:sz w:val="19"/>
+          <w:szCs w:val="19"/>
+        </w:rPr>
+        <w:t>implemntation</w:t>
+      </w:r>
+      <w:proofErr w:type="spellEnd"/>
+      <w:r>
+        <w:rPr>
+          <w:color w:val="808080" w:themeColor="background1" w:themeShade="80"/>
+        </w:rPr>
+        <w:t xml:space="preserve">). There are no differences between the implementation and the representation of those rules in the paper. The commented out </w:t>
+      </w:r>
+      <w:proofErr w:type="spellStart"/>
+      <w:r>
+        <w:rPr>
+          <w:color w:val="808080" w:themeColor="background1" w:themeShade="80"/>
+        </w:rPr>
+        <w:t>ConditionalRefFunctionName</w:t>
+      </w:r>
+      <w:proofErr w:type="spellEnd"/>
+      <w:r>
+        <w:rPr>
+          <w:color w:val="808080" w:themeColor="background1" w:themeShade="80"/>
+        </w:rPr>
+        <w:t xml:space="preserve"> is leftover code from a previous implementation version, which we plan to clean up in the near future.</w:t>
+      </w:r>
+      <w:r>
+        <w:rPr>
+          <w:color w:val="808080" w:themeColor="background1" w:themeShade="80"/>
+        </w:rPr>
+        <w:t xml:space="preserve"> The list in the footnote in page 13 is of the conditional functions, not of the reference-returning functions. This was indeed confusing, so we added an explanation for the reference-returning functions in the second paragraph following the grammar rules.</w:t>
       </w:r>
       <w:r>
         <w:br/>
@@ -1847,6 +2020,7 @@
       </w:r>
       <w:proofErr w:type="spellStart"/>
       <w:r>
+        <w:lastRenderedPageBreak/>
         <w:t>Gembox</w:t>
       </w:r>
       <w:proofErr w:type="spellEnd"/>
@@ -1893,9 +2067,6 @@
       </w:r>
       <w:r>
         <w:br/>
-      </w:r>
-      <w:r>
-        <w:lastRenderedPageBreak/>
         <w:t xml:space="preserve">In section 4.3 about grammar analysis some statements become ambiguous because of the word “formula” which might be a formula as in “a formula grammar” — a top level formula, so to speak, or it might be a formula as something </w:t>
       </w:r>
       <w:proofErr w:type="spellStart"/>

</xml_diff>

<commit_message>
Changed grammar of StructuredReferences to match the implementation
</commit_message>
<xml_diff>
--- a/JSEP submission/coverLetterResubmission.docx
+++ b/JSEP submission/coverLetterResubmission.docx
@@ -1391,6 +1391,7 @@
       <w:r>
         <w:rPr>
           <w:rFonts w:ascii="Verdana" w:hAnsi="Verdana"/>
+          <w:i/>
           <w:color w:val="808080" w:themeColor="background1" w:themeShade="80"/>
           <w:sz w:val="17"/>
           <w:szCs w:val="17"/>
@@ -1402,6 +1403,7 @@
       <w:r>
         <w:rPr>
           <w:rFonts w:ascii="Verdana" w:hAnsi="Verdana"/>
+          <w:i/>
           <w:color w:val="808080" w:themeColor="background1" w:themeShade="80"/>
           <w:sz w:val="17"/>
           <w:szCs w:val="17"/>
@@ -1413,6 +1415,7 @@
       <w:r>
         <w:rPr>
           <w:rFonts w:ascii="Verdana" w:hAnsi="Verdana"/>
+          <w:i/>
           <w:color w:val="808080" w:themeColor="background1" w:themeShade="80"/>
           <w:sz w:val="17"/>
           <w:szCs w:val="17"/>
@@ -1441,6 +1444,7 @@
           <w:sz w:val="17"/>
           <w:szCs w:val="17"/>
           <w:shd w:val="clear" w:color="auto" w:fill="FFFFFF"/>
+          <w:lang w:val="nl-NL"/>
         </w:rPr>
       </w:pPr>
       <w:proofErr w:type="gramStart"/>
@@ -1702,8 +1706,6 @@
         </w:rPr>
         <w:t> </w:t>
       </w:r>
-      <w:bookmarkStart w:id="0" w:name="_GoBack"/>
-      <w:bookmarkEnd w:id="0"/>
     </w:p>
     <w:p>
       <w:pPr>
@@ -1802,11 +1804,9 @@
     <w:p>
       <w:pPr>
         <w:rPr>
-          <w:rFonts w:ascii="Verdana" w:hAnsi="Verdana"/>
-          <w:color w:val="808080" w:themeColor="background1" w:themeShade="80"/>
-          <w:sz w:val="17"/>
-          <w:szCs w:val="17"/>
-          <w:shd w:val="clear" w:color="auto" w:fill="FFFFFF"/>
+          <w:rStyle w:val="apple-converted-space"/>
+          <w:i/>
+          <w:color w:val="808080" w:themeColor="background1" w:themeShade="80"/>
         </w:rPr>
       </w:pPr>
       <w:r>
@@ -1917,7 +1917,25 @@
         <w:rPr>
           <w:color w:val="808080" w:themeColor="background1" w:themeShade="80"/>
         </w:rPr>
-        <w:t xml:space="preserve"> is leftover code from a previous implementation version, which we plan to clean up in the near future.</w:t>
+        <w:t xml:space="preserve"> was</w:t>
+      </w:r>
+      <w:r>
+        <w:rPr>
+          <w:color w:val="808080" w:themeColor="background1" w:themeShade="80"/>
+        </w:rPr>
+        <w:t xml:space="preserve"> leftover code from a previous implementation version,</w:t>
+      </w:r>
+      <w:r>
+        <w:rPr>
+          <w:color w:val="808080" w:themeColor="background1" w:themeShade="80"/>
+        </w:rPr>
+        <w:t xml:space="preserve"> which we cleaned up in the current version of the implementation</w:t>
+      </w:r>
+      <w:r>
+        <w:rPr>
+          <w:color w:val="808080" w:themeColor="background1" w:themeShade="80"/>
+        </w:rPr>
+        <w:t>.</w:t>
       </w:r>
       <w:r>
         <w:rPr>
@@ -1927,42 +1945,199 @@
       </w:r>
       <w:r>
         <w:br/>
+      </w:r>
+      <w:r>
+        <w:rPr>
+          <w:i/>
+          <w:color w:val="808080" w:themeColor="background1" w:themeShade="80"/>
+        </w:rPr>
         <w:t>- The prefixed named range described in the paper, seems to be missing from the implementation.</w:t>
       </w:r>
       <w:r>
         <w:rPr>
           <w:rStyle w:val="apple-converted-space"/>
-        </w:rPr>
-        <w:t> </w:t>
-      </w:r>
-      <w:r>
-        <w:br/>
+          <w:i/>
+          <w:color w:val="808080" w:themeColor="background1" w:themeShade="80"/>
+        </w:rPr>
+        <w:t> </w:t>
+      </w:r>
+    </w:p>
+    <w:p>
+      <w:pPr>
+        <w:rPr>
+          <w:rStyle w:val="apple-converted-space"/>
+          <w:i/>
+          <w:color w:val="808080" w:themeColor="background1" w:themeShade="80"/>
+        </w:rPr>
+      </w:pPr>
+      <w:r>
+        <w:rPr>
+          <w:rStyle w:val="apple-converted-space"/>
+          <w:color w:val="808080" w:themeColor="background1" w:themeShade="80"/>
+        </w:rPr>
+        <w:t xml:space="preserve">It is named differently. The equivalent of the NR-PREFIXED token is the </w:t>
+      </w:r>
+      <w:proofErr w:type="spellStart"/>
+      <w:r>
+        <w:rPr>
+          <w:rFonts w:ascii="Consolas" w:hAnsi="Consolas" w:cs="Consolas"/>
+          <w:color w:val="808080" w:themeColor="background1" w:themeShade="80"/>
+          <w:sz w:val="19"/>
+          <w:szCs w:val="19"/>
+          <w:highlight w:val="white"/>
+        </w:rPr>
+        <w:t>NamedRangeCombinationToken</w:t>
+      </w:r>
+      <w:proofErr w:type="spellEnd"/>
+      <w:r>
+        <w:rPr>
+          <w:rFonts w:ascii="Consolas" w:hAnsi="Consolas" w:cs="Consolas"/>
+          <w:color w:val="808080" w:themeColor="background1" w:themeShade="80"/>
+          <w:sz w:val="19"/>
+          <w:szCs w:val="19"/>
+        </w:rPr>
+        <w:t xml:space="preserve"> in the implementation.</w:t>
+      </w:r>
+      <w:r>
+        <w:rPr>
+          <w:rFonts w:ascii="Consolas" w:hAnsi="Consolas" w:cs="Consolas"/>
+          <w:color w:val="808080" w:themeColor="background1" w:themeShade="80"/>
+          <w:sz w:val="19"/>
+          <w:szCs w:val="19"/>
+        </w:rPr>
+        <w:t xml:space="preserve"> We renamed NR-PREFIXED to </w:t>
+      </w:r>
+      <w:r>
+        <w:rPr>
+          <w:rFonts w:ascii="Consolas" w:hAnsi="Consolas" w:cs="Consolas"/>
+          <w:color w:val="808080" w:themeColor="background1" w:themeShade="80"/>
+          <w:sz w:val="19"/>
+          <w:szCs w:val="19"/>
+        </w:rPr>
+        <w:t>NR-COMBINATION</w:t>
+      </w:r>
+      <w:r>
+        <w:rPr>
+          <w:rFonts w:ascii="Consolas" w:hAnsi="Consolas" w:cs="Consolas"/>
+          <w:color w:val="808080" w:themeColor="background1" w:themeShade="80"/>
+          <w:sz w:val="19"/>
+          <w:szCs w:val="19"/>
+        </w:rPr>
+        <w:t xml:space="preserve"> in the paper.</w:t>
+      </w:r>
+      <w:r>
+        <w:br/>
+      </w:r>
+      <w:r>
+        <w:rPr>
+          <w:i/>
+          <w:color w:val="808080" w:themeColor="background1" w:themeShade="80"/>
+        </w:rPr>
         <w:t xml:space="preserve">- The </w:t>
       </w:r>
       <w:proofErr w:type="spellStart"/>
       <w:r>
+        <w:rPr>
+          <w:i/>
+          <w:color w:val="808080" w:themeColor="background1" w:themeShade="80"/>
+        </w:rPr>
         <w:t>StructuredReference</w:t>
       </w:r>
       <w:proofErr w:type="spellEnd"/>
       <w:r>
+        <w:rPr>
+          <w:i/>
+          <w:color w:val="808080" w:themeColor="background1" w:themeShade="80"/>
+        </w:rPr>
         <w:t xml:space="preserve"> given in the paper is way more permissive than the </w:t>
       </w:r>
       <w:proofErr w:type="spellStart"/>
       <w:r>
+        <w:rPr>
+          <w:i/>
+          <w:color w:val="808080" w:themeColor="background1" w:themeShade="80"/>
+        </w:rPr>
         <w:t>StructureReference</w:t>
       </w:r>
       <w:proofErr w:type="spellEnd"/>
       <w:r>
+        <w:rPr>
+          <w:i/>
+          <w:color w:val="808080" w:themeColor="background1" w:themeShade="80"/>
+        </w:rPr>
         <w:t xml:space="preserve"> (NB the unreasonable inequality in the names!) in the implementation.</w:t>
       </w:r>
       <w:r>
         <w:rPr>
           <w:rStyle w:val="apple-converted-space"/>
-        </w:rPr>
-        <w:t> </w:t>
-      </w:r>
-      <w:r>
-        <w:br/>
+          <w:i/>
+          <w:color w:val="808080" w:themeColor="background1" w:themeShade="80"/>
+        </w:rPr>
+        <w:t> </w:t>
+      </w:r>
+    </w:p>
+    <w:p>
+      <w:r>
+        <w:rPr>
+          <w:rStyle w:val="apple-converted-space"/>
+          <w:color w:val="808080" w:themeColor="background1" w:themeShade="80"/>
+        </w:rPr>
+        <w:t>We agree, t</w:t>
+      </w:r>
+      <w:r>
+        <w:rPr>
+          <w:rStyle w:val="apple-converted-space"/>
+          <w:color w:val="808080" w:themeColor="background1" w:themeShade="80"/>
+        </w:rPr>
+        <w:t xml:space="preserve">he inequality in names is </w:t>
+      </w:r>
+      <w:r>
+        <w:rPr>
+          <w:rStyle w:val="apple-converted-space"/>
+          <w:color w:val="808080" w:themeColor="background1" w:themeShade="80"/>
+        </w:rPr>
+        <w:t>confusing</w:t>
+      </w:r>
+      <w:r>
+        <w:rPr>
+          <w:rStyle w:val="apple-converted-space"/>
+          <w:color w:val="808080" w:themeColor="background1" w:themeShade="80"/>
+        </w:rPr>
+        <w:t>, and the structured references grammar description was not the same as the implementation</w:t>
+      </w:r>
+      <w:r>
+        <w:rPr>
+          <w:rStyle w:val="apple-converted-space"/>
+          <w:color w:val="808080" w:themeColor="background1" w:themeShade="80"/>
+        </w:rPr>
+        <w:t>. W</w:t>
+      </w:r>
+      <w:r>
+        <w:rPr>
+          <w:rStyle w:val="apple-converted-space"/>
+          <w:color w:val="808080" w:themeColor="background1" w:themeShade="80"/>
+        </w:rPr>
+        <w:t xml:space="preserve">e renamed </w:t>
+      </w:r>
+      <w:r>
+        <w:rPr>
+          <w:color w:val="808080" w:themeColor="background1" w:themeShade="80"/>
+        </w:rPr>
+        <w:t>the tokens in the implementation</w:t>
+      </w:r>
+      <w:r>
+        <w:rPr>
+          <w:color w:val="808080" w:themeColor="background1" w:themeShade="80"/>
+        </w:rPr>
+        <w:t xml:space="preserve"> to match the ones in the paper, and we updated the grammar rules for the structured references in the paper to match the implementation.</w:t>
+      </w:r>
+      <w:bookmarkStart w:id="0" w:name="_GoBack"/>
+      <w:bookmarkEnd w:id="0"/>
+      <w:r>
+        <w:br/>
+      </w:r>
+      <w:r>
+        <w:lastRenderedPageBreak/>
         <w:t xml:space="preserve">- The syntax diagram of Formula contains an erroneous </w:t>
       </w:r>
       <w:proofErr w:type="spellStart"/>
@@ -2020,7 +2195,6 @@
       </w:r>
       <w:proofErr w:type="spellStart"/>
       <w:r>
-        <w:lastRenderedPageBreak/>
         <w:t>Gembox</w:t>
       </w:r>
       <w:proofErr w:type="spellEnd"/>

</xml_diff>

<commit_message>
Clarify that function tokens inlude open parenthesis
</commit_message>
<xml_diff>
--- a/JSEP submission/coverLetterResubmission.docx
+++ b/JSEP submission/coverLetterResubmission.docx
@@ -1440,11 +1440,10 @@
         <w:rPr>
           <w:rStyle w:val="apple-converted-space"/>
           <w:rFonts w:ascii="Verdana" w:hAnsi="Verdana"/>
-          <w:color w:val="808080" w:themeColor="background1" w:themeShade="80"/>
-          <w:sz w:val="17"/>
-          <w:szCs w:val="17"/>
-          <w:shd w:val="clear" w:color="auto" w:fill="FFFFFF"/>
-          <w:lang w:val="nl-NL"/>
+          <w:color w:val="000000"/>
+          <w:sz w:val="17"/>
+          <w:szCs w:val="17"/>
+          <w:shd w:val="clear" w:color="auto" w:fill="FFFFFF"/>
         </w:rPr>
       </w:pPr>
       <w:proofErr w:type="gramStart"/>
@@ -1629,125 +1628,87 @@
           <w:szCs w:val="17"/>
           <w:shd w:val="clear" w:color="auto" w:fill="FFFFFF"/>
         </w:rPr>
-        <w:t>- Many places in the illustrative grammar are still hard to decipher: Table I plays the instrumental role there, explaining that NR is a named range and DDE is a dynamic data exchange, as well as the totally unexpected fact that the opening bracket is included as a part of the Excel function name and a reference function. Is there a way to make it more readable? Decoupling it from the grammar and printing on a separate page in rotated form does not encourage reading and cross-checking.</w:t>
-      </w:r>
-      <w:r>
-        <w:rPr>
-          <w:rStyle w:val="apple-converted-space"/>
-          <w:rFonts w:ascii="Verdana" w:hAnsi="Verdana"/>
-          <w:color w:val="000000"/>
-          <w:sz w:val="17"/>
-          <w:szCs w:val="17"/>
-          <w:shd w:val="clear" w:color="auto" w:fill="FFFFFF"/>
-        </w:rPr>
-        <w:t> </w:t>
-      </w:r>
-      <w:r>
-        <w:rPr>
-          <w:rFonts w:ascii="Verdana" w:hAnsi="Verdana"/>
-          <w:color w:val="000000"/>
-          <w:sz w:val="17"/>
-          <w:szCs w:val="17"/>
-        </w:rPr>
-        <w:br/>
-      </w:r>
-      <w:r>
-        <w:rPr>
-          <w:rFonts w:ascii="Verdana" w:hAnsi="Verdana"/>
-          <w:i/>
-          <w:color w:val="808080" w:themeColor="background1" w:themeShade="80"/>
-          <w:sz w:val="17"/>
-          <w:szCs w:val="17"/>
-          <w:shd w:val="clear" w:color="auto" w:fill="FFFFFF"/>
-        </w:rPr>
-        <w:t>- The start symbol from a grammar in its first alternative allows any Formula in the implementation yet only Constants in the paper.</w:t>
-      </w:r>
-      <w:r>
-        <w:rPr>
-          <w:rStyle w:val="apple-converted-space"/>
-          <w:rFonts w:ascii="Verdana" w:hAnsi="Verdana"/>
-          <w:i/>
-          <w:color w:val="808080" w:themeColor="background1" w:themeShade="80"/>
-          <w:sz w:val="17"/>
-          <w:szCs w:val="17"/>
-          <w:shd w:val="clear" w:color="auto" w:fill="FFFFFF"/>
-        </w:rPr>
-        <w:t> </w:t>
-      </w:r>
-      <w:r>
-        <w:rPr>
-          <w:rFonts w:ascii="Verdana" w:hAnsi="Verdana"/>
-          <w:i/>
-          <w:color w:val="000000"/>
-          <w:sz w:val="17"/>
-          <w:szCs w:val="17"/>
-        </w:rPr>
-        <w:br/>
-      </w:r>
-      <w:r>
-        <w:rPr>
-          <w:rFonts w:ascii="Verdana" w:hAnsi="Verdana"/>
-          <w:i/>
-          <w:color w:val="808080" w:themeColor="background1" w:themeShade="80"/>
-          <w:sz w:val="17"/>
-          <w:szCs w:val="17"/>
-          <w:shd w:val="clear" w:color="auto" w:fill="FFFFFF"/>
-        </w:rPr>
-        <w:t>- The Prefix nonterminal seems to miss two alternatives present in the implementation: the quoted multiple sheets and the quoted file multiple sheets.</w:t>
-      </w:r>
-      <w:r>
-        <w:rPr>
-          <w:rStyle w:val="apple-converted-space"/>
-          <w:rFonts w:ascii="Verdana" w:hAnsi="Verdana"/>
-          <w:color w:val="808080" w:themeColor="background1" w:themeShade="80"/>
-          <w:sz w:val="17"/>
-          <w:szCs w:val="17"/>
-          <w:shd w:val="clear" w:color="auto" w:fill="FFFFFF"/>
-        </w:rPr>
-        <w:t> </w:t>
-      </w:r>
+        <w:t>- Many places in the illustrative grammar are still hard to decipher: Table I plays the instrumental role there, explaining that NR is a named range and DDE is a dynamic data exchange</w:t>
+      </w:r>
+      <w:r>
+        <w:rPr>
+          <w:rFonts w:ascii="Verdana" w:hAnsi="Verdana"/>
+          <w:color w:val="808080" w:themeColor="background1" w:themeShade="80"/>
+          <w:sz w:val="17"/>
+          <w:szCs w:val="17"/>
+          <w:shd w:val="clear" w:color="auto" w:fill="FFFFFF"/>
+        </w:rPr>
+        <w:t>, as well as the totally unexpected fact that the opening bracket is included as a part of the Excel function name and a reference function</w:t>
+      </w:r>
+      <w:r>
+        <w:rPr>
+          <w:rFonts w:ascii="Verdana" w:hAnsi="Verdana"/>
+          <w:color w:val="000000"/>
+          <w:sz w:val="17"/>
+          <w:szCs w:val="17"/>
+          <w:shd w:val="clear" w:color="auto" w:fill="FFFFFF"/>
+        </w:rPr>
+        <w:t>. Is there a way to make it more readable? Decoupling it from the grammar and printing on a separate page in rotated form does not encourage reading and cross-checking.</w:t>
+      </w:r>
+      <w:r>
+        <w:rPr>
+          <w:rStyle w:val="apple-converted-space"/>
+          <w:rFonts w:ascii="Verdana" w:hAnsi="Verdana"/>
+          <w:color w:val="000000"/>
+          <w:sz w:val="17"/>
+          <w:szCs w:val="17"/>
+          <w:shd w:val="clear" w:color="auto" w:fill="FFFFFF"/>
+        </w:rPr>
+        <w:t> </w:t>
+      </w:r>
+      <w:bookmarkStart w:id="0" w:name="_GoBack"/>
+      <w:bookmarkEnd w:id="0"/>
     </w:p>
     <w:p>
       <w:pPr>
         <w:rPr>
           <w:rStyle w:val="apple-converted-space"/>
+          <w:rFonts w:ascii="Verdana" w:hAnsi="Verdana"/>
+          <w:color w:val="808080" w:themeColor="background1" w:themeShade="80"/>
+          <w:sz w:val="17"/>
+          <w:szCs w:val="17"/>
+          <w:shd w:val="clear" w:color="auto" w:fill="FFFFFF"/>
+        </w:rPr>
+      </w:pPr>
+      <w:r>
+        <w:rPr>
+          <w:rStyle w:val="apple-converted-space"/>
+          <w:rFonts w:ascii="Verdana" w:hAnsi="Verdana"/>
+          <w:color w:val="808080" w:themeColor="background1" w:themeShade="80"/>
+          <w:sz w:val="17"/>
+          <w:szCs w:val="17"/>
+          <w:shd w:val="clear" w:color="auto" w:fill="FFFFFF"/>
+        </w:rPr>
+        <w:t>We clarified in the token description of functions that the token includes the open parenthesis.</w:t>
+      </w:r>
+      <w:r>
+        <w:rPr>
+          <w:rFonts w:ascii="Verdana" w:hAnsi="Verdana"/>
+          <w:color w:val="000000"/>
+          <w:sz w:val="17"/>
+          <w:szCs w:val="17"/>
+        </w:rPr>
+        <w:br/>
+      </w:r>
+      <w:r>
+        <w:rPr>
+          <w:rFonts w:ascii="Verdana" w:hAnsi="Verdana"/>
           <w:i/>
           <w:color w:val="808080" w:themeColor="background1" w:themeShade="80"/>
-        </w:rPr>
-      </w:pPr>
-      <w:r>
-        <w:rPr>
-          <w:rStyle w:val="apple-converted-space"/>
-          <w:rFonts w:ascii="Verdana" w:hAnsi="Verdana"/>
-          <w:color w:val="808080" w:themeColor="background1" w:themeShade="80"/>
-          <w:sz w:val="17"/>
-          <w:szCs w:val="17"/>
-          <w:shd w:val="clear" w:color="auto" w:fill="FFFFFF"/>
-        </w:rPr>
-        <w:t>True</w:t>
-      </w:r>
-      <w:r>
-        <w:rPr>
-          <w:rStyle w:val="apple-converted-space"/>
-          <w:rFonts w:ascii="Verdana" w:hAnsi="Verdana"/>
-          <w:color w:val="808080" w:themeColor="background1" w:themeShade="80"/>
-          <w:sz w:val="17"/>
-          <w:szCs w:val="17"/>
-          <w:shd w:val="clear" w:color="auto" w:fill="FFFFFF"/>
-        </w:rPr>
-        <w:t>, modified the terminals and non-terminals descriptions to fix both issues</w:t>
-      </w:r>
-      <w:r>
-        <w:rPr>
-          <w:rFonts w:ascii="Verdana" w:hAnsi="Verdana"/>
-          <w:color w:val="000000"/>
-          <w:sz w:val="17"/>
-          <w:szCs w:val="17"/>
-        </w:rPr>
-        <w:br/>
-      </w:r>
-      <w:r>
-        <w:rPr>
+          <w:sz w:val="17"/>
+          <w:szCs w:val="17"/>
+          <w:shd w:val="clear" w:color="auto" w:fill="FFFFFF"/>
+        </w:rPr>
+        <w:t>- The start symbol from a grammar in its first alternative allows any Formula in the implementation yet only Constants in the paper.</w:t>
+      </w:r>
+      <w:r>
+        <w:rPr>
+          <w:rStyle w:val="apple-converted-space"/>
           <w:rFonts w:ascii="Verdana" w:hAnsi="Verdana"/>
           <w:i/>
           <w:color w:val="808080" w:themeColor="background1" w:themeShade="80"/>
@@ -1755,48 +1716,37 @@
           <w:szCs w:val="17"/>
           <w:shd w:val="clear" w:color="auto" w:fill="FFFFFF"/>
         </w:rPr>
-        <w:t>- The REF-FUNCTION-COND in</w:t>
-      </w:r>
-      <w:r>
-        <w:rPr>
-          <w:rStyle w:val="apple-converted-space"/>
+        <w:t> </w:t>
+      </w:r>
+      <w:r>
+        <w:rPr>
           <w:rFonts w:ascii="Verdana" w:hAnsi="Verdana"/>
           <w:i/>
-          <w:color w:val="808080" w:themeColor="background1" w:themeShade="80"/>
-          <w:sz w:val="17"/>
-          <w:szCs w:val="17"/>
-          <w:shd w:val="clear" w:color="auto" w:fill="FFFFFF"/>
-        </w:rPr>
-        <w:t> </w:t>
-      </w:r>
-      <w:r>
-        <w:rPr>
+          <w:color w:val="000000"/>
+          <w:sz w:val="17"/>
+          <w:szCs w:val="17"/>
+        </w:rPr>
+        <w:br/>
+      </w:r>
+      <w:r>
+        <w:rPr>
+          <w:rFonts w:ascii="Verdana" w:hAnsi="Verdana"/>
           <w:i/>
           <w:color w:val="808080" w:themeColor="background1" w:themeShade="80"/>
-        </w:rPr>
-        <w:t xml:space="preserve">(called </w:t>
-      </w:r>
-      <w:proofErr w:type="spellStart"/>
-      <w:r>
-        <w:rPr>
-          <w:i/>
-          <w:color w:val="808080" w:themeColor="background1" w:themeShade="80"/>
-        </w:rPr>
-        <w:t>ConditionalRefFunctionName</w:t>
-      </w:r>
-      <w:proofErr w:type="spellEnd"/>
-      <w:r>
-        <w:rPr>
-          <w:i/>
-          <w:color w:val="808080" w:themeColor="background1" w:themeShade="80"/>
-        </w:rPr>
-        <w:t xml:space="preserve"> in the implementation) is present in the paper on the diagrams, moved around but also present in the grammar; yet it is commented out in the artefact with the functions themselves (that are listed in the footnote on page 13) merged into the main list. What is the reason for these differences?</w:t>
-      </w:r>
-      <w:r>
-        <w:rPr>
-          <w:rStyle w:val="apple-converted-space"/>
-          <w:i/>
-          <w:color w:val="808080" w:themeColor="background1" w:themeShade="80"/>
+          <w:sz w:val="17"/>
+          <w:szCs w:val="17"/>
+          <w:shd w:val="clear" w:color="auto" w:fill="FFFFFF"/>
+        </w:rPr>
+        <w:t>- The Prefix nonterminal seems to miss two alternatives present in the implementation: the quoted multiple sheets and the quoted file multiple sheets.</w:t>
+      </w:r>
+      <w:r>
+        <w:rPr>
+          <w:rStyle w:val="apple-converted-space"/>
+          <w:rFonts w:ascii="Verdana" w:hAnsi="Verdana"/>
+          <w:color w:val="808080" w:themeColor="background1" w:themeShade="80"/>
+          <w:sz w:val="17"/>
+          <w:szCs w:val="17"/>
+          <w:shd w:val="clear" w:color="auto" w:fill="FFFFFF"/>
         </w:rPr>
         <w:t> </w:t>
       </w:r>
@@ -1811,6 +1761,100 @@
       </w:pPr>
       <w:r>
         <w:rPr>
+          <w:rStyle w:val="apple-converted-space"/>
+          <w:rFonts w:ascii="Verdana" w:hAnsi="Verdana"/>
+          <w:color w:val="808080" w:themeColor="background1" w:themeShade="80"/>
+          <w:sz w:val="17"/>
+          <w:szCs w:val="17"/>
+          <w:shd w:val="clear" w:color="auto" w:fill="FFFFFF"/>
+        </w:rPr>
+        <w:t>True</w:t>
+      </w:r>
+      <w:r>
+        <w:rPr>
+          <w:rStyle w:val="apple-converted-space"/>
+          <w:rFonts w:ascii="Verdana" w:hAnsi="Verdana"/>
+          <w:color w:val="808080" w:themeColor="background1" w:themeShade="80"/>
+          <w:sz w:val="17"/>
+          <w:szCs w:val="17"/>
+          <w:shd w:val="clear" w:color="auto" w:fill="FFFFFF"/>
+        </w:rPr>
+        <w:t>, modified the terminals and non-terminals descriptions to fix both issues</w:t>
+      </w:r>
+      <w:r>
+        <w:rPr>
+          <w:rFonts w:ascii="Verdana" w:hAnsi="Verdana"/>
+          <w:color w:val="000000"/>
+          <w:sz w:val="17"/>
+          <w:szCs w:val="17"/>
+        </w:rPr>
+        <w:br/>
+      </w:r>
+      <w:r>
+        <w:rPr>
+          <w:rFonts w:ascii="Verdana" w:hAnsi="Verdana"/>
+          <w:i/>
+          <w:color w:val="808080" w:themeColor="background1" w:themeShade="80"/>
+          <w:sz w:val="17"/>
+          <w:szCs w:val="17"/>
+          <w:shd w:val="clear" w:color="auto" w:fill="FFFFFF"/>
+        </w:rPr>
+        <w:t>- The REF-FUNCTION-COND in</w:t>
+      </w:r>
+      <w:r>
+        <w:rPr>
+          <w:rStyle w:val="apple-converted-space"/>
+          <w:rFonts w:ascii="Verdana" w:hAnsi="Verdana"/>
+          <w:i/>
+          <w:color w:val="808080" w:themeColor="background1" w:themeShade="80"/>
+          <w:sz w:val="17"/>
+          <w:szCs w:val="17"/>
+          <w:shd w:val="clear" w:color="auto" w:fill="FFFFFF"/>
+        </w:rPr>
+        <w:t> </w:t>
+      </w:r>
+      <w:r>
+        <w:rPr>
+          <w:i/>
+          <w:color w:val="808080" w:themeColor="background1" w:themeShade="80"/>
+        </w:rPr>
+        <w:t xml:space="preserve">(called </w:t>
+      </w:r>
+      <w:proofErr w:type="spellStart"/>
+      <w:r>
+        <w:rPr>
+          <w:i/>
+          <w:color w:val="808080" w:themeColor="background1" w:themeShade="80"/>
+        </w:rPr>
+        <w:t>ConditionalRefFunctionName</w:t>
+      </w:r>
+      <w:proofErr w:type="spellEnd"/>
+      <w:r>
+        <w:rPr>
+          <w:i/>
+          <w:color w:val="808080" w:themeColor="background1" w:themeShade="80"/>
+        </w:rPr>
+        <w:t xml:space="preserve"> in the implementation) is present in the paper on the diagrams, moved around but also present in the grammar; yet it is commented out in the artefact with the functions themselves (that are listed in the footnote on page 13) merged into the main list. What is the reason for these differences?</w:t>
+      </w:r>
+      <w:r>
+        <w:rPr>
+          <w:rStyle w:val="apple-converted-space"/>
+          <w:i/>
+          <w:color w:val="808080" w:themeColor="background1" w:themeShade="80"/>
+        </w:rPr>
+        <w:t> </w:t>
+      </w:r>
+    </w:p>
+    <w:p>
+      <w:pPr>
+        <w:rPr>
+          <w:rStyle w:val="apple-converted-space"/>
+          <w:i/>
+          <w:color w:val="808080" w:themeColor="background1" w:themeShade="80"/>
+        </w:rPr>
+      </w:pPr>
+      <w:r>
+        <w:rPr>
           <w:color w:val="808080" w:themeColor="background1" w:themeShade="80"/>
         </w:rPr>
         <w:t xml:space="preserve">The REF-FUNCTION-COND in the paper (called </w:t>
@@ -2077,6 +2121,12 @@
       </w:r>
     </w:p>
     <w:p>
+      <w:pPr>
+        <w:rPr>
+          <w:rStyle w:val="apple-converted-space"/>
+          <w:color w:val="808080" w:themeColor="background1" w:themeShade="80"/>
+        </w:rPr>
+      </w:pPr>
       <w:r>
         <w:rPr>
           <w:rStyle w:val="apple-converted-space"/>
@@ -2129,39 +2179,91 @@
         <w:rPr>
           <w:color w:val="808080" w:themeColor="background1" w:themeShade="80"/>
         </w:rPr>
-        <w:t xml:space="preserve"> to match the ones in the paper, and we updated the grammar rules for the structured references in the paper to match the implementation.</w:t>
-      </w:r>
-      <w:bookmarkStart w:id="0" w:name="_GoBack"/>
-      <w:bookmarkEnd w:id="0"/>
-      <w:r>
-        <w:br/>
-      </w:r>
-      <w:r>
+        <w:t xml:space="preserve"> to match the ones </w:t>
+      </w:r>
+      <w:r>
+        <w:rPr>
+          <w:color w:val="808080" w:themeColor="background1" w:themeShade="80"/>
+        </w:rPr>
         <w:lastRenderedPageBreak/>
+        <w:t>in the paper, and we updated the grammar rules for the structured references in the paper to match the implementation.</w:t>
+      </w:r>
+      <w:r>
+        <w:br/>
+      </w:r>
+      <w:r>
+        <w:rPr>
+          <w:i/>
+          <w:color w:val="808080" w:themeColor="background1" w:themeShade="80"/>
+        </w:rPr>
         <w:t xml:space="preserve">- The syntax diagram of Formula contains an erroneous </w:t>
       </w:r>
       <w:proofErr w:type="spellStart"/>
       <w:r>
+        <w:rPr>
+          <w:i/>
+          <w:color w:val="808080" w:themeColor="background1" w:themeShade="80"/>
+        </w:rPr>
         <w:t>overapproximative</w:t>
       </w:r>
       <w:proofErr w:type="spellEnd"/>
       <w:r>
+        <w:rPr>
+          <w:i/>
+          <w:color w:val="808080" w:themeColor="background1" w:themeShade="80"/>
+        </w:rPr>
         <w:t xml:space="preserve"> attempt to combine prefixed and </w:t>
       </w:r>
       <w:proofErr w:type="spellStart"/>
       <w:r>
+        <w:rPr>
+          <w:i/>
+          <w:color w:val="808080" w:themeColor="background1" w:themeShade="80"/>
+        </w:rPr>
         <w:t>postfixed</w:t>
       </w:r>
       <w:proofErr w:type="spellEnd"/>
       <w:r>
+        <w:rPr>
+          <w:i/>
+          <w:color w:val="808080" w:themeColor="background1" w:themeShade="80"/>
+        </w:rPr>
         <w:t xml:space="preserve"> formulas.</w:t>
       </w:r>
       <w:r>
         <w:rPr>
           <w:rStyle w:val="apple-converted-space"/>
-        </w:rPr>
-        <w:t> </w:t>
-      </w:r>
+          <w:color w:val="808080" w:themeColor="background1" w:themeShade="80"/>
+        </w:rPr>
+        <w:t> </w:t>
+      </w:r>
+    </w:p>
+    <w:p>
+      <w:proofErr w:type="gramStart"/>
+      <w:r>
+        <w:rPr>
+          <w:rStyle w:val="apple-converted-space"/>
+          <w:color w:val="808080" w:themeColor="background1" w:themeShade="80"/>
+        </w:rPr>
+        <w:t xml:space="preserve">Updated the formula syntax diagram to split the prefixed and </w:t>
+      </w:r>
+      <w:proofErr w:type="spellStart"/>
+      <w:r>
+        <w:rPr>
+          <w:rStyle w:val="apple-converted-space"/>
+          <w:color w:val="808080" w:themeColor="background1" w:themeShade="80"/>
+        </w:rPr>
+        <w:t>postfixed</w:t>
+      </w:r>
+      <w:proofErr w:type="spellEnd"/>
+      <w:r>
+        <w:rPr>
+          <w:rStyle w:val="apple-converted-space"/>
+          <w:color w:val="808080" w:themeColor="background1" w:themeShade="80"/>
+        </w:rPr>
+        <w:t xml:space="preserve"> formula branches.</w:t>
+      </w:r>
+      <w:proofErr w:type="gramEnd"/>
       <w:r>
         <w:br/>
       </w:r>

</xml_diff>

<commit_message>
Explanations on Excel version, Gembox conversion and grammar
</commit_message>
<xml_diff>
--- a/JSEP submission/coverLetterResubmission.docx
+++ b/JSEP submission/coverLetterResubmission.docx
@@ -7,6 +7,7 @@
         <w:rPr>
           <w:rStyle w:val="apple-converted-space"/>
           <w:rFonts w:ascii="Verdana" w:hAnsi="Verdana"/>
+          <w:i/>
           <w:color w:val="808080" w:themeColor="background1" w:themeShade="80"/>
           <w:sz w:val="17"/>
           <w:szCs w:val="17"/>
@@ -1087,7 +1088,8 @@
       <w:r>
         <w:rPr>
           <w:rFonts w:ascii="Verdana" w:hAnsi="Verdana"/>
-          <w:color w:val="000000"/>
+          <w:i/>
+          <w:color w:val="808080" w:themeColor="background1" w:themeShade="80"/>
           <w:sz w:val="17"/>
           <w:szCs w:val="17"/>
           <w:shd w:val="clear" w:color="auto" w:fill="FFFFFF"/>
@@ -1098,7 +1100,8 @@
       <w:r>
         <w:rPr>
           <w:rFonts w:ascii="Verdana" w:hAnsi="Verdana"/>
-          <w:color w:val="000000"/>
+          <w:i/>
+          <w:color w:val="808080" w:themeColor="background1" w:themeShade="80"/>
           <w:sz w:val="17"/>
           <w:szCs w:val="17"/>
           <w:shd w:val="clear" w:color="auto" w:fill="FFFFFF"/>
@@ -1109,7 +1112,8 @@
       <w:r>
         <w:rPr>
           <w:rFonts w:ascii="Verdana" w:hAnsi="Verdana"/>
-          <w:color w:val="000000"/>
+          <w:i/>
+          <w:color w:val="808080" w:themeColor="background1" w:themeShade="80"/>
           <w:sz w:val="17"/>
           <w:szCs w:val="17"/>
           <w:shd w:val="clear" w:color="auto" w:fill="FFFFFF"/>
@@ -1120,7 +1124,8 @@
       <w:r>
         <w:rPr>
           <w:rFonts w:ascii="Verdana" w:hAnsi="Verdana"/>
-          <w:color w:val="000000"/>
+          <w:i/>
+          <w:color w:val="808080" w:themeColor="background1" w:themeShade="80"/>
           <w:sz w:val="17"/>
           <w:szCs w:val="17"/>
           <w:shd w:val="clear" w:color="auto" w:fill="FFFFFF"/>
@@ -1131,7 +1136,8 @@
       <w:r>
         <w:rPr>
           <w:rFonts w:ascii="Verdana" w:hAnsi="Verdana"/>
-          <w:color w:val="000000"/>
+          <w:i/>
+          <w:color w:val="808080" w:themeColor="background1" w:themeShade="80"/>
           <w:sz w:val="17"/>
           <w:szCs w:val="17"/>
           <w:shd w:val="clear" w:color="auto" w:fill="FFFFFF"/>
@@ -1142,7 +1148,8 @@
       <w:r>
         <w:rPr>
           <w:rFonts w:ascii="Verdana" w:hAnsi="Verdana"/>
-          <w:color w:val="000000"/>
+          <w:i/>
+          <w:color w:val="808080" w:themeColor="background1" w:themeShade="80"/>
           <w:sz w:val="17"/>
           <w:szCs w:val="17"/>
           <w:shd w:val="clear" w:color="auto" w:fill="FFFFFF"/>
@@ -1153,7 +1160,8 @@
       <w:r>
         <w:rPr>
           <w:rFonts w:ascii="Verdana" w:hAnsi="Verdana"/>
-          <w:color w:val="000000"/>
+          <w:i/>
+          <w:color w:val="808080" w:themeColor="background1" w:themeShade="80"/>
           <w:sz w:val="17"/>
           <w:szCs w:val="17"/>
           <w:shd w:val="clear" w:color="auto" w:fill="FFFFFF"/>
@@ -1164,269 +1172,7 @@
         <w:rPr>
           <w:rStyle w:val="apple-converted-space"/>
           <w:rFonts w:ascii="Verdana" w:hAnsi="Verdana"/>
-          <w:color w:val="000000"/>
-          <w:sz w:val="17"/>
-          <w:szCs w:val="17"/>
-          <w:shd w:val="clear" w:color="auto" w:fill="FFFFFF"/>
-        </w:rPr>
-        <w:t> </w:t>
-      </w:r>
-      <w:r>
-        <w:rPr>
-          <w:rFonts w:ascii="Verdana" w:hAnsi="Verdana"/>
-          <w:color w:val="000000"/>
-          <w:sz w:val="17"/>
-          <w:szCs w:val="17"/>
-        </w:rPr>
-        <w:br/>
-      </w:r>
-      <w:r>
-        <w:rPr>
-          <w:rFonts w:ascii="Verdana" w:hAnsi="Verdana"/>
-          <w:color w:val="000000"/>
-          <w:sz w:val="17"/>
-          <w:szCs w:val="17"/>
-        </w:rPr>
-        <w:br/>
-      </w:r>
-      <w:r>
-        <w:rPr>
-          <w:rFonts w:ascii="Verdana" w:hAnsi="Verdana"/>
-          <w:color w:val="000000"/>
-          <w:sz w:val="17"/>
-          <w:szCs w:val="17"/>
-          <w:shd w:val="clear" w:color="auto" w:fill="FFFFFF"/>
-        </w:rPr>
-        <w:t xml:space="preserve">In section 3, the authors present three requirements that they want the formula grammar to fulfil to be “bulletproof”. The requirements seem legitimate yet #3 is not. First of all, “be compact *enough* to *feasibly* implement” is a super vague statement based on two imprecise, unmeasurable parameters. Second, parser generators are used mostly for the reason of overcoming this obstacle and reliably generating code based on *any* number of grammar elements, so having hundreds of production rules is not a show stopper — on the contrary, it is a very good reason to use it. Thus, disregarding official formula grammars on the basis of their size is wrong and misleading for the readers: in reality you have probably disregarded them for reasons of quality. There is nothing fundamentally wrong about it, and grammar recovery, adaptation and debugging are far from trivial and/or </w:t>
-      </w:r>
-      <w:proofErr w:type="spellStart"/>
-      <w:r>
-        <w:rPr>
-          <w:rFonts w:ascii="Verdana" w:hAnsi="Verdana"/>
-          <w:color w:val="000000"/>
-          <w:sz w:val="17"/>
-          <w:szCs w:val="17"/>
-          <w:shd w:val="clear" w:color="auto" w:fill="FFFFFF"/>
-        </w:rPr>
-        <w:t>industrialised</w:t>
-      </w:r>
-      <w:proofErr w:type="spellEnd"/>
-      <w:r>
-        <w:rPr>
-          <w:rFonts w:ascii="Verdana" w:hAnsi="Verdana"/>
-          <w:color w:val="000000"/>
-          <w:sz w:val="17"/>
-          <w:szCs w:val="17"/>
-          <w:shd w:val="clear" w:color="auto" w:fill="FFFFFF"/>
-        </w:rPr>
-        <w:t xml:space="preserve">, so a decision to develop a new grammar is sensible, especially if supported by a large testing </w:t>
-      </w:r>
-      <w:proofErr w:type="spellStart"/>
-      <w:r>
-        <w:rPr>
-          <w:rFonts w:ascii="Verdana" w:hAnsi="Verdana"/>
-          <w:color w:val="000000"/>
-          <w:sz w:val="17"/>
-          <w:szCs w:val="17"/>
-          <w:shd w:val="clear" w:color="auto" w:fill="FFFFFF"/>
-        </w:rPr>
-        <w:t>endeavour</w:t>
-      </w:r>
-      <w:proofErr w:type="spellEnd"/>
-      <w:r>
-        <w:rPr>
-          <w:rFonts w:ascii="Verdana" w:hAnsi="Verdana"/>
-          <w:color w:val="000000"/>
-          <w:sz w:val="17"/>
-          <w:szCs w:val="17"/>
-          <w:shd w:val="clear" w:color="auto" w:fill="FFFFFF"/>
-        </w:rPr>
-        <w:t xml:space="preserve">, but it has to be honestly explained. The second reason given in the same introductory paragraph to section 3 is closer to the substance, but again, if the entire problem was solvable by </w:t>
-      </w:r>
-      <w:proofErr w:type="spellStart"/>
-      <w:r>
-        <w:rPr>
-          <w:rFonts w:ascii="Verdana" w:hAnsi="Verdana"/>
-          <w:color w:val="000000"/>
-          <w:sz w:val="17"/>
-          <w:szCs w:val="17"/>
-          <w:shd w:val="clear" w:color="auto" w:fill="FFFFFF"/>
-        </w:rPr>
-        <w:t>inlining</w:t>
-      </w:r>
-      <w:proofErr w:type="spellEnd"/>
-      <w:r>
-        <w:rPr>
-          <w:rFonts w:ascii="Verdana" w:hAnsi="Verdana"/>
-          <w:color w:val="000000"/>
-          <w:sz w:val="17"/>
-          <w:szCs w:val="17"/>
-          <w:shd w:val="clear" w:color="auto" w:fill="FFFFFF"/>
-        </w:rPr>
-        <w:t xml:space="preserve"> a bunch of superficial </w:t>
-      </w:r>
-      <w:proofErr w:type="spellStart"/>
-      <w:r>
-        <w:rPr>
-          <w:rFonts w:ascii="Verdana" w:hAnsi="Verdana"/>
-          <w:color w:val="000000"/>
-          <w:sz w:val="17"/>
-          <w:szCs w:val="17"/>
-          <w:shd w:val="clear" w:color="auto" w:fill="FFFFFF"/>
-        </w:rPr>
-        <w:t>nonterminals</w:t>
-      </w:r>
-      <w:proofErr w:type="spellEnd"/>
-      <w:r>
-        <w:rPr>
-          <w:rFonts w:ascii="Verdana" w:hAnsi="Verdana"/>
-          <w:color w:val="000000"/>
-          <w:sz w:val="17"/>
-          <w:szCs w:val="17"/>
-          <w:shd w:val="clear" w:color="auto" w:fill="FFFFFF"/>
-        </w:rPr>
-        <w:t>, the authors would have done that with any grammar manipulation framework of their choice.</w:t>
-      </w:r>
-      <w:r>
-        <w:rPr>
-          <w:rStyle w:val="apple-converted-space"/>
-          <w:rFonts w:ascii="Verdana" w:hAnsi="Verdana"/>
-          <w:color w:val="000000"/>
-          <w:sz w:val="17"/>
-          <w:szCs w:val="17"/>
-          <w:shd w:val="clear" w:color="auto" w:fill="FFFFFF"/>
-        </w:rPr>
-        <w:t> </w:t>
-      </w:r>
-      <w:r>
-        <w:rPr>
-          <w:rFonts w:ascii="Verdana" w:hAnsi="Verdana"/>
-          <w:color w:val="000000"/>
-          <w:sz w:val="17"/>
-          <w:szCs w:val="17"/>
-        </w:rPr>
-        <w:br/>
-      </w:r>
-      <w:r>
-        <w:rPr>
-          <w:rFonts w:ascii="Verdana" w:hAnsi="Verdana"/>
-          <w:color w:val="000000"/>
-          <w:sz w:val="17"/>
-          <w:szCs w:val="17"/>
-        </w:rPr>
-        <w:br/>
-      </w:r>
-      <w:r>
-        <w:rPr>
-          <w:rFonts w:ascii="Verdana" w:hAnsi="Verdana"/>
-          <w:color w:val="000000"/>
-          <w:sz w:val="17"/>
-          <w:szCs w:val="17"/>
-          <w:shd w:val="clear" w:color="auto" w:fill="FFFFFF"/>
-        </w:rPr>
-        <w:t xml:space="preserve">The use of Irony as opposed to ANTLR or any other framework, is not </w:t>
-      </w:r>
-      <w:proofErr w:type="spellStart"/>
-      <w:r>
-        <w:rPr>
-          <w:rFonts w:ascii="Verdana" w:hAnsi="Verdana"/>
-          <w:color w:val="000000"/>
-          <w:sz w:val="17"/>
-          <w:szCs w:val="17"/>
-          <w:shd w:val="clear" w:color="auto" w:fill="FFFFFF"/>
-        </w:rPr>
-        <w:t>argumented</w:t>
-      </w:r>
-      <w:proofErr w:type="spellEnd"/>
-      <w:r>
-        <w:rPr>
-          <w:rFonts w:ascii="Verdana" w:hAnsi="Verdana"/>
-          <w:color w:val="000000"/>
-          <w:sz w:val="17"/>
-          <w:szCs w:val="17"/>
-          <w:shd w:val="clear" w:color="auto" w:fill="FFFFFF"/>
-        </w:rPr>
-        <w:t xml:space="preserve">, even though closely related issues like the grammar class are discussed (e.g., in section 3.2). The way one would expect this issue to be handled in the paper: we needed features X and Y, there are tools A and B that fit, this is a quick comparison between them, long story short, we opted for A because of these reasons. The way this issue is tacked in the current version of the paper: we want human understandable parser, so we choose LR parsing which is known to be more convoluted and harder to debug than LL; our grammar does not belong to the </w:t>
-      </w:r>
-      <w:r>
-        <w:rPr>
-          <w:rFonts w:ascii="Verdana" w:hAnsi="Verdana"/>
-          <w:color w:val="000000"/>
-          <w:sz w:val="17"/>
-          <w:szCs w:val="17"/>
-          <w:shd w:val="clear" w:color="auto" w:fill="FFFFFF"/>
-        </w:rPr>
-        <w:lastRenderedPageBreak/>
-        <w:t>LALR class, so we choose an LALR parser generator; however, we need extra features to deal with ambiguities, but they are present in all LALR frameworks, so we choose Irony.</w:t>
-      </w:r>
-      <w:r>
-        <w:rPr>
-          <w:rStyle w:val="apple-converted-space"/>
-          <w:rFonts w:ascii="Verdana" w:hAnsi="Verdana"/>
-          <w:color w:val="000000"/>
-          <w:sz w:val="17"/>
-          <w:szCs w:val="17"/>
-          <w:shd w:val="clear" w:color="auto" w:fill="FFFFFF"/>
-        </w:rPr>
-        <w:t> </w:t>
-      </w:r>
-      <w:r>
-        <w:rPr>
-          <w:rFonts w:ascii="Verdana" w:hAnsi="Verdana"/>
-          <w:color w:val="000000"/>
-          <w:sz w:val="17"/>
-          <w:szCs w:val="17"/>
-        </w:rPr>
-        <w:br/>
-      </w:r>
-      <w:r>
-        <w:rPr>
-          <w:rFonts w:ascii="Verdana" w:hAnsi="Verdana"/>
-          <w:color w:val="000000"/>
-          <w:sz w:val="17"/>
-          <w:szCs w:val="17"/>
-        </w:rPr>
-        <w:br/>
-      </w:r>
-      <w:r>
-        <w:rPr>
-          <w:rFonts w:ascii="Verdana" w:hAnsi="Verdana"/>
-          <w:i/>
-          <w:color w:val="808080" w:themeColor="background1" w:themeShade="80"/>
-          <w:sz w:val="17"/>
-          <w:szCs w:val="17"/>
-          <w:shd w:val="clear" w:color="auto" w:fill="FFFFFF"/>
-        </w:rPr>
-        <w:t>One does not simply misspell “</w:t>
-      </w:r>
-      <w:proofErr w:type="spellStart"/>
-      <w:r>
-        <w:rPr>
-          <w:rFonts w:ascii="Verdana" w:hAnsi="Verdana"/>
-          <w:i/>
-          <w:color w:val="808080" w:themeColor="background1" w:themeShade="80"/>
-          <w:sz w:val="17"/>
-          <w:szCs w:val="17"/>
-          <w:shd w:val="clear" w:color="auto" w:fill="FFFFFF"/>
-        </w:rPr>
-        <w:t>xlsx</w:t>
-      </w:r>
-      <w:proofErr w:type="spellEnd"/>
-      <w:r>
-        <w:rPr>
-          <w:rFonts w:ascii="Verdana" w:hAnsi="Verdana"/>
-          <w:i/>
-          <w:color w:val="808080" w:themeColor="background1" w:themeShade="80"/>
-          <w:sz w:val="17"/>
-          <w:szCs w:val="17"/>
-          <w:shd w:val="clear" w:color="auto" w:fill="FFFFFF"/>
-        </w:rPr>
-        <w:t>” in a paper about Excel spreadsheets, as it is done in a code fragment on page 5, line 28.</w:t>
-      </w:r>
-      <w:r>
-        <w:rPr>
-          <w:rStyle w:val="apple-converted-space"/>
-          <w:rFonts w:ascii="Verdana" w:hAnsi="Verdana"/>
+          <w:i/>
           <w:color w:val="808080" w:themeColor="background1" w:themeShade="80"/>
           <w:sz w:val="17"/>
           <w:szCs w:val="17"/>
@@ -1440,310 +1186,666 @@
         <w:rPr>
           <w:rStyle w:val="apple-converted-space"/>
           <w:rFonts w:ascii="Verdana" w:hAnsi="Verdana"/>
-          <w:color w:val="000000"/>
-          <w:sz w:val="17"/>
-          <w:szCs w:val="17"/>
-          <w:shd w:val="clear" w:color="auto" w:fill="FFFFFF"/>
+          <w:color w:val="808080" w:themeColor="background1" w:themeShade="80"/>
+          <w:sz w:val="17"/>
+          <w:szCs w:val="17"/>
         </w:rPr>
       </w:pPr>
-      <w:proofErr w:type="gramStart"/>
-      <w:r>
-        <w:rPr>
-          <w:color w:val="808080" w:themeColor="background1" w:themeShade="80"/>
-        </w:rPr>
-        <w:t>Corrected both in the revised paper.</w:t>
-      </w:r>
-      <w:proofErr w:type="gramEnd"/>
-      <w:r>
-        <w:rPr>
-          <w:rFonts w:ascii="Verdana" w:hAnsi="Verdana"/>
-          <w:color w:val="808080" w:themeColor="background1" w:themeShade="80"/>
-          <w:sz w:val="17"/>
-          <w:szCs w:val="17"/>
-        </w:rPr>
-        <w:br/>
-      </w:r>
-      <w:r>
-        <w:rPr>
-          <w:rFonts w:ascii="Verdana" w:hAnsi="Verdana"/>
-          <w:color w:val="000000"/>
-          <w:sz w:val="17"/>
-          <w:szCs w:val="17"/>
-        </w:rPr>
-        <w:br/>
-      </w:r>
-      <w:r>
-        <w:rPr>
-          <w:rFonts w:ascii="Verdana" w:hAnsi="Verdana"/>
-          <w:color w:val="000000"/>
-          <w:sz w:val="17"/>
-          <w:szCs w:val="17"/>
-          <w:shd w:val="clear" w:color="auto" w:fill="FFFFFF"/>
-        </w:rPr>
-        <w:t xml:space="preserve">Grammars: even though Irony grammars are not famous for their readability, it is somewhat unfortunate that neither the grammar fragments nor the syntax diagrams found in the </w:t>
-      </w:r>
-      <w:proofErr w:type="gramStart"/>
-      <w:r>
-        <w:rPr>
-          <w:rFonts w:ascii="Verdana" w:hAnsi="Verdana"/>
-          <w:color w:val="000000"/>
-          <w:sz w:val="17"/>
-          <w:szCs w:val="17"/>
-          <w:shd w:val="clear" w:color="auto" w:fill="FFFFFF"/>
-        </w:rPr>
-        <w:t>paper,</w:t>
-      </w:r>
-      <w:proofErr w:type="gramEnd"/>
-      <w:r>
-        <w:rPr>
-          <w:rFonts w:ascii="Verdana" w:hAnsi="Verdana"/>
-          <w:color w:val="000000"/>
-          <w:sz w:val="17"/>
-          <w:szCs w:val="17"/>
-          <w:shd w:val="clear" w:color="auto" w:fill="FFFFFF"/>
-        </w:rPr>
-        <w:t xml:space="preserve"> were derived from the actual artefact. The manual process of their conversion (which had to be manually tested) led to the introduction of the following problems:</w:t>
-      </w:r>
-      <w:r>
-        <w:rPr>
-          <w:rStyle w:val="apple-converted-space"/>
-          <w:rFonts w:ascii="Verdana" w:hAnsi="Verdana"/>
-          <w:color w:val="000000"/>
-          <w:sz w:val="17"/>
-          <w:szCs w:val="17"/>
-          <w:shd w:val="clear" w:color="auto" w:fill="FFFFFF"/>
-        </w:rPr>
-        <w:t> </w:t>
-      </w:r>
-      <w:r>
-        <w:rPr>
-          <w:rFonts w:ascii="Verdana" w:hAnsi="Verdana"/>
-          <w:color w:val="000000"/>
-          <w:sz w:val="17"/>
-          <w:szCs w:val="17"/>
-        </w:rPr>
-        <w:br/>
-      </w:r>
-      <w:r>
-        <w:rPr>
-          <w:rFonts w:ascii="Verdana" w:hAnsi="Verdana"/>
-          <w:color w:val="000000"/>
-          <w:sz w:val="17"/>
-          <w:szCs w:val="17"/>
-          <w:shd w:val="clear" w:color="auto" w:fill="FFFFFF"/>
-        </w:rPr>
-        <w:t xml:space="preserve">- There have been some decorative </w:t>
-      </w:r>
-      <w:proofErr w:type="spellStart"/>
-      <w:r>
-        <w:rPr>
-          <w:rFonts w:ascii="Verdana" w:hAnsi="Verdana"/>
-          <w:color w:val="000000"/>
-          <w:sz w:val="17"/>
-          <w:szCs w:val="17"/>
-          <w:shd w:val="clear" w:color="auto" w:fill="FFFFFF"/>
-        </w:rPr>
-        <w:t>refactorings</w:t>
-      </w:r>
-      <w:proofErr w:type="spellEnd"/>
-      <w:r>
-        <w:rPr>
-          <w:rFonts w:ascii="Verdana" w:hAnsi="Verdana"/>
-          <w:color w:val="000000"/>
-          <w:sz w:val="17"/>
-          <w:szCs w:val="17"/>
-          <w:shd w:val="clear" w:color="auto" w:fill="FFFFFF"/>
-        </w:rPr>
-        <w:t xml:space="preserve"> that make it harder to check the three for consistency (e.g., TEXT vs STRING, many folded/unfolded </w:t>
-      </w:r>
-      <w:proofErr w:type="spellStart"/>
-      <w:r>
-        <w:rPr>
-          <w:rFonts w:ascii="Verdana" w:hAnsi="Verdana"/>
-          <w:color w:val="000000"/>
-          <w:sz w:val="17"/>
-          <w:szCs w:val="17"/>
-          <w:shd w:val="clear" w:color="auto" w:fill="FFFFFF"/>
-        </w:rPr>
-        <w:t>nonterminals</w:t>
-      </w:r>
-      <w:proofErr w:type="spellEnd"/>
-      <w:r>
-        <w:rPr>
-          <w:rFonts w:ascii="Verdana" w:hAnsi="Verdana"/>
-          <w:color w:val="000000"/>
-          <w:sz w:val="17"/>
-          <w:szCs w:val="17"/>
-          <w:shd w:val="clear" w:color="auto" w:fill="FFFFFF"/>
-        </w:rPr>
-        <w:t xml:space="preserve">, repositioned brackets, </w:t>
-      </w:r>
-      <w:proofErr w:type="spellStart"/>
-      <w:r>
-        <w:rPr>
-          <w:rFonts w:ascii="Verdana" w:hAnsi="Verdana"/>
-          <w:color w:val="000000"/>
-          <w:sz w:val="17"/>
-          <w:szCs w:val="17"/>
-          <w:shd w:val="clear" w:color="auto" w:fill="FFFFFF"/>
-        </w:rPr>
-        <w:t>etc</w:t>
-      </w:r>
-      <w:proofErr w:type="spellEnd"/>
-      <w:r>
-        <w:rPr>
-          <w:rFonts w:ascii="Verdana" w:hAnsi="Verdana"/>
-          <w:color w:val="000000"/>
-          <w:sz w:val="17"/>
-          <w:szCs w:val="17"/>
-          <w:shd w:val="clear" w:color="auto" w:fill="FFFFFF"/>
-        </w:rPr>
-        <w:t>).</w:t>
-      </w:r>
-      <w:r>
-        <w:rPr>
-          <w:rStyle w:val="apple-converted-space"/>
-          <w:rFonts w:ascii="Verdana" w:hAnsi="Verdana"/>
-          <w:color w:val="000000"/>
-          <w:sz w:val="17"/>
-          <w:szCs w:val="17"/>
-          <w:shd w:val="clear" w:color="auto" w:fill="FFFFFF"/>
-        </w:rPr>
-        <w:t> </w:t>
-      </w:r>
-      <w:r>
-        <w:rPr>
-          <w:rFonts w:ascii="Verdana" w:hAnsi="Verdana"/>
-          <w:color w:val="000000"/>
-          <w:sz w:val="17"/>
-          <w:szCs w:val="17"/>
-        </w:rPr>
-        <w:br/>
-      </w:r>
-      <w:r>
-        <w:rPr>
-          <w:rFonts w:ascii="Verdana" w:hAnsi="Verdana"/>
-          <w:color w:val="000000"/>
-          <w:sz w:val="17"/>
-          <w:szCs w:val="17"/>
-          <w:shd w:val="clear" w:color="auto" w:fill="FFFFFF"/>
-        </w:rPr>
-        <w:t>- Many places in the illustrative grammar are still hard to decipher: Table I plays the instrumental role there, explaining that NR is a named range and DDE is a dynamic data exchange</w:t>
-      </w:r>
-      <w:r>
-        <w:rPr>
-          <w:rFonts w:ascii="Verdana" w:hAnsi="Verdana"/>
-          <w:color w:val="808080" w:themeColor="background1" w:themeShade="80"/>
-          <w:sz w:val="17"/>
-          <w:szCs w:val="17"/>
-          <w:shd w:val="clear" w:color="auto" w:fill="FFFFFF"/>
-        </w:rPr>
-        <w:t>, as well as the totally unexpected fact that the opening bracket is included as a part of the Excel function name and a reference function</w:t>
-      </w:r>
-      <w:r>
-        <w:rPr>
-          <w:rFonts w:ascii="Verdana" w:hAnsi="Verdana"/>
-          <w:color w:val="000000"/>
-          <w:sz w:val="17"/>
-          <w:szCs w:val="17"/>
-          <w:shd w:val="clear" w:color="auto" w:fill="FFFFFF"/>
-        </w:rPr>
-        <w:t>. Is there a way to make it more readable? Decoupling it from the grammar and printing on a separate page in rotated form does not encourage reading and cross-checking.</w:t>
-      </w:r>
-      <w:r>
-        <w:rPr>
-          <w:rStyle w:val="apple-converted-space"/>
-          <w:rFonts w:ascii="Verdana" w:hAnsi="Verdana"/>
-          <w:color w:val="000000"/>
-          <w:sz w:val="17"/>
-          <w:szCs w:val="17"/>
-          <w:shd w:val="clear" w:color="auto" w:fill="FFFFFF"/>
-        </w:rPr>
-        <w:t> </w:t>
+      <w:r>
+        <w:rPr>
+          <w:rFonts w:ascii="Verdana" w:hAnsi="Verdana"/>
+          <w:color w:val="808080" w:themeColor="background1" w:themeShade="80"/>
+          <w:sz w:val="17"/>
+          <w:szCs w:val="17"/>
+        </w:rPr>
+        <w:t xml:space="preserve">We agree, those points were not sufficiently covered in the paper. </w:t>
+      </w:r>
+      <w:r>
+        <w:rPr>
+          <w:rFonts w:ascii="Verdana" w:hAnsi="Verdana"/>
+          <w:color w:val="808080" w:themeColor="background1" w:themeShade="80"/>
+          <w:sz w:val="17"/>
+          <w:szCs w:val="17"/>
+        </w:rPr>
+        <w:t xml:space="preserve">The original spreadsheets in the datasets are of various Excel versions. The </w:t>
+      </w:r>
+      <w:proofErr w:type="spellStart"/>
+      <w:r>
+        <w:rPr>
+          <w:rFonts w:ascii="Verdana" w:hAnsi="Verdana"/>
+          <w:color w:val="808080" w:themeColor="background1" w:themeShade="80"/>
+          <w:sz w:val="17"/>
+          <w:szCs w:val="17"/>
+        </w:rPr>
+        <w:t>Euses</w:t>
+      </w:r>
+      <w:proofErr w:type="spellEnd"/>
+      <w:r>
+        <w:rPr>
+          <w:rFonts w:ascii="Verdana" w:hAnsi="Verdana"/>
+          <w:color w:val="808080" w:themeColor="background1" w:themeShade="80"/>
+          <w:sz w:val="17"/>
+          <w:szCs w:val="17"/>
+        </w:rPr>
+        <w:t xml:space="preserve"> and the Enron datasets contain spreadsheets in the Excel binary f</w:t>
+      </w:r>
+      <w:r>
+        <w:rPr>
+          <w:rFonts w:ascii="Verdana" w:hAnsi="Verdana"/>
+          <w:color w:val="808080" w:themeColor="background1" w:themeShade="80"/>
+          <w:sz w:val="17"/>
+          <w:szCs w:val="17"/>
+        </w:rPr>
+        <w:t xml:space="preserve">ile format, while the </w:t>
+      </w:r>
+      <w:proofErr w:type="spellStart"/>
+      <w:r>
+        <w:rPr>
+          <w:rFonts w:ascii="Verdana" w:hAnsi="Verdana"/>
+          <w:color w:val="808080" w:themeColor="background1" w:themeShade="80"/>
+          <w:sz w:val="17"/>
+          <w:szCs w:val="17"/>
+        </w:rPr>
+        <w:t>the</w:t>
+      </w:r>
+      <w:proofErr w:type="spellEnd"/>
+      <w:r>
+        <w:rPr>
+          <w:rFonts w:ascii="Verdana" w:hAnsi="Verdana"/>
+          <w:color w:val="808080" w:themeColor="background1" w:themeShade="80"/>
+          <w:sz w:val="17"/>
+          <w:szCs w:val="17"/>
+        </w:rPr>
+        <w:t xml:space="preserve"> Fuse and the Web </w:t>
+      </w:r>
+      <w:r>
+        <w:rPr>
+          <w:rFonts w:ascii="Verdana" w:hAnsi="Verdana"/>
+          <w:color w:val="808080" w:themeColor="background1" w:themeShade="80"/>
+          <w:sz w:val="17"/>
+          <w:szCs w:val="17"/>
+        </w:rPr>
+        <w:t>datasets include more recent spreadsheets, saved in Excel</w:t>
+      </w:r>
+      <w:r>
+        <w:rPr>
+          <w:rFonts w:ascii="Verdana" w:hAnsi="Verdana"/>
+          <w:color w:val="808080" w:themeColor="background1" w:themeShade="80"/>
+          <w:sz w:val="17"/>
+          <w:szCs w:val="17"/>
+        </w:rPr>
+        <w:t xml:space="preserve"> 2007 and later workbook format. We added an explanation for this in the d</w:t>
+      </w:r>
+      <w:r>
+        <w:rPr>
+          <w:rFonts w:ascii="Verdana" w:hAnsi="Verdana"/>
+          <w:color w:val="808080" w:themeColor="background1" w:themeShade="80"/>
+          <w:sz w:val="17"/>
+          <w:szCs w:val="17"/>
+        </w:rPr>
+        <w:t xml:space="preserve">atasets </w:t>
+      </w:r>
+      <w:r>
+        <w:rPr>
+          <w:rFonts w:ascii="Verdana" w:hAnsi="Verdana"/>
+          <w:color w:val="808080" w:themeColor="background1" w:themeShade="80"/>
+          <w:sz w:val="17"/>
+          <w:szCs w:val="17"/>
+        </w:rPr>
+        <w:t>description in the fourth paragraph of section 4. A</w:t>
+      </w:r>
+      <w:r>
+        <w:rPr>
+          <w:rFonts w:ascii="Verdana" w:hAnsi="Verdana"/>
+          <w:color w:val="808080" w:themeColor="background1" w:themeShade="80"/>
+          <w:sz w:val="17"/>
+          <w:szCs w:val="17"/>
+        </w:rPr>
+        <w:t>lso, we enriched Section 5.1 to explain that t</w:t>
+      </w:r>
+      <w:r>
+        <w:rPr>
+          <w:rFonts w:ascii="Verdana" w:hAnsi="Verdana"/>
+          <w:color w:val="808080" w:themeColor="background1" w:themeShade="80"/>
+          <w:sz w:val="17"/>
+          <w:szCs w:val="17"/>
+        </w:rPr>
+        <w:t xml:space="preserve">he </w:t>
+      </w:r>
+      <w:proofErr w:type="spellStart"/>
+      <w:r>
+        <w:rPr>
+          <w:rFonts w:ascii="Verdana" w:hAnsi="Verdana"/>
+          <w:color w:val="808080" w:themeColor="background1" w:themeShade="80"/>
+          <w:sz w:val="17"/>
+          <w:szCs w:val="17"/>
+        </w:rPr>
+        <w:t>Gembox</w:t>
+      </w:r>
+      <w:proofErr w:type="spellEnd"/>
+      <w:r>
+        <w:rPr>
+          <w:rFonts w:ascii="Verdana" w:hAnsi="Verdana"/>
+          <w:color w:val="808080" w:themeColor="background1" w:themeShade="80"/>
+          <w:sz w:val="17"/>
+          <w:szCs w:val="17"/>
+        </w:rPr>
+        <w:t xml:space="preserve"> conversion does not affect the function names of previous Excel versions that have been deprecated after Excel 2007, but it does </w:t>
+      </w:r>
+      <w:r>
+        <w:rPr>
+          <w:rFonts w:ascii="Verdana" w:hAnsi="Verdana"/>
+          <w:color w:val="808080" w:themeColor="background1" w:themeShade="80"/>
+          <w:sz w:val="17"/>
+          <w:szCs w:val="17"/>
+        </w:rPr>
+        <w:t>adjust</w:t>
+      </w:r>
+      <w:r>
+        <w:rPr>
+          <w:rFonts w:ascii="Verdana" w:hAnsi="Verdana"/>
+          <w:color w:val="808080" w:themeColor="background1" w:themeShade="80"/>
+          <w:sz w:val="17"/>
+          <w:szCs w:val="17"/>
+        </w:rPr>
+        <w:t xml:space="preserve"> deprecated syntactical features like</w:t>
+      </w:r>
+      <w:r>
+        <w:rPr>
+          <w:rFonts w:ascii="Verdana" w:hAnsi="Verdana"/>
+          <w:color w:val="808080" w:themeColor="background1" w:themeShade="80"/>
+          <w:sz w:val="17"/>
+          <w:szCs w:val="17"/>
+        </w:rPr>
+        <w:t xml:space="preserve"> regular expressions support and natural language formulas. Also, we added a paragraph (second in 5.1) on the changes that would be relevant or irrelevant to the formula grammar.</w:t>
       </w:r>
       <w:bookmarkStart w:id="0" w:name="_GoBack"/>
       <w:bookmarkEnd w:id="0"/>
+      <w:r>
+        <w:rPr>
+          <w:rFonts w:ascii="Verdana" w:hAnsi="Verdana"/>
+          <w:color w:val="000000"/>
+          <w:sz w:val="17"/>
+          <w:szCs w:val="17"/>
+        </w:rPr>
+        <w:br/>
+      </w:r>
+      <w:r>
+        <w:rPr>
+          <w:rFonts w:ascii="Verdana" w:hAnsi="Verdana"/>
+          <w:color w:val="000000"/>
+          <w:sz w:val="17"/>
+          <w:szCs w:val="17"/>
+        </w:rPr>
+        <w:br/>
+      </w:r>
+      <w:r>
+        <w:rPr>
+          <w:rFonts w:ascii="Verdana" w:hAnsi="Verdana"/>
+          <w:color w:val="000000"/>
+          <w:sz w:val="17"/>
+          <w:szCs w:val="17"/>
+          <w:shd w:val="clear" w:color="auto" w:fill="FFFFFF"/>
+        </w:rPr>
+        <w:t xml:space="preserve">In section 3, the authors present three requirements that they want the formula grammar to fulfil to be “bulletproof”. The requirements seem legitimate yet #3 is not. First of all, “be compact *enough* to *feasibly* implement” is a super vague statement based on two imprecise, unmeasurable parameters. Second, parser generators are used mostly for the reason of overcoming this obstacle and reliably generating code based on *any* number of grammar elements, so having hundreds of production rules is not a show stopper — on the contrary, it is a very good reason to use it. Thus, disregarding official formula grammars on the basis of their size is wrong and misleading for the readers: in reality you have probably disregarded them for reasons of quality. There is nothing fundamentally wrong about it, and grammar recovery, adaptation and debugging are far from trivial and/or </w:t>
+      </w:r>
+      <w:proofErr w:type="spellStart"/>
+      <w:r>
+        <w:rPr>
+          <w:rFonts w:ascii="Verdana" w:hAnsi="Verdana"/>
+          <w:color w:val="000000"/>
+          <w:sz w:val="17"/>
+          <w:szCs w:val="17"/>
+          <w:shd w:val="clear" w:color="auto" w:fill="FFFFFF"/>
+        </w:rPr>
+        <w:t>industrialised</w:t>
+      </w:r>
+      <w:proofErr w:type="spellEnd"/>
+      <w:r>
+        <w:rPr>
+          <w:rFonts w:ascii="Verdana" w:hAnsi="Verdana"/>
+          <w:color w:val="000000"/>
+          <w:sz w:val="17"/>
+          <w:szCs w:val="17"/>
+          <w:shd w:val="clear" w:color="auto" w:fill="FFFFFF"/>
+        </w:rPr>
+        <w:t xml:space="preserve">, so a decision to develop a new grammar is sensible, especially if supported by a large testing </w:t>
+      </w:r>
+      <w:proofErr w:type="spellStart"/>
+      <w:r>
+        <w:rPr>
+          <w:rFonts w:ascii="Verdana" w:hAnsi="Verdana"/>
+          <w:color w:val="000000"/>
+          <w:sz w:val="17"/>
+          <w:szCs w:val="17"/>
+          <w:shd w:val="clear" w:color="auto" w:fill="FFFFFF"/>
+        </w:rPr>
+        <w:t>endeavour</w:t>
+      </w:r>
+      <w:proofErr w:type="spellEnd"/>
+      <w:r>
+        <w:rPr>
+          <w:rFonts w:ascii="Verdana" w:hAnsi="Verdana"/>
+          <w:color w:val="000000"/>
+          <w:sz w:val="17"/>
+          <w:szCs w:val="17"/>
+          <w:shd w:val="clear" w:color="auto" w:fill="FFFFFF"/>
+        </w:rPr>
+        <w:t xml:space="preserve">, but it has to be honestly </w:t>
+      </w:r>
+      <w:r>
+        <w:rPr>
+          <w:rFonts w:ascii="Verdana" w:hAnsi="Verdana"/>
+          <w:color w:val="000000"/>
+          <w:sz w:val="17"/>
+          <w:szCs w:val="17"/>
+          <w:shd w:val="clear" w:color="auto" w:fill="FFFFFF"/>
+        </w:rPr>
+        <w:lastRenderedPageBreak/>
+        <w:t xml:space="preserve">explained. The second reason given in the same introductory paragraph to section 3 is closer to the substance, but again, if the entire problem was solvable by </w:t>
+      </w:r>
+      <w:proofErr w:type="spellStart"/>
+      <w:r>
+        <w:rPr>
+          <w:rFonts w:ascii="Verdana" w:hAnsi="Verdana"/>
+          <w:color w:val="000000"/>
+          <w:sz w:val="17"/>
+          <w:szCs w:val="17"/>
+          <w:shd w:val="clear" w:color="auto" w:fill="FFFFFF"/>
+        </w:rPr>
+        <w:t>inlining</w:t>
+      </w:r>
+      <w:proofErr w:type="spellEnd"/>
+      <w:r>
+        <w:rPr>
+          <w:rFonts w:ascii="Verdana" w:hAnsi="Verdana"/>
+          <w:color w:val="000000"/>
+          <w:sz w:val="17"/>
+          <w:szCs w:val="17"/>
+          <w:shd w:val="clear" w:color="auto" w:fill="FFFFFF"/>
+        </w:rPr>
+        <w:t xml:space="preserve"> a bunch of superficial </w:t>
+      </w:r>
+      <w:proofErr w:type="spellStart"/>
+      <w:r>
+        <w:rPr>
+          <w:rFonts w:ascii="Verdana" w:hAnsi="Verdana"/>
+          <w:color w:val="000000"/>
+          <w:sz w:val="17"/>
+          <w:szCs w:val="17"/>
+          <w:shd w:val="clear" w:color="auto" w:fill="FFFFFF"/>
+        </w:rPr>
+        <w:t>nonterminals</w:t>
+      </w:r>
+      <w:proofErr w:type="spellEnd"/>
+      <w:r>
+        <w:rPr>
+          <w:rFonts w:ascii="Verdana" w:hAnsi="Verdana"/>
+          <w:color w:val="000000"/>
+          <w:sz w:val="17"/>
+          <w:szCs w:val="17"/>
+          <w:shd w:val="clear" w:color="auto" w:fill="FFFFFF"/>
+        </w:rPr>
+        <w:t>, the authors would have done that with any grammar manipulation framework of their choice.</w:t>
+      </w:r>
+      <w:r>
+        <w:rPr>
+          <w:rStyle w:val="apple-converted-space"/>
+          <w:rFonts w:ascii="Verdana" w:hAnsi="Verdana"/>
+          <w:color w:val="000000"/>
+          <w:sz w:val="17"/>
+          <w:szCs w:val="17"/>
+          <w:shd w:val="clear" w:color="auto" w:fill="FFFFFF"/>
+        </w:rPr>
+        <w:t> </w:t>
+      </w:r>
+      <w:r>
+        <w:rPr>
+          <w:rFonts w:ascii="Verdana" w:hAnsi="Verdana"/>
+          <w:color w:val="000000"/>
+          <w:sz w:val="17"/>
+          <w:szCs w:val="17"/>
+        </w:rPr>
+        <w:br/>
+      </w:r>
+      <w:r>
+        <w:rPr>
+          <w:rFonts w:ascii="Verdana" w:hAnsi="Verdana"/>
+          <w:color w:val="000000"/>
+          <w:sz w:val="17"/>
+          <w:szCs w:val="17"/>
+        </w:rPr>
+        <w:br/>
+      </w:r>
+      <w:r>
+        <w:rPr>
+          <w:rFonts w:ascii="Verdana" w:hAnsi="Verdana"/>
+          <w:color w:val="000000"/>
+          <w:sz w:val="17"/>
+          <w:szCs w:val="17"/>
+          <w:shd w:val="clear" w:color="auto" w:fill="FFFFFF"/>
+        </w:rPr>
+        <w:t xml:space="preserve">The use of Irony as opposed to ANTLR or any other framework, is not </w:t>
+      </w:r>
+      <w:proofErr w:type="spellStart"/>
+      <w:r>
+        <w:rPr>
+          <w:rFonts w:ascii="Verdana" w:hAnsi="Verdana"/>
+          <w:color w:val="000000"/>
+          <w:sz w:val="17"/>
+          <w:szCs w:val="17"/>
+          <w:shd w:val="clear" w:color="auto" w:fill="FFFFFF"/>
+        </w:rPr>
+        <w:t>argumented</w:t>
+      </w:r>
+      <w:proofErr w:type="spellEnd"/>
+      <w:r>
+        <w:rPr>
+          <w:rFonts w:ascii="Verdana" w:hAnsi="Verdana"/>
+          <w:color w:val="000000"/>
+          <w:sz w:val="17"/>
+          <w:szCs w:val="17"/>
+          <w:shd w:val="clear" w:color="auto" w:fill="FFFFFF"/>
+        </w:rPr>
+        <w:t>, even though closely related issues like the grammar class are discussed (e.g., in section 3.2). The way one would expect this issue to be handled in the paper: we needed features X and Y, there are tools A and B that fit, this is a quick comparison between them, long story short, we opted for A because of these reasons. The way this issue is tacked in the current version of the paper: we want human understandable parser, so we choose LR parsing which is known to be more convoluted and harder to debug than LL; our grammar does not belong to the LALR class, so we choose an LALR parser generator; however, we need extra features to deal with ambiguities, but they are present in all LALR frameworks, so we choose Irony.</w:t>
+      </w:r>
+      <w:r>
+        <w:rPr>
+          <w:rStyle w:val="apple-converted-space"/>
+          <w:rFonts w:ascii="Verdana" w:hAnsi="Verdana"/>
+          <w:color w:val="000000"/>
+          <w:sz w:val="17"/>
+          <w:szCs w:val="17"/>
+          <w:shd w:val="clear" w:color="auto" w:fill="FFFFFF"/>
+        </w:rPr>
+        <w:t> </w:t>
+      </w:r>
+      <w:r>
+        <w:rPr>
+          <w:rFonts w:ascii="Verdana" w:hAnsi="Verdana"/>
+          <w:color w:val="000000"/>
+          <w:sz w:val="17"/>
+          <w:szCs w:val="17"/>
+        </w:rPr>
+        <w:br/>
+      </w:r>
+      <w:r>
+        <w:rPr>
+          <w:rFonts w:ascii="Verdana" w:hAnsi="Verdana"/>
+          <w:color w:val="000000"/>
+          <w:sz w:val="17"/>
+          <w:szCs w:val="17"/>
+        </w:rPr>
+        <w:br/>
+      </w:r>
+      <w:r>
+        <w:rPr>
+          <w:rFonts w:ascii="Verdana" w:hAnsi="Verdana"/>
+          <w:i/>
+          <w:color w:val="808080" w:themeColor="background1" w:themeShade="80"/>
+          <w:sz w:val="17"/>
+          <w:szCs w:val="17"/>
+          <w:shd w:val="clear" w:color="auto" w:fill="FFFFFF"/>
+        </w:rPr>
+        <w:t>One does not simply misspell “</w:t>
+      </w:r>
+      <w:proofErr w:type="spellStart"/>
+      <w:r>
+        <w:rPr>
+          <w:rFonts w:ascii="Verdana" w:hAnsi="Verdana"/>
+          <w:i/>
+          <w:color w:val="808080" w:themeColor="background1" w:themeShade="80"/>
+          <w:sz w:val="17"/>
+          <w:szCs w:val="17"/>
+          <w:shd w:val="clear" w:color="auto" w:fill="FFFFFF"/>
+        </w:rPr>
+        <w:t>xlsx</w:t>
+      </w:r>
+      <w:proofErr w:type="spellEnd"/>
+      <w:r>
+        <w:rPr>
+          <w:rFonts w:ascii="Verdana" w:hAnsi="Verdana"/>
+          <w:i/>
+          <w:color w:val="808080" w:themeColor="background1" w:themeShade="80"/>
+          <w:sz w:val="17"/>
+          <w:szCs w:val="17"/>
+          <w:shd w:val="clear" w:color="auto" w:fill="FFFFFF"/>
+        </w:rPr>
+        <w:t>” in a paper about Excel spreadsheets, as it is done in a code fragment on page 5, line 28.</w:t>
+      </w:r>
+      <w:r>
+        <w:rPr>
+          <w:rStyle w:val="apple-converted-space"/>
+          <w:rFonts w:ascii="Verdana" w:hAnsi="Verdana"/>
+          <w:color w:val="808080" w:themeColor="background1" w:themeShade="80"/>
+          <w:sz w:val="17"/>
+          <w:szCs w:val="17"/>
+          <w:shd w:val="clear" w:color="auto" w:fill="FFFFFF"/>
+        </w:rPr>
+        <w:t> </w:t>
+      </w:r>
     </w:p>
     <w:p>
       <w:pPr>
         <w:rPr>
           <w:rStyle w:val="apple-converted-space"/>
           <w:rFonts w:ascii="Verdana" w:hAnsi="Verdana"/>
-          <w:color w:val="808080" w:themeColor="background1" w:themeShade="80"/>
-          <w:sz w:val="17"/>
-          <w:szCs w:val="17"/>
-          <w:shd w:val="clear" w:color="auto" w:fill="FFFFFF"/>
+          <w:color w:val="000000"/>
+          <w:sz w:val="17"/>
+          <w:szCs w:val="17"/>
+          <w:shd w:val="clear" w:color="auto" w:fill="FFFFFF"/>
+          <w:lang w:val="nl-NL"/>
         </w:rPr>
       </w:pPr>
-      <w:r>
-        <w:rPr>
-          <w:rStyle w:val="apple-converted-space"/>
-          <w:rFonts w:ascii="Verdana" w:hAnsi="Verdana"/>
-          <w:color w:val="808080" w:themeColor="background1" w:themeShade="80"/>
-          <w:sz w:val="17"/>
-          <w:szCs w:val="17"/>
-          <w:shd w:val="clear" w:color="auto" w:fill="FFFFFF"/>
-        </w:rPr>
-        <w:t>We clarified in the token description of functions that the token includes the open parenthesis.</w:t>
-      </w:r>
-      <w:r>
-        <w:rPr>
-          <w:rFonts w:ascii="Verdana" w:hAnsi="Verdana"/>
-          <w:color w:val="000000"/>
-          <w:sz w:val="17"/>
-          <w:szCs w:val="17"/>
-        </w:rPr>
-        <w:br/>
-      </w:r>
-      <w:r>
-        <w:rPr>
-          <w:rFonts w:ascii="Verdana" w:hAnsi="Verdana"/>
-          <w:i/>
-          <w:color w:val="808080" w:themeColor="background1" w:themeShade="80"/>
-          <w:sz w:val="17"/>
-          <w:szCs w:val="17"/>
-          <w:shd w:val="clear" w:color="auto" w:fill="FFFFFF"/>
-        </w:rPr>
-        <w:t>- The start symbol from a grammar in its first alternative allows any Formula in the implementation yet only Constants in the paper.</w:t>
-      </w:r>
-      <w:r>
-        <w:rPr>
-          <w:rStyle w:val="apple-converted-space"/>
-          <w:rFonts w:ascii="Verdana" w:hAnsi="Verdana"/>
-          <w:i/>
-          <w:color w:val="808080" w:themeColor="background1" w:themeShade="80"/>
-          <w:sz w:val="17"/>
-          <w:szCs w:val="17"/>
-          <w:shd w:val="clear" w:color="auto" w:fill="FFFFFF"/>
-        </w:rPr>
-        <w:t> </w:t>
-      </w:r>
-      <w:r>
-        <w:rPr>
-          <w:rFonts w:ascii="Verdana" w:hAnsi="Verdana"/>
-          <w:i/>
-          <w:color w:val="000000"/>
-          <w:sz w:val="17"/>
-          <w:szCs w:val="17"/>
-        </w:rPr>
-        <w:br/>
-      </w:r>
-      <w:r>
-        <w:rPr>
-          <w:rFonts w:ascii="Verdana" w:hAnsi="Verdana"/>
-          <w:i/>
-          <w:color w:val="808080" w:themeColor="background1" w:themeShade="80"/>
-          <w:sz w:val="17"/>
-          <w:szCs w:val="17"/>
-          <w:shd w:val="clear" w:color="auto" w:fill="FFFFFF"/>
-        </w:rPr>
-        <w:t>- The Prefix nonterminal seems to miss two alternatives present in the implementation: the quoted multiple sheets and the quoted file multiple sheets.</w:t>
-      </w:r>
-      <w:r>
-        <w:rPr>
-          <w:rStyle w:val="apple-converted-space"/>
-          <w:rFonts w:ascii="Verdana" w:hAnsi="Verdana"/>
-          <w:color w:val="808080" w:themeColor="background1" w:themeShade="80"/>
+      <w:proofErr w:type="gramStart"/>
+      <w:r>
+        <w:rPr>
+          <w:color w:val="808080" w:themeColor="background1" w:themeShade="80"/>
+        </w:rPr>
+        <w:t>Corrected both in the revised paper.</w:t>
+      </w:r>
+      <w:proofErr w:type="gramEnd"/>
+      <w:r>
+        <w:rPr>
+          <w:rFonts w:ascii="Verdana" w:hAnsi="Verdana"/>
+          <w:color w:val="808080" w:themeColor="background1" w:themeShade="80"/>
+          <w:sz w:val="17"/>
+          <w:szCs w:val="17"/>
+        </w:rPr>
+        <w:br/>
+      </w:r>
+      <w:r>
+        <w:rPr>
+          <w:rFonts w:ascii="Verdana" w:hAnsi="Verdana"/>
+          <w:color w:val="000000"/>
+          <w:sz w:val="17"/>
+          <w:szCs w:val="17"/>
+        </w:rPr>
+        <w:br/>
+      </w:r>
+      <w:r>
+        <w:rPr>
+          <w:rFonts w:ascii="Verdana" w:hAnsi="Verdana"/>
+          <w:color w:val="000000"/>
+          <w:sz w:val="17"/>
+          <w:szCs w:val="17"/>
+          <w:shd w:val="clear" w:color="auto" w:fill="FFFFFF"/>
+        </w:rPr>
+        <w:t xml:space="preserve">Grammars: even though Irony grammars are not famous for their readability, it is somewhat unfortunate that neither the grammar fragments nor the syntax diagrams found in the </w:t>
+      </w:r>
+      <w:proofErr w:type="gramStart"/>
+      <w:r>
+        <w:rPr>
+          <w:rFonts w:ascii="Verdana" w:hAnsi="Verdana"/>
+          <w:color w:val="000000"/>
+          <w:sz w:val="17"/>
+          <w:szCs w:val="17"/>
+          <w:shd w:val="clear" w:color="auto" w:fill="FFFFFF"/>
+        </w:rPr>
+        <w:t>paper,</w:t>
+      </w:r>
+      <w:proofErr w:type="gramEnd"/>
+      <w:r>
+        <w:rPr>
+          <w:rFonts w:ascii="Verdana" w:hAnsi="Verdana"/>
+          <w:color w:val="000000"/>
+          <w:sz w:val="17"/>
+          <w:szCs w:val="17"/>
+          <w:shd w:val="clear" w:color="auto" w:fill="FFFFFF"/>
+        </w:rPr>
+        <w:t xml:space="preserve"> were derived from the actual artefact. The manual process of their conversion (which had to be manually tested) led to the introduction of the following problems:</w:t>
+      </w:r>
+      <w:r>
+        <w:rPr>
+          <w:rStyle w:val="apple-converted-space"/>
+          <w:rFonts w:ascii="Verdana" w:hAnsi="Verdana"/>
+          <w:color w:val="000000"/>
+          <w:sz w:val="17"/>
+          <w:szCs w:val="17"/>
+          <w:shd w:val="clear" w:color="auto" w:fill="FFFFFF"/>
+        </w:rPr>
+        <w:t> </w:t>
+      </w:r>
+      <w:r>
+        <w:rPr>
+          <w:rFonts w:ascii="Verdana" w:hAnsi="Verdana"/>
+          <w:color w:val="000000"/>
+          <w:sz w:val="17"/>
+          <w:szCs w:val="17"/>
+        </w:rPr>
+        <w:br/>
+      </w:r>
+      <w:r>
+        <w:rPr>
+          <w:rFonts w:ascii="Verdana" w:hAnsi="Verdana"/>
+          <w:color w:val="000000"/>
+          <w:sz w:val="17"/>
+          <w:szCs w:val="17"/>
+          <w:shd w:val="clear" w:color="auto" w:fill="FFFFFF"/>
+        </w:rPr>
+        <w:t xml:space="preserve">- There have been some decorative </w:t>
+      </w:r>
+      <w:proofErr w:type="spellStart"/>
+      <w:r>
+        <w:rPr>
+          <w:rFonts w:ascii="Verdana" w:hAnsi="Verdana"/>
+          <w:color w:val="000000"/>
+          <w:sz w:val="17"/>
+          <w:szCs w:val="17"/>
+          <w:shd w:val="clear" w:color="auto" w:fill="FFFFFF"/>
+        </w:rPr>
+        <w:t>refactorings</w:t>
+      </w:r>
+      <w:proofErr w:type="spellEnd"/>
+      <w:r>
+        <w:rPr>
+          <w:rFonts w:ascii="Verdana" w:hAnsi="Verdana"/>
+          <w:color w:val="000000"/>
+          <w:sz w:val="17"/>
+          <w:szCs w:val="17"/>
+          <w:shd w:val="clear" w:color="auto" w:fill="FFFFFF"/>
+        </w:rPr>
+        <w:t xml:space="preserve"> that make it harder to check the three for consistency (e.g., TEXT vs STRING, many folded/unfolded </w:t>
+      </w:r>
+      <w:proofErr w:type="spellStart"/>
+      <w:r>
+        <w:rPr>
+          <w:rFonts w:ascii="Verdana" w:hAnsi="Verdana"/>
+          <w:color w:val="000000"/>
+          <w:sz w:val="17"/>
+          <w:szCs w:val="17"/>
+          <w:shd w:val="clear" w:color="auto" w:fill="FFFFFF"/>
+        </w:rPr>
+        <w:t>nonterminals</w:t>
+      </w:r>
+      <w:proofErr w:type="spellEnd"/>
+      <w:r>
+        <w:rPr>
+          <w:rFonts w:ascii="Verdana" w:hAnsi="Verdana"/>
+          <w:color w:val="000000"/>
+          <w:sz w:val="17"/>
+          <w:szCs w:val="17"/>
+          <w:shd w:val="clear" w:color="auto" w:fill="FFFFFF"/>
+        </w:rPr>
+        <w:t xml:space="preserve">, repositioned brackets, </w:t>
+      </w:r>
+      <w:proofErr w:type="spellStart"/>
+      <w:r>
+        <w:rPr>
+          <w:rFonts w:ascii="Verdana" w:hAnsi="Verdana"/>
+          <w:color w:val="000000"/>
+          <w:sz w:val="17"/>
+          <w:szCs w:val="17"/>
+          <w:shd w:val="clear" w:color="auto" w:fill="FFFFFF"/>
+        </w:rPr>
+        <w:t>etc</w:t>
+      </w:r>
+      <w:proofErr w:type="spellEnd"/>
+      <w:r>
+        <w:rPr>
+          <w:rFonts w:ascii="Verdana" w:hAnsi="Verdana"/>
+          <w:color w:val="000000"/>
+          <w:sz w:val="17"/>
+          <w:szCs w:val="17"/>
+          <w:shd w:val="clear" w:color="auto" w:fill="FFFFFF"/>
+        </w:rPr>
+        <w:t>).</w:t>
+      </w:r>
+      <w:r>
+        <w:rPr>
+          <w:rStyle w:val="apple-converted-space"/>
+          <w:rFonts w:ascii="Verdana" w:hAnsi="Verdana"/>
+          <w:color w:val="000000"/>
+          <w:sz w:val="17"/>
+          <w:szCs w:val="17"/>
+          <w:shd w:val="clear" w:color="auto" w:fill="FFFFFF"/>
+        </w:rPr>
+        <w:t> </w:t>
+      </w:r>
+      <w:r>
+        <w:rPr>
+          <w:rFonts w:ascii="Verdana" w:hAnsi="Verdana"/>
+          <w:color w:val="000000"/>
+          <w:sz w:val="17"/>
+          <w:szCs w:val="17"/>
+        </w:rPr>
+        <w:br/>
+      </w:r>
+      <w:r>
+        <w:rPr>
+          <w:rFonts w:ascii="Verdana" w:hAnsi="Verdana"/>
+          <w:color w:val="000000"/>
+          <w:sz w:val="17"/>
+          <w:szCs w:val="17"/>
+          <w:shd w:val="clear" w:color="auto" w:fill="FFFFFF"/>
+        </w:rPr>
+        <w:t>- Many places in the illustrative grammar are still hard to decipher: Table I plays the instrumental role there, explaining that NR is a named range and DDE is a dynamic data exchange</w:t>
+      </w:r>
+      <w:r>
+        <w:rPr>
+          <w:rFonts w:ascii="Verdana" w:hAnsi="Verdana"/>
+          <w:color w:val="808080" w:themeColor="background1" w:themeShade="80"/>
+          <w:sz w:val="17"/>
+          <w:szCs w:val="17"/>
+          <w:shd w:val="clear" w:color="auto" w:fill="FFFFFF"/>
+        </w:rPr>
+        <w:t>, as well as the totally unexpected fact that the opening bracket is included as a part of the Excel function name and a reference function</w:t>
+      </w:r>
+      <w:r>
+        <w:rPr>
+          <w:rFonts w:ascii="Verdana" w:hAnsi="Verdana"/>
+          <w:color w:val="000000"/>
+          <w:sz w:val="17"/>
+          <w:szCs w:val="17"/>
+          <w:shd w:val="clear" w:color="auto" w:fill="FFFFFF"/>
+        </w:rPr>
+        <w:t>. Is there a way to make it more readable? Decoupling it from the grammar and printing on a separate page in rotated form does not encourage reading and cross-checking.</w:t>
+      </w:r>
+      <w:r>
+        <w:rPr>
+          <w:rStyle w:val="apple-converted-space"/>
+          <w:rFonts w:ascii="Verdana" w:hAnsi="Verdana"/>
+          <w:color w:val="000000"/>
           <w:sz w:val="17"/>
           <w:szCs w:val="17"/>
           <w:shd w:val="clear" w:color="auto" w:fill="FFFFFF"/>
@@ -1755,8 +1857,11 @@
       <w:pPr>
         <w:rPr>
           <w:rStyle w:val="apple-converted-space"/>
-          <w:i/>
-          <w:color w:val="808080" w:themeColor="background1" w:themeShade="80"/>
+          <w:rFonts w:ascii="Verdana" w:hAnsi="Verdana"/>
+          <w:color w:val="808080" w:themeColor="background1" w:themeShade="80"/>
+          <w:sz w:val="17"/>
+          <w:szCs w:val="17"/>
+          <w:shd w:val="clear" w:color="auto" w:fill="FFFFFF"/>
         </w:rPr>
       </w:pPr>
       <w:r>
@@ -1768,79 +1873,69 @@
           <w:szCs w:val="17"/>
           <w:shd w:val="clear" w:color="auto" w:fill="FFFFFF"/>
         </w:rPr>
-        <w:t>True</w:t>
-      </w:r>
-      <w:r>
-        <w:rPr>
-          <w:rStyle w:val="apple-converted-space"/>
-          <w:rFonts w:ascii="Verdana" w:hAnsi="Verdana"/>
-          <w:color w:val="808080" w:themeColor="background1" w:themeShade="80"/>
-          <w:sz w:val="17"/>
-          <w:szCs w:val="17"/>
-          <w:shd w:val="clear" w:color="auto" w:fill="FFFFFF"/>
-        </w:rPr>
-        <w:t>, modified the terminals and non-terminals descriptions to fix both issues</w:t>
-      </w:r>
-      <w:r>
-        <w:rPr>
-          <w:rFonts w:ascii="Verdana" w:hAnsi="Verdana"/>
-          <w:color w:val="000000"/>
-          <w:sz w:val="17"/>
-          <w:szCs w:val="17"/>
-        </w:rPr>
-        <w:br/>
-      </w:r>
-      <w:r>
-        <w:rPr>
-          <w:rFonts w:ascii="Verdana" w:hAnsi="Verdana"/>
-          <w:i/>
-          <w:color w:val="808080" w:themeColor="background1" w:themeShade="80"/>
-          <w:sz w:val="17"/>
-          <w:szCs w:val="17"/>
-          <w:shd w:val="clear" w:color="auto" w:fill="FFFFFF"/>
-        </w:rPr>
-        <w:t>- The REF-FUNCTION-COND in</w:t>
-      </w:r>
-      <w:r>
-        <w:rPr>
-          <w:rStyle w:val="apple-converted-space"/>
-          <w:rFonts w:ascii="Verdana" w:hAnsi="Verdana"/>
-          <w:i/>
-          <w:color w:val="808080" w:themeColor="background1" w:themeShade="80"/>
-          <w:sz w:val="17"/>
-          <w:szCs w:val="17"/>
-          <w:shd w:val="clear" w:color="auto" w:fill="FFFFFF"/>
-        </w:rPr>
-        <w:t> </w:t>
-      </w:r>
-      <w:r>
-        <w:rPr>
-          <w:i/>
-          <w:color w:val="808080" w:themeColor="background1" w:themeShade="80"/>
-        </w:rPr>
-        <w:t xml:space="preserve">(called </w:t>
-      </w:r>
-      <w:proofErr w:type="spellStart"/>
-      <w:r>
-        <w:rPr>
-          <w:i/>
-          <w:color w:val="808080" w:themeColor="background1" w:themeShade="80"/>
-        </w:rPr>
-        <w:t>ConditionalRefFunctionName</w:t>
-      </w:r>
-      <w:proofErr w:type="spellEnd"/>
-      <w:r>
-        <w:rPr>
-          <w:i/>
-          <w:color w:val="808080" w:themeColor="background1" w:themeShade="80"/>
-        </w:rPr>
-        <w:t xml:space="preserve"> in the implementation) is present in the paper on the diagrams, moved around but also present in the grammar; yet it is commented out in the artefact with the functions themselves (that are listed in the footnote on page 13) merged into the main list. What is the reason for these differences?</w:t>
-      </w:r>
-      <w:r>
-        <w:rPr>
-          <w:rStyle w:val="apple-converted-space"/>
-          <w:i/>
-          <w:color w:val="808080" w:themeColor="background1" w:themeShade="80"/>
+        <w:t>We clarified in the token description of functions that the token includes the open parenthesis.</w:t>
+      </w:r>
+      <w:r>
+        <w:rPr>
+          <w:rFonts w:ascii="Verdana" w:hAnsi="Verdana"/>
+          <w:color w:val="000000"/>
+          <w:sz w:val="17"/>
+          <w:szCs w:val="17"/>
+        </w:rPr>
+        <w:br/>
+      </w:r>
+      <w:r>
+        <w:rPr>
+          <w:rFonts w:ascii="Verdana" w:hAnsi="Verdana"/>
+          <w:i/>
+          <w:color w:val="808080" w:themeColor="background1" w:themeShade="80"/>
+          <w:sz w:val="17"/>
+          <w:szCs w:val="17"/>
+          <w:shd w:val="clear" w:color="auto" w:fill="FFFFFF"/>
+        </w:rPr>
+        <w:t>- The start symbol from a grammar in its first alternative allows any Formula in the implementation yet only Constants in the paper.</w:t>
+      </w:r>
+      <w:r>
+        <w:rPr>
+          <w:rStyle w:val="apple-converted-space"/>
+          <w:rFonts w:ascii="Verdana" w:hAnsi="Verdana"/>
+          <w:i/>
+          <w:color w:val="808080" w:themeColor="background1" w:themeShade="80"/>
+          <w:sz w:val="17"/>
+          <w:szCs w:val="17"/>
+          <w:shd w:val="clear" w:color="auto" w:fill="FFFFFF"/>
+        </w:rPr>
+        <w:t> </w:t>
+      </w:r>
+      <w:r>
+        <w:rPr>
+          <w:rFonts w:ascii="Verdana" w:hAnsi="Verdana"/>
+          <w:i/>
+          <w:color w:val="000000"/>
+          <w:sz w:val="17"/>
+          <w:szCs w:val="17"/>
+        </w:rPr>
+        <w:br/>
+      </w:r>
+      <w:r>
+        <w:rPr>
+          <w:rFonts w:ascii="Verdana" w:hAnsi="Verdana"/>
+          <w:i/>
+          <w:color w:val="808080" w:themeColor="background1" w:themeShade="80"/>
+          <w:sz w:val="17"/>
+          <w:szCs w:val="17"/>
+          <w:shd w:val="clear" w:color="auto" w:fill="FFFFFF"/>
+        </w:rPr>
+        <w:t>- The Prefix nonterminal seems to miss two alternatives present in the implementation: the quoted multiple sheets and the quoted file multiple sheets.</w:t>
+      </w:r>
+      <w:r>
+        <w:rPr>
+          <w:rStyle w:val="apple-converted-space"/>
+          <w:rFonts w:ascii="Verdana" w:hAnsi="Verdana"/>
+          <w:color w:val="808080" w:themeColor="background1" w:themeShade="80"/>
+          <w:sz w:val="17"/>
+          <w:szCs w:val="17"/>
+          <w:shd w:val="clear" w:color="auto" w:fill="FFFFFF"/>
         </w:rPr>
         <w:t> </w:t>
       </w:r>
@@ -1855,6 +1950,100 @@
       </w:pPr>
       <w:r>
         <w:rPr>
+          <w:rStyle w:val="apple-converted-space"/>
+          <w:rFonts w:ascii="Verdana" w:hAnsi="Verdana"/>
+          <w:color w:val="808080" w:themeColor="background1" w:themeShade="80"/>
+          <w:sz w:val="17"/>
+          <w:szCs w:val="17"/>
+          <w:shd w:val="clear" w:color="auto" w:fill="FFFFFF"/>
+        </w:rPr>
+        <w:t>True</w:t>
+      </w:r>
+      <w:r>
+        <w:rPr>
+          <w:rStyle w:val="apple-converted-space"/>
+          <w:rFonts w:ascii="Verdana" w:hAnsi="Verdana"/>
+          <w:color w:val="808080" w:themeColor="background1" w:themeShade="80"/>
+          <w:sz w:val="17"/>
+          <w:szCs w:val="17"/>
+          <w:shd w:val="clear" w:color="auto" w:fill="FFFFFF"/>
+        </w:rPr>
+        <w:t>, modified the terminals and non-terminals descriptions to fix both issues</w:t>
+      </w:r>
+      <w:r>
+        <w:rPr>
+          <w:rFonts w:ascii="Verdana" w:hAnsi="Verdana"/>
+          <w:color w:val="000000"/>
+          <w:sz w:val="17"/>
+          <w:szCs w:val="17"/>
+        </w:rPr>
+        <w:br/>
+      </w:r>
+      <w:r>
+        <w:rPr>
+          <w:rFonts w:ascii="Verdana" w:hAnsi="Verdana"/>
+          <w:i/>
+          <w:color w:val="808080" w:themeColor="background1" w:themeShade="80"/>
+          <w:sz w:val="17"/>
+          <w:szCs w:val="17"/>
+          <w:shd w:val="clear" w:color="auto" w:fill="FFFFFF"/>
+        </w:rPr>
+        <w:t>- The REF-FUNCTION-COND in</w:t>
+      </w:r>
+      <w:r>
+        <w:rPr>
+          <w:rStyle w:val="apple-converted-space"/>
+          <w:rFonts w:ascii="Verdana" w:hAnsi="Verdana"/>
+          <w:i/>
+          <w:color w:val="808080" w:themeColor="background1" w:themeShade="80"/>
+          <w:sz w:val="17"/>
+          <w:szCs w:val="17"/>
+          <w:shd w:val="clear" w:color="auto" w:fill="FFFFFF"/>
+        </w:rPr>
+        <w:t> </w:t>
+      </w:r>
+      <w:r>
+        <w:rPr>
+          <w:i/>
+          <w:color w:val="808080" w:themeColor="background1" w:themeShade="80"/>
+        </w:rPr>
+        <w:t xml:space="preserve">(called </w:t>
+      </w:r>
+      <w:proofErr w:type="spellStart"/>
+      <w:r>
+        <w:rPr>
+          <w:i/>
+          <w:color w:val="808080" w:themeColor="background1" w:themeShade="80"/>
+        </w:rPr>
+        <w:t>ConditionalRefFunctionName</w:t>
+      </w:r>
+      <w:proofErr w:type="spellEnd"/>
+      <w:r>
+        <w:rPr>
+          <w:i/>
+          <w:color w:val="808080" w:themeColor="background1" w:themeShade="80"/>
+        </w:rPr>
+        <w:t xml:space="preserve"> in the implementation) is present in the paper on the diagrams, moved around but also present in the grammar; yet it is commented out in the artefact with the functions themselves (that are listed in the footnote on page 13) merged into the main list. What is the reason for these differences?</w:t>
+      </w:r>
+      <w:r>
+        <w:rPr>
+          <w:rStyle w:val="apple-converted-space"/>
+          <w:i/>
+          <w:color w:val="808080" w:themeColor="background1" w:themeShade="80"/>
+        </w:rPr>
+        <w:t> </w:t>
+      </w:r>
+    </w:p>
+    <w:p>
+      <w:pPr>
+        <w:rPr>
+          <w:rStyle w:val="apple-converted-space"/>
+          <w:i/>
+          <w:color w:val="808080" w:themeColor="background1" w:themeShade="80"/>
+        </w:rPr>
+      </w:pPr>
+      <w:r>
+        <w:rPr>
           <w:color w:val="808080" w:themeColor="background1" w:themeShade="80"/>
         </w:rPr>
         <w:t xml:space="preserve">The REF-FUNCTION-COND in the paper (called </w:t>
@@ -2019,6 +2208,7 @@
           <w:rStyle w:val="apple-converted-space"/>
           <w:color w:val="808080" w:themeColor="background1" w:themeShade="80"/>
         </w:rPr>
+        <w:lastRenderedPageBreak/>
         <w:t xml:space="preserve">It is named differently. The equivalent of the NR-PREFIXED token is the </w:t>
       </w:r>
       <w:proofErr w:type="spellStart"/>
@@ -2179,14 +2369,7 @@
         <w:rPr>
           <w:color w:val="808080" w:themeColor="background1" w:themeShade="80"/>
         </w:rPr>
-        <w:t xml:space="preserve"> to match the ones </w:t>
-      </w:r>
-      <w:r>
-        <w:rPr>
-          <w:color w:val="808080" w:themeColor="background1" w:themeShade="80"/>
-        </w:rPr>
-        <w:lastRenderedPageBreak/>
-        <w:t>in the paper, and we updated the grammar rules for the structured references in the paper to match the implementation.</w:t>
+        <w:t xml:space="preserve"> to match the ones in the paper, and we updated the grammar rules for the structured references in the paper to match the implementation.</w:t>
       </w:r>
       <w:r>
         <w:br/>

</xml_diff>

<commit_message>
Replaced reference for spreadsheets popularity with more reliable one
</commit_message>
<xml_diff>
--- a/JSEP submission/coverLetterResubmission.docx
+++ b/JSEP submission/coverLetterResubmission.docx
@@ -7,7 +7,6 @@
         <w:rPr>
           <w:rStyle w:val="apple-converted-space"/>
           <w:rFonts w:ascii="Verdana" w:hAnsi="Verdana"/>
-          <w:i/>
           <w:color w:val="808080" w:themeColor="background1" w:themeShade="80"/>
           <w:sz w:val="17"/>
           <w:szCs w:val="17"/>
@@ -1005,7 +1004,8 @@
       <w:r>
         <w:rPr>
           <w:rFonts w:ascii="Verdana" w:hAnsi="Verdana"/>
-          <w:color w:val="000000"/>
+          <w:i/>
+          <w:color w:val="808080" w:themeColor="background1" w:themeShade="80"/>
           <w:sz w:val="17"/>
           <w:szCs w:val="17"/>
           <w:shd w:val="clear" w:color="auto" w:fill="FFFFFF"/>
@@ -1016,7 +1016,8 @@
       <w:r>
         <w:rPr>
           <w:rFonts w:ascii="Verdana" w:hAnsi="Verdana"/>
-          <w:color w:val="000000"/>
+          <w:i/>
+          <w:color w:val="808080" w:themeColor="background1" w:themeShade="80"/>
           <w:sz w:val="17"/>
           <w:szCs w:val="17"/>
           <w:shd w:val="clear" w:color="auto" w:fill="FFFFFF"/>
@@ -1027,18 +1028,33 @@
       <w:r>
         <w:rPr>
           <w:rFonts w:ascii="Verdana" w:hAnsi="Verdana"/>
-          <w:color w:val="000000"/>
-          <w:sz w:val="17"/>
-          <w:szCs w:val="17"/>
-          <w:shd w:val="clear" w:color="auto" w:fill="FFFFFF"/>
-        </w:rPr>
-        <w:t xml:space="preserve"> the high percentage in the abstract of their poster paper and never get back to it either to elaborate nor to attribute it to anyone’s research. This estimation also badly corresponds to the data that at most 85% of desktops run any version of Windows (this is the most optimistic estimation by </w:t>
-      </w:r>
-      <w:proofErr w:type="spellStart"/>
-      <w:r>
-        <w:rPr>
-          <w:rFonts w:ascii="Verdana" w:hAnsi="Verdana"/>
-          <w:color w:val="000000"/>
+          <w:i/>
+          <w:color w:val="808080" w:themeColor="background1" w:themeShade="80"/>
+          <w:sz w:val="17"/>
+          <w:szCs w:val="17"/>
+          <w:shd w:val="clear" w:color="auto" w:fill="FFFFFF"/>
+        </w:rPr>
+        <w:t xml:space="preserve"> the high percentage in the abstract of their poster paper and never get back to it either to elaborat</w:t>
+      </w:r>
+      <w:bookmarkStart w:id="0" w:name="_GoBack"/>
+      <w:bookmarkEnd w:id="0"/>
+      <w:r>
+        <w:rPr>
+          <w:rFonts w:ascii="Verdana" w:hAnsi="Verdana"/>
+          <w:i/>
+          <w:color w:val="808080" w:themeColor="background1" w:themeShade="80"/>
+          <w:sz w:val="17"/>
+          <w:szCs w:val="17"/>
+          <w:shd w:val="clear" w:color="auto" w:fill="FFFFFF"/>
+        </w:rPr>
+        <w:t xml:space="preserve">e nor to attribute it to anyone’s research. This estimation also badly corresponds to the data that at most 85% of desktops run any version of Windows (this is the most optimistic estimation by </w:t>
+      </w:r>
+      <w:proofErr w:type="spellStart"/>
+      <w:r>
+        <w:rPr>
+          <w:rFonts w:ascii="Verdana" w:hAnsi="Verdana"/>
+          <w:i/>
+          <w:color w:val="808080" w:themeColor="background1" w:themeShade="80"/>
           <w:sz w:val="17"/>
           <w:szCs w:val="17"/>
           <w:shd w:val="clear" w:color="auto" w:fill="FFFFFF"/>
@@ -1049,7 +1065,8 @@
       <w:r>
         <w:rPr>
           <w:rFonts w:ascii="Verdana" w:hAnsi="Verdana"/>
-          <w:color w:val="000000"/>
+          <w:i/>
+          <w:color w:val="808080" w:themeColor="background1" w:themeShade="80"/>
           <w:sz w:val="17"/>
           <w:szCs w:val="17"/>
           <w:shd w:val="clear" w:color="auto" w:fill="FFFFFF"/>
@@ -1060,119 +1077,6 @@
         <w:rPr>
           <w:rStyle w:val="apple-converted-space"/>
           <w:rFonts w:ascii="Verdana" w:hAnsi="Verdana"/>
-          <w:color w:val="000000"/>
-          <w:sz w:val="17"/>
-          <w:szCs w:val="17"/>
-          <w:shd w:val="clear" w:color="auto" w:fill="FFFFFF"/>
-        </w:rPr>
-        <w:t> </w:t>
-      </w:r>
-      <w:r>
-        <w:rPr>
-          <w:rFonts w:ascii="Verdana" w:hAnsi="Verdana"/>
-          <w:color w:val="000000"/>
-          <w:sz w:val="17"/>
-          <w:szCs w:val="17"/>
-        </w:rPr>
-        <w:br/>
-      </w:r>
-      <w:r>
-        <w:rPr>
-          <w:rFonts w:ascii="Verdana" w:hAnsi="Verdana"/>
-          <w:color w:val="000000"/>
-          <w:sz w:val="17"/>
-          <w:szCs w:val="17"/>
-        </w:rPr>
-        <w:br/>
-      </w:r>
-      <w:r>
-        <w:rPr>
-          <w:rFonts w:ascii="Verdana" w:hAnsi="Verdana"/>
-          <w:i/>
-          <w:color w:val="808080" w:themeColor="background1" w:themeShade="80"/>
-          <w:sz w:val="17"/>
-          <w:szCs w:val="17"/>
-          <w:shd w:val="clear" w:color="auto" w:fill="FFFFFF"/>
-        </w:rPr>
-        <w:t xml:space="preserve">Which version of Excel is used? It is clear that the authors could not identify that clearly with such a large scale empirical study, but it would be interesting to get some estimation — Excel is known to change their language with every release, introducing new features and functions. In particular, it is valuable to know whether these changes are irrelevant to the formula grammar at all (e.g., they add new units to CONVERT each time, but the way the paper authors universally treat arguments of any function, provides a universal solution) or still relevant to some extent (e.g., a structured hash-reference briefly talked about on page 17). As it stands now, the readers do not even know if </w:t>
-      </w:r>
-      <w:proofErr w:type="spellStart"/>
-      <w:r>
-        <w:rPr>
-          <w:rFonts w:ascii="Verdana" w:hAnsi="Verdana"/>
-          <w:i/>
-          <w:color w:val="808080" w:themeColor="background1" w:themeShade="80"/>
-          <w:sz w:val="17"/>
-          <w:szCs w:val="17"/>
-          <w:shd w:val="clear" w:color="auto" w:fill="FFFFFF"/>
-        </w:rPr>
-        <w:t>Gembox</w:t>
-      </w:r>
-      <w:proofErr w:type="spellEnd"/>
-      <w:r>
-        <w:rPr>
-          <w:rFonts w:ascii="Verdana" w:hAnsi="Verdana"/>
-          <w:i/>
-          <w:color w:val="808080" w:themeColor="background1" w:themeShade="80"/>
-          <w:sz w:val="17"/>
-          <w:szCs w:val="17"/>
-          <w:shd w:val="clear" w:color="auto" w:fill="FFFFFF"/>
-        </w:rPr>
-        <w:t xml:space="preserve"> that you use to convert *.</w:t>
-      </w:r>
-      <w:proofErr w:type="spellStart"/>
-      <w:r>
-        <w:rPr>
-          <w:rFonts w:ascii="Verdana" w:hAnsi="Verdana"/>
-          <w:i/>
-          <w:color w:val="808080" w:themeColor="background1" w:themeShade="80"/>
-          <w:sz w:val="17"/>
-          <w:szCs w:val="17"/>
-          <w:shd w:val="clear" w:color="auto" w:fill="FFFFFF"/>
-        </w:rPr>
-        <w:t>xls</w:t>
-      </w:r>
-      <w:proofErr w:type="spellEnd"/>
-      <w:r>
-        <w:rPr>
-          <w:rFonts w:ascii="Verdana" w:hAnsi="Verdana"/>
-          <w:i/>
-          <w:color w:val="808080" w:themeColor="background1" w:themeShade="80"/>
-          <w:sz w:val="17"/>
-          <w:szCs w:val="17"/>
-          <w:shd w:val="clear" w:color="auto" w:fill="FFFFFF"/>
-        </w:rPr>
-        <w:t xml:space="preserve"> to *.</w:t>
-      </w:r>
-      <w:proofErr w:type="spellStart"/>
-      <w:r>
-        <w:rPr>
-          <w:rFonts w:ascii="Verdana" w:hAnsi="Verdana"/>
-          <w:i/>
-          <w:color w:val="808080" w:themeColor="background1" w:themeShade="80"/>
-          <w:sz w:val="17"/>
-          <w:szCs w:val="17"/>
-          <w:shd w:val="clear" w:color="auto" w:fill="FFFFFF"/>
-        </w:rPr>
-        <w:t>xlsx</w:t>
-      </w:r>
-      <w:proofErr w:type="spellEnd"/>
-      <w:r>
-        <w:rPr>
-          <w:rFonts w:ascii="Verdana" w:hAnsi="Verdana"/>
-          <w:i/>
-          <w:color w:val="808080" w:themeColor="background1" w:themeShade="80"/>
-          <w:sz w:val="17"/>
-          <w:szCs w:val="17"/>
-          <w:shd w:val="clear" w:color="auto" w:fill="FFFFFF"/>
-        </w:rPr>
-        <w:t>, introduces any changes concerning function names or performs any other adjustments beyond the one that is described on pages 10-11.</w:t>
-      </w:r>
-      <w:r>
-        <w:rPr>
-          <w:rStyle w:val="apple-converted-space"/>
-          <w:rFonts w:ascii="Verdana" w:hAnsi="Verdana"/>
-          <w:i/>
           <w:color w:val="808080" w:themeColor="background1" w:themeShade="80"/>
           <w:sz w:val="17"/>
           <w:szCs w:val="17"/>
@@ -1186,139 +1090,62 @@
         <w:rPr>
           <w:rStyle w:val="apple-converted-space"/>
           <w:rFonts w:ascii="Verdana" w:hAnsi="Verdana"/>
-          <w:color w:val="808080" w:themeColor="background1" w:themeShade="80"/>
-          <w:sz w:val="17"/>
-          <w:szCs w:val="17"/>
+          <w:i/>
+          <w:color w:val="808080" w:themeColor="background1" w:themeShade="80"/>
+          <w:sz w:val="17"/>
+          <w:szCs w:val="17"/>
+          <w:shd w:val="clear" w:color="auto" w:fill="FFFFFF"/>
         </w:rPr>
       </w:pPr>
       <w:r>
         <w:rPr>
-          <w:rFonts w:ascii="Verdana" w:hAnsi="Verdana"/>
-          <w:color w:val="808080" w:themeColor="background1" w:themeShade="80"/>
-          <w:sz w:val="17"/>
-          <w:szCs w:val="17"/>
-        </w:rPr>
-        <w:t xml:space="preserve">We agree, those points were not sufficiently covered in the paper. </w:t>
-      </w:r>
-      <w:r>
-        <w:rPr>
-          <w:rFonts w:ascii="Verdana" w:hAnsi="Verdana"/>
-          <w:color w:val="808080" w:themeColor="background1" w:themeShade="80"/>
-          <w:sz w:val="17"/>
-          <w:szCs w:val="17"/>
-        </w:rPr>
-        <w:t xml:space="preserve">The original spreadsheets in the datasets are of various Excel versions. The </w:t>
-      </w:r>
-      <w:proofErr w:type="spellStart"/>
-      <w:r>
-        <w:rPr>
-          <w:rFonts w:ascii="Verdana" w:hAnsi="Verdana"/>
-          <w:color w:val="808080" w:themeColor="background1" w:themeShade="80"/>
-          <w:sz w:val="17"/>
-          <w:szCs w:val="17"/>
-        </w:rPr>
-        <w:t>Euses</w:t>
-      </w:r>
-      <w:proofErr w:type="spellEnd"/>
-      <w:r>
-        <w:rPr>
-          <w:rFonts w:ascii="Verdana" w:hAnsi="Verdana"/>
-          <w:color w:val="808080" w:themeColor="background1" w:themeShade="80"/>
-          <w:sz w:val="17"/>
-          <w:szCs w:val="17"/>
-        </w:rPr>
-        <w:t xml:space="preserve"> and the Enron datasets contain spreadsheets in the Excel binary f</w:t>
-      </w:r>
-      <w:r>
-        <w:rPr>
-          <w:rFonts w:ascii="Verdana" w:hAnsi="Verdana"/>
-          <w:color w:val="808080" w:themeColor="background1" w:themeShade="80"/>
-          <w:sz w:val="17"/>
-          <w:szCs w:val="17"/>
-        </w:rPr>
-        <w:t xml:space="preserve">ile format, while the </w:t>
-      </w:r>
-      <w:proofErr w:type="spellStart"/>
-      <w:r>
-        <w:rPr>
-          <w:rFonts w:ascii="Verdana" w:hAnsi="Verdana"/>
-          <w:color w:val="808080" w:themeColor="background1" w:themeShade="80"/>
-          <w:sz w:val="17"/>
-          <w:szCs w:val="17"/>
-        </w:rPr>
-        <w:t>the</w:t>
-      </w:r>
-      <w:proofErr w:type="spellEnd"/>
-      <w:r>
-        <w:rPr>
-          <w:rFonts w:ascii="Verdana" w:hAnsi="Verdana"/>
-          <w:color w:val="808080" w:themeColor="background1" w:themeShade="80"/>
-          <w:sz w:val="17"/>
-          <w:szCs w:val="17"/>
-        </w:rPr>
-        <w:t xml:space="preserve"> Fuse and the Web </w:t>
-      </w:r>
-      <w:r>
-        <w:rPr>
-          <w:rFonts w:ascii="Verdana" w:hAnsi="Verdana"/>
-          <w:color w:val="808080" w:themeColor="background1" w:themeShade="80"/>
-          <w:sz w:val="17"/>
-          <w:szCs w:val="17"/>
-        </w:rPr>
-        <w:t>datasets include more recent spreadsheets, saved in Excel</w:t>
-      </w:r>
-      <w:r>
-        <w:rPr>
-          <w:rFonts w:ascii="Verdana" w:hAnsi="Verdana"/>
-          <w:color w:val="808080" w:themeColor="background1" w:themeShade="80"/>
-          <w:sz w:val="17"/>
-          <w:szCs w:val="17"/>
-        </w:rPr>
-        <w:t xml:space="preserve"> 2007 and later workbook format. We added an explanation for this in the d</w:t>
-      </w:r>
-      <w:r>
-        <w:rPr>
-          <w:rFonts w:ascii="Verdana" w:hAnsi="Verdana"/>
-          <w:color w:val="808080" w:themeColor="background1" w:themeShade="80"/>
-          <w:sz w:val="17"/>
-          <w:szCs w:val="17"/>
-        </w:rPr>
-        <w:t xml:space="preserve">atasets </w:t>
-      </w:r>
-      <w:r>
-        <w:rPr>
-          <w:rFonts w:ascii="Verdana" w:hAnsi="Verdana"/>
-          <w:color w:val="808080" w:themeColor="background1" w:themeShade="80"/>
-          <w:sz w:val="17"/>
-          <w:szCs w:val="17"/>
-        </w:rPr>
-        <w:t>description in the fourth paragraph of section 4. A</w:t>
-      </w:r>
-      <w:r>
-        <w:rPr>
-          <w:rFonts w:ascii="Verdana" w:hAnsi="Verdana"/>
-          <w:color w:val="808080" w:themeColor="background1" w:themeShade="80"/>
-          <w:sz w:val="17"/>
-          <w:szCs w:val="17"/>
-        </w:rPr>
-        <w:t>lso, we enriched Section 5.1 to explain that t</w:t>
-      </w:r>
-      <w:r>
-        <w:rPr>
-          <w:rFonts w:ascii="Verdana" w:hAnsi="Verdana"/>
-          <w:color w:val="808080" w:themeColor="background1" w:themeShade="80"/>
-          <w:sz w:val="17"/>
-          <w:szCs w:val="17"/>
-        </w:rPr>
-        <w:t xml:space="preserve">he </w:t>
-      </w:r>
-      <w:proofErr w:type="spellStart"/>
-      <w:r>
-        <w:rPr>
-          <w:rFonts w:ascii="Verdana" w:hAnsi="Verdana"/>
-          <w:color w:val="808080" w:themeColor="background1" w:themeShade="80"/>
-          <w:sz w:val="17"/>
-          <w:szCs w:val="17"/>
+          <w:rStyle w:val="apple-converted-space"/>
+          <w:rFonts w:ascii="Verdana" w:hAnsi="Verdana"/>
+          <w:color w:val="808080" w:themeColor="background1" w:themeShade="80"/>
+          <w:sz w:val="17"/>
+          <w:szCs w:val="17"/>
+          <w:shd w:val="clear" w:color="auto" w:fill="FFFFFF"/>
+        </w:rPr>
+        <w:t>Thank you for pointing this out. We removed this reference and added more reliable sources.</w:t>
+      </w:r>
+      <w:r>
+        <w:rPr>
+          <w:rFonts w:ascii="Verdana" w:hAnsi="Verdana"/>
+          <w:color w:val="000000"/>
+          <w:sz w:val="17"/>
+          <w:szCs w:val="17"/>
+        </w:rPr>
+        <w:br/>
+      </w:r>
+      <w:r>
+        <w:rPr>
+          <w:rFonts w:ascii="Verdana" w:hAnsi="Verdana"/>
+          <w:color w:val="000000"/>
+          <w:sz w:val="17"/>
+          <w:szCs w:val="17"/>
+        </w:rPr>
+        <w:br/>
+      </w:r>
+      <w:r>
+        <w:rPr>
+          <w:rFonts w:ascii="Verdana" w:hAnsi="Verdana"/>
+          <w:i/>
+          <w:color w:val="808080" w:themeColor="background1" w:themeShade="80"/>
+          <w:sz w:val="17"/>
+          <w:szCs w:val="17"/>
+          <w:shd w:val="clear" w:color="auto" w:fill="FFFFFF"/>
+        </w:rPr>
+        <w:t xml:space="preserve">Which version of Excel is used? It is clear that the authors could not identify that clearly with such a large scale empirical study, but it would be interesting to get some estimation — Excel is known to change their language with every release, introducing new features and functions. In particular, it is valuable to know whether these changes are irrelevant to the formula grammar at all (e.g., they add new units to CONVERT each time, but the way the paper authors universally treat arguments of any function, provides a universal solution) or still relevant to some extent (e.g., a structured hash-reference briefly talked about on page 17). As it stands now, the readers do not even know if </w:t>
+      </w:r>
+      <w:proofErr w:type="spellStart"/>
+      <w:r>
+        <w:rPr>
+          <w:rFonts w:ascii="Verdana" w:hAnsi="Verdana"/>
+          <w:i/>
+          <w:color w:val="808080" w:themeColor="background1" w:themeShade="80"/>
+          <w:sz w:val="17"/>
+          <w:szCs w:val="17"/>
+          <w:shd w:val="clear" w:color="auto" w:fill="FFFFFF"/>
         </w:rPr>
         <w:t>Gembox</w:t>
       </w:r>
@@ -1326,268 +1153,37 @@
       <w:r>
         <w:rPr>
           <w:rFonts w:ascii="Verdana" w:hAnsi="Verdana"/>
-          <w:color w:val="808080" w:themeColor="background1" w:themeShade="80"/>
-          <w:sz w:val="17"/>
-          <w:szCs w:val="17"/>
-        </w:rPr>
-        <w:t xml:space="preserve"> conversion does not affect the function names of previous Excel versions that have been deprecated after Excel 2007, but it does </w:t>
-      </w:r>
-      <w:r>
-        <w:rPr>
-          <w:rFonts w:ascii="Verdana" w:hAnsi="Verdana"/>
-          <w:color w:val="808080" w:themeColor="background1" w:themeShade="80"/>
-          <w:sz w:val="17"/>
-          <w:szCs w:val="17"/>
-        </w:rPr>
-        <w:t>adjust</w:t>
-      </w:r>
-      <w:r>
-        <w:rPr>
-          <w:rFonts w:ascii="Verdana" w:hAnsi="Verdana"/>
-          <w:color w:val="808080" w:themeColor="background1" w:themeShade="80"/>
-          <w:sz w:val="17"/>
-          <w:szCs w:val="17"/>
-        </w:rPr>
-        <w:t xml:space="preserve"> deprecated syntactical features like</w:t>
-      </w:r>
-      <w:r>
-        <w:rPr>
-          <w:rFonts w:ascii="Verdana" w:hAnsi="Verdana"/>
-          <w:color w:val="808080" w:themeColor="background1" w:themeShade="80"/>
-          <w:sz w:val="17"/>
-          <w:szCs w:val="17"/>
-        </w:rPr>
-        <w:t xml:space="preserve"> regular expressions support and natural language formulas. Also, we added a paragraph (second in 5.1) on the changes that would be relevant or irrelevant to the formula grammar.</w:t>
-      </w:r>
-      <w:bookmarkStart w:id="0" w:name="_GoBack"/>
-      <w:bookmarkEnd w:id="0"/>
-      <w:r>
-        <w:rPr>
-          <w:rFonts w:ascii="Verdana" w:hAnsi="Verdana"/>
-          <w:color w:val="000000"/>
-          <w:sz w:val="17"/>
-          <w:szCs w:val="17"/>
-        </w:rPr>
-        <w:br/>
-      </w:r>
-      <w:r>
-        <w:rPr>
-          <w:rFonts w:ascii="Verdana" w:hAnsi="Verdana"/>
-          <w:color w:val="000000"/>
-          <w:sz w:val="17"/>
-          <w:szCs w:val="17"/>
-        </w:rPr>
-        <w:br/>
-      </w:r>
-      <w:r>
-        <w:rPr>
-          <w:rFonts w:ascii="Verdana" w:hAnsi="Verdana"/>
-          <w:color w:val="000000"/>
-          <w:sz w:val="17"/>
-          <w:szCs w:val="17"/>
-          <w:shd w:val="clear" w:color="auto" w:fill="FFFFFF"/>
-        </w:rPr>
-        <w:t xml:space="preserve">In section 3, the authors present three requirements that they want the formula grammar to fulfil to be “bulletproof”. The requirements seem legitimate yet #3 is not. First of all, “be compact *enough* to *feasibly* implement” is a super vague statement based on two imprecise, unmeasurable parameters. Second, parser generators are used mostly for the reason of overcoming this obstacle and reliably generating code based on *any* number of grammar elements, so having hundreds of production rules is not a show stopper — on the contrary, it is a very good reason to use it. Thus, disregarding official formula grammars on the basis of their size is wrong and misleading for the readers: in reality you have probably disregarded them for reasons of quality. There is nothing fundamentally wrong about it, and grammar recovery, adaptation and debugging are far from trivial and/or </w:t>
-      </w:r>
-      <w:proofErr w:type="spellStart"/>
-      <w:r>
-        <w:rPr>
-          <w:rFonts w:ascii="Verdana" w:hAnsi="Verdana"/>
-          <w:color w:val="000000"/>
-          <w:sz w:val="17"/>
-          <w:szCs w:val="17"/>
-          <w:shd w:val="clear" w:color="auto" w:fill="FFFFFF"/>
-        </w:rPr>
-        <w:t>industrialised</w:t>
-      </w:r>
-      <w:proofErr w:type="spellEnd"/>
-      <w:r>
-        <w:rPr>
-          <w:rFonts w:ascii="Verdana" w:hAnsi="Verdana"/>
-          <w:color w:val="000000"/>
-          <w:sz w:val="17"/>
-          <w:szCs w:val="17"/>
-          <w:shd w:val="clear" w:color="auto" w:fill="FFFFFF"/>
-        </w:rPr>
-        <w:t xml:space="preserve">, so a decision to develop a new grammar is sensible, especially if supported by a large testing </w:t>
-      </w:r>
-      <w:proofErr w:type="spellStart"/>
-      <w:r>
-        <w:rPr>
-          <w:rFonts w:ascii="Verdana" w:hAnsi="Verdana"/>
-          <w:color w:val="000000"/>
-          <w:sz w:val="17"/>
-          <w:szCs w:val="17"/>
-          <w:shd w:val="clear" w:color="auto" w:fill="FFFFFF"/>
-        </w:rPr>
-        <w:t>endeavour</w:t>
-      </w:r>
-      <w:proofErr w:type="spellEnd"/>
-      <w:r>
-        <w:rPr>
-          <w:rFonts w:ascii="Verdana" w:hAnsi="Verdana"/>
-          <w:color w:val="000000"/>
-          <w:sz w:val="17"/>
-          <w:szCs w:val="17"/>
-          <w:shd w:val="clear" w:color="auto" w:fill="FFFFFF"/>
-        </w:rPr>
-        <w:t xml:space="preserve">, but it has to be honestly </w:t>
-      </w:r>
-      <w:r>
-        <w:rPr>
-          <w:rFonts w:ascii="Verdana" w:hAnsi="Verdana"/>
-          <w:color w:val="000000"/>
-          <w:sz w:val="17"/>
-          <w:szCs w:val="17"/>
-          <w:shd w:val="clear" w:color="auto" w:fill="FFFFFF"/>
-        </w:rPr>
-        <w:lastRenderedPageBreak/>
-        <w:t xml:space="preserve">explained. The second reason given in the same introductory paragraph to section 3 is closer to the substance, but again, if the entire problem was solvable by </w:t>
-      </w:r>
-      <w:proofErr w:type="spellStart"/>
-      <w:r>
-        <w:rPr>
-          <w:rFonts w:ascii="Verdana" w:hAnsi="Verdana"/>
-          <w:color w:val="000000"/>
-          <w:sz w:val="17"/>
-          <w:szCs w:val="17"/>
-          <w:shd w:val="clear" w:color="auto" w:fill="FFFFFF"/>
-        </w:rPr>
-        <w:t>inlining</w:t>
-      </w:r>
-      <w:proofErr w:type="spellEnd"/>
-      <w:r>
-        <w:rPr>
-          <w:rFonts w:ascii="Verdana" w:hAnsi="Verdana"/>
-          <w:color w:val="000000"/>
-          <w:sz w:val="17"/>
-          <w:szCs w:val="17"/>
-          <w:shd w:val="clear" w:color="auto" w:fill="FFFFFF"/>
-        </w:rPr>
-        <w:t xml:space="preserve"> a bunch of superficial </w:t>
-      </w:r>
-      <w:proofErr w:type="spellStart"/>
-      <w:r>
-        <w:rPr>
-          <w:rFonts w:ascii="Verdana" w:hAnsi="Verdana"/>
-          <w:color w:val="000000"/>
-          <w:sz w:val="17"/>
-          <w:szCs w:val="17"/>
-          <w:shd w:val="clear" w:color="auto" w:fill="FFFFFF"/>
-        </w:rPr>
-        <w:t>nonterminals</w:t>
-      </w:r>
-      <w:proofErr w:type="spellEnd"/>
-      <w:r>
-        <w:rPr>
-          <w:rFonts w:ascii="Verdana" w:hAnsi="Verdana"/>
-          <w:color w:val="000000"/>
-          <w:sz w:val="17"/>
-          <w:szCs w:val="17"/>
-          <w:shd w:val="clear" w:color="auto" w:fill="FFFFFF"/>
-        </w:rPr>
-        <w:t>, the authors would have done that with any grammar manipulation framework of their choice.</w:t>
-      </w:r>
-      <w:r>
-        <w:rPr>
-          <w:rStyle w:val="apple-converted-space"/>
-          <w:rFonts w:ascii="Verdana" w:hAnsi="Verdana"/>
-          <w:color w:val="000000"/>
-          <w:sz w:val="17"/>
-          <w:szCs w:val="17"/>
-          <w:shd w:val="clear" w:color="auto" w:fill="FFFFFF"/>
-        </w:rPr>
-        <w:t> </w:t>
-      </w:r>
-      <w:r>
-        <w:rPr>
-          <w:rFonts w:ascii="Verdana" w:hAnsi="Verdana"/>
-          <w:color w:val="000000"/>
-          <w:sz w:val="17"/>
-          <w:szCs w:val="17"/>
-        </w:rPr>
-        <w:br/>
-      </w:r>
-      <w:r>
-        <w:rPr>
-          <w:rFonts w:ascii="Verdana" w:hAnsi="Verdana"/>
-          <w:color w:val="000000"/>
-          <w:sz w:val="17"/>
-          <w:szCs w:val="17"/>
-        </w:rPr>
-        <w:br/>
-      </w:r>
-      <w:r>
-        <w:rPr>
-          <w:rFonts w:ascii="Verdana" w:hAnsi="Verdana"/>
-          <w:color w:val="000000"/>
-          <w:sz w:val="17"/>
-          <w:szCs w:val="17"/>
-          <w:shd w:val="clear" w:color="auto" w:fill="FFFFFF"/>
-        </w:rPr>
-        <w:t xml:space="preserve">The use of Irony as opposed to ANTLR or any other framework, is not </w:t>
-      </w:r>
-      <w:proofErr w:type="spellStart"/>
-      <w:r>
-        <w:rPr>
-          <w:rFonts w:ascii="Verdana" w:hAnsi="Verdana"/>
-          <w:color w:val="000000"/>
-          <w:sz w:val="17"/>
-          <w:szCs w:val="17"/>
-          <w:shd w:val="clear" w:color="auto" w:fill="FFFFFF"/>
-        </w:rPr>
-        <w:t>argumented</w:t>
-      </w:r>
-      <w:proofErr w:type="spellEnd"/>
-      <w:r>
-        <w:rPr>
-          <w:rFonts w:ascii="Verdana" w:hAnsi="Verdana"/>
-          <w:color w:val="000000"/>
-          <w:sz w:val="17"/>
-          <w:szCs w:val="17"/>
-          <w:shd w:val="clear" w:color="auto" w:fill="FFFFFF"/>
-        </w:rPr>
-        <w:t>, even though closely related issues like the grammar class are discussed (e.g., in section 3.2). The way one would expect this issue to be handled in the paper: we needed features X and Y, there are tools A and B that fit, this is a quick comparison between them, long story short, we opted for A because of these reasons. The way this issue is tacked in the current version of the paper: we want human understandable parser, so we choose LR parsing which is known to be more convoluted and harder to debug than LL; our grammar does not belong to the LALR class, so we choose an LALR parser generator; however, we need extra features to deal with ambiguities, but they are present in all LALR frameworks, so we choose Irony.</w:t>
-      </w:r>
-      <w:r>
-        <w:rPr>
-          <w:rStyle w:val="apple-converted-space"/>
-          <w:rFonts w:ascii="Verdana" w:hAnsi="Verdana"/>
-          <w:color w:val="000000"/>
-          <w:sz w:val="17"/>
-          <w:szCs w:val="17"/>
-          <w:shd w:val="clear" w:color="auto" w:fill="FFFFFF"/>
-        </w:rPr>
-        <w:t> </w:t>
-      </w:r>
-      <w:r>
-        <w:rPr>
-          <w:rFonts w:ascii="Verdana" w:hAnsi="Verdana"/>
-          <w:color w:val="000000"/>
-          <w:sz w:val="17"/>
-          <w:szCs w:val="17"/>
-        </w:rPr>
-        <w:br/>
-      </w:r>
-      <w:r>
-        <w:rPr>
-          <w:rFonts w:ascii="Verdana" w:hAnsi="Verdana"/>
-          <w:color w:val="000000"/>
-          <w:sz w:val="17"/>
-          <w:szCs w:val="17"/>
-        </w:rPr>
-        <w:br/>
-      </w:r>
-      <w:r>
-        <w:rPr>
-          <w:rFonts w:ascii="Verdana" w:hAnsi="Verdana"/>
-          <w:i/>
-          <w:color w:val="808080" w:themeColor="background1" w:themeShade="80"/>
-          <w:sz w:val="17"/>
-          <w:szCs w:val="17"/>
-          <w:shd w:val="clear" w:color="auto" w:fill="FFFFFF"/>
-        </w:rPr>
-        <w:t>One does not simply misspell “</w:t>
+          <w:i/>
+          <w:color w:val="808080" w:themeColor="background1" w:themeShade="80"/>
+          <w:sz w:val="17"/>
+          <w:szCs w:val="17"/>
+          <w:shd w:val="clear" w:color="auto" w:fill="FFFFFF"/>
+        </w:rPr>
+        <w:t xml:space="preserve"> that you use to convert *.</w:t>
+      </w:r>
+      <w:proofErr w:type="spellStart"/>
+      <w:r>
+        <w:rPr>
+          <w:rFonts w:ascii="Verdana" w:hAnsi="Verdana"/>
+          <w:i/>
+          <w:color w:val="808080" w:themeColor="background1" w:themeShade="80"/>
+          <w:sz w:val="17"/>
+          <w:szCs w:val="17"/>
+          <w:shd w:val="clear" w:color="auto" w:fill="FFFFFF"/>
+        </w:rPr>
+        <w:t>xls</w:t>
+      </w:r>
+      <w:proofErr w:type="spellEnd"/>
+      <w:r>
+        <w:rPr>
+          <w:rFonts w:ascii="Verdana" w:hAnsi="Verdana"/>
+          <w:i/>
+          <w:color w:val="808080" w:themeColor="background1" w:themeShade="80"/>
+          <w:sz w:val="17"/>
+          <w:szCs w:val="17"/>
+          <w:shd w:val="clear" w:color="auto" w:fill="FFFFFF"/>
+        </w:rPr>
+        <w:t xml:space="preserve"> to *.</w:t>
       </w:r>
       <w:proofErr w:type="spellStart"/>
       <w:r>
@@ -1611,12 +1207,13 @@
           <w:szCs w:val="17"/>
           <w:shd w:val="clear" w:color="auto" w:fill="FFFFFF"/>
         </w:rPr>
-        <w:t>” in a paper about Excel spreadsheets, as it is done in a code fragment on page 5, line 28.</w:t>
-      </w:r>
-      <w:r>
-        <w:rPr>
-          <w:rStyle w:val="apple-converted-space"/>
-          <w:rFonts w:ascii="Verdana" w:hAnsi="Verdana"/>
+        <w:t>, introduces any changes concerning function names or performs any other adjustments beyond the one that is described on pages 10-11.</w:t>
+      </w:r>
+      <w:r>
+        <w:rPr>
+          <w:rStyle w:val="apple-converted-space"/>
+          <w:rFonts w:ascii="Verdana" w:hAnsi="Verdana"/>
+          <w:i/>
           <w:color w:val="808080" w:themeColor="background1" w:themeShade="80"/>
           <w:sz w:val="17"/>
           <w:szCs w:val="17"/>
@@ -1630,122 +1227,283 @@
         <w:rPr>
           <w:rStyle w:val="apple-converted-space"/>
           <w:rFonts w:ascii="Verdana" w:hAnsi="Verdana"/>
-          <w:color w:val="000000"/>
-          <w:sz w:val="17"/>
-          <w:szCs w:val="17"/>
-          <w:shd w:val="clear" w:color="auto" w:fill="FFFFFF"/>
-          <w:lang w:val="nl-NL"/>
+          <w:color w:val="808080" w:themeColor="background1" w:themeShade="80"/>
+          <w:sz w:val="17"/>
+          <w:szCs w:val="17"/>
         </w:rPr>
       </w:pPr>
-      <w:proofErr w:type="gramStart"/>
-      <w:r>
-        <w:rPr>
-          <w:color w:val="808080" w:themeColor="background1" w:themeShade="80"/>
-        </w:rPr>
-        <w:t>Corrected both in the revised paper.</w:t>
-      </w:r>
-      <w:proofErr w:type="gramEnd"/>
-      <w:r>
-        <w:rPr>
-          <w:rFonts w:ascii="Verdana" w:hAnsi="Verdana"/>
-          <w:color w:val="808080" w:themeColor="background1" w:themeShade="80"/>
-          <w:sz w:val="17"/>
-          <w:szCs w:val="17"/>
-        </w:rPr>
-        <w:br/>
-      </w:r>
-      <w:r>
-        <w:rPr>
-          <w:rFonts w:ascii="Verdana" w:hAnsi="Verdana"/>
-          <w:color w:val="000000"/>
-          <w:sz w:val="17"/>
-          <w:szCs w:val="17"/>
-        </w:rPr>
-        <w:br/>
-      </w:r>
-      <w:r>
-        <w:rPr>
-          <w:rFonts w:ascii="Verdana" w:hAnsi="Verdana"/>
-          <w:color w:val="000000"/>
-          <w:sz w:val="17"/>
-          <w:szCs w:val="17"/>
-          <w:shd w:val="clear" w:color="auto" w:fill="FFFFFF"/>
-        </w:rPr>
-        <w:t xml:space="preserve">Grammars: even though Irony grammars are not famous for their readability, it is somewhat unfortunate that neither the grammar fragments nor the syntax diagrams found in the </w:t>
-      </w:r>
-      <w:proofErr w:type="gramStart"/>
-      <w:r>
-        <w:rPr>
-          <w:rFonts w:ascii="Verdana" w:hAnsi="Verdana"/>
-          <w:color w:val="000000"/>
-          <w:sz w:val="17"/>
-          <w:szCs w:val="17"/>
-          <w:shd w:val="clear" w:color="auto" w:fill="FFFFFF"/>
-        </w:rPr>
-        <w:t>paper,</w:t>
-      </w:r>
-      <w:proofErr w:type="gramEnd"/>
-      <w:r>
-        <w:rPr>
-          <w:rFonts w:ascii="Verdana" w:hAnsi="Verdana"/>
-          <w:color w:val="000000"/>
-          <w:sz w:val="17"/>
-          <w:szCs w:val="17"/>
-          <w:shd w:val="clear" w:color="auto" w:fill="FFFFFF"/>
-        </w:rPr>
-        <w:t xml:space="preserve"> were derived from the actual artefact. The manual process of their conversion (which had to be manually tested) led to the introduction of the following problems:</w:t>
-      </w:r>
-      <w:r>
-        <w:rPr>
-          <w:rStyle w:val="apple-converted-space"/>
-          <w:rFonts w:ascii="Verdana" w:hAnsi="Verdana"/>
-          <w:color w:val="000000"/>
-          <w:sz w:val="17"/>
-          <w:szCs w:val="17"/>
-          <w:shd w:val="clear" w:color="auto" w:fill="FFFFFF"/>
-        </w:rPr>
-        <w:t> </w:t>
-      </w:r>
-      <w:r>
-        <w:rPr>
-          <w:rFonts w:ascii="Verdana" w:hAnsi="Verdana"/>
-          <w:color w:val="000000"/>
-          <w:sz w:val="17"/>
-          <w:szCs w:val="17"/>
-        </w:rPr>
-        <w:br/>
-      </w:r>
-      <w:r>
-        <w:rPr>
-          <w:rFonts w:ascii="Verdana" w:hAnsi="Verdana"/>
-          <w:color w:val="000000"/>
-          <w:sz w:val="17"/>
-          <w:szCs w:val="17"/>
-          <w:shd w:val="clear" w:color="auto" w:fill="FFFFFF"/>
-        </w:rPr>
-        <w:t xml:space="preserve">- There have been some decorative </w:t>
-      </w:r>
-      <w:proofErr w:type="spellStart"/>
-      <w:r>
-        <w:rPr>
-          <w:rFonts w:ascii="Verdana" w:hAnsi="Verdana"/>
-          <w:color w:val="000000"/>
-          <w:sz w:val="17"/>
-          <w:szCs w:val="17"/>
-          <w:shd w:val="clear" w:color="auto" w:fill="FFFFFF"/>
-        </w:rPr>
-        <w:t>refactorings</w:t>
-      </w:r>
-      <w:proofErr w:type="spellEnd"/>
-      <w:r>
-        <w:rPr>
-          <w:rFonts w:ascii="Verdana" w:hAnsi="Verdana"/>
-          <w:color w:val="000000"/>
-          <w:sz w:val="17"/>
-          <w:szCs w:val="17"/>
-          <w:shd w:val="clear" w:color="auto" w:fill="FFFFFF"/>
-        </w:rPr>
-        <w:t xml:space="preserve"> that make it harder to check the three for consistency (e.g., TEXT vs STRING, many folded/unfolded </w:t>
+      <w:r>
+        <w:rPr>
+          <w:rFonts w:ascii="Verdana" w:hAnsi="Verdana"/>
+          <w:color w:val="808080" w:themeColor="background1" w:themeShade="80"/>
+          <w:sz w:val="17"/>
+          <w:szCs w:val="17"/>
+        </w:rPr>
+        <w:t xml:space="preserve">We agree, those points were not sufficiently covered in the paper. </w:t>
+      </w:r>
+      <w:r>
+        <w:rPr>
+          <w:rFonts w:ascii="Verdana" w:hAnsi="Verdana"/>
+          <w:color w:val="808080" w:themeColor="background1" w:themeShade="80"/>
+          <w:sz w:val="17"/>
+          <w:szCs w:val="17"/>
+        </w:rPr>
+        <w:t xml:space="preserve">The original spreadsheets in the datasets are of various Excel versions. The </w:t>
+      </w:r>
+      <w:proofErr w:type="spellStart"/>
+      <w:r>
+        <w:rPr>
+          <w:rFonts w:ascii="Verdana" w:hAnsi="Verdana"/>
+          <w:color w:val="808080" w:themeColor="background1" w:themeShade="80"/>
+          <w:sz w:val="17"/>
+          <w:szCs w:val="17"/>
+        </w:rPr>
+        <w:t>Euses</w:t>
+      </w:r>
+      <w:proofErr w:type="spellEnd"/>
+      <w:r>
+        <w:rPr>
+          <w:rFonts w:ascii="Verdana" w:hAnsi="Verdana"/>
+          <w:color w:val="808080" w:themeColor="background1" w:themeShade="80"/>
+          <w:sz w:val="17"/>
+          <w:szCs w:val="17"/>
+        </w:rPr>
+        <w:t xml:space="preserve"> and the Enron datasets contain spreadsheets in the Excel binary f</w:t>
+      </w:r>
+      <w:r>
+        <w:rPr>
+          <w:rFonts w:ascii="Verdana" w:hAnsi="Verdana"/>
+          <w:color w:val="808080" w:themeColor="background1" w:themeShade="80"/>
+          <w:sz w:val="17"/>
+          <w:szCs w:val="17"/>
+        </w:rPr>
+        <w:t xml:space="preserve">ile format, while the </w:t>
+      </w:r>
+      <w:proofErr w:type="spellStart"/>
+      <w:r>
+        <w:rPr>
+          <w:rFonts w:ascii="Verdana" w:hAnsi="Verdana"/>
+          <w:color w:val="808080" w:themeColor="background1" w:themeShade="80"/>
+          <w:sz w:val="17"/>
+          <w:szCs w:val="17"/>
+        </w:rPr>
+        <w:t>the</w:t>
+      </w:r>
+      <w:proofErr w:type="spellEnd"/>
+      <w:r>
+        <w:rPr>
+          <w:rFonts w:ascii="Verdana" w:hAnsi="Verdana"/>
+          <w:color w:val="808080" w:themeColor="background1" w:themeShade="80"/>
+          <w:sz w:val="17"/>
+          <w:szCs w:val="17"/>
+        </w:rPr>
+        <w:t xml:space="preserve"> Fuse and the Web </w:t>
+      </w:r>
+      <w:r>
+        <w:rPr>
+          <w:rFonts w:ascii="Verdana" w:hAnsi="Verdana"/>
+          <w:color w:val="808080" w:themeColor="background1" w:themeShade="80"/>
+          <w:sz w:val="17"/>
+          <w:szCs w:val="17"/>
+        </w:rPr>
+        <w:t>datasets include more recent spreadsheets, saved in Excel</w:t>
+      </w:r>
+      <w:r>
+        <w:rPr>
+          <w:rFonts w:ascii="Verdana" w:hAnsi="Verdana"/>
+          <w:color w:val="808080" w:themeColor="background1" w:themeShade="80"/>
+          <w:sz w:val="17"/>
+          <w:szCs w:val="17"/>
+        </w:rPr>
+        <w:t xml:space="preserve"> 2007 and later workbook format. We added an explanation for this in the d</w:t>
+      </w:r>
+      <w:r>
+        <w:rPr>
+          <w:rFonts w:ascii="Verdana" w:hAnsi="Verdana"/>
+          <w:color w:val="808080" w:themeColor="background1" w:themeShade="80"/>
+          <w:sz w:val="17"/>
+          <w:szCs w:val="17"/>
+        </w:rPr>
+        <w:t xml:space="preserve">atasets </w:t>
+      </w:r>
+      <w:r>
+        <w:rPr>
+          <w:rFonts w:ascii="Verdana" w:hAnsi="Verdana"/>
+          <w:color w:val="808080" w:themeColor="background1" w:themeShade="80"/>
+          <w:sz w:val="17"/>
+          <w:szCs w:val="17"/>
+        </w:rPr>
+        <w:t>description in the fourth paragraph of section 4. A</w:t>
+      </w:r>
+      <w:r>
+        <w:rPr>
+          <w:rFonts w:ascii="Verdana" w:hAnsi="Verdana"/>
+          <w:color w:val="808080" w:themeColor="background1" w:themeShade="80"/>
+          <w:sz w:val="17"/>
+          <w:szCs w:val="17"/>
+        </w:rPr>
+        <w:t>lso, we enriched Section 5.1 to explain that t</w:t>
+      </w:r>
+      <w:r>
+        <w:rPr>
+          <w:rFonts w:ascii="Verdana" w:hAnsi="Verdana"/>
+          <w:color w:val="808080" w:themeColor="background1" w:themeShade="80"/>
+          <w:sz w:val="17"/>
+          <w:szCs w:val="17"/>
+        </w:rPr>
+        <w:t xml:space="preserve">he </w:t>
+      </w:r>
+      <w:proofErr w:type="spellStart"/>
+      <w:r>
+        <w:rPr>
+          <w:rFonts w:ascii="Verdana" w:hAnsi="Verdana"/>
+          <w:color w:val="808080" w:themeColor="background1" w:themeShade="80"/>
+          <w:sz w:val="17"/>
+          <w:szCs w:val="17"/>
+        </w:rPr>
+        <w:t>Gembox</w:t>
+      </w:r>
+      <w:proofErr w:type="spellEnd"/>
+      <w:r>
+        <w:rPr>
+          <w:rFonts w:ascii="Verdana" w:hAnsi="Verdana"/>
+          <w:color w:val="808080" w:themeColor="background1" w:themeShade="80"/>
+          <w:sz w:val="17"/>
+          <w:szCs w:val="17"/>
+        </w:rPr>
+        <w:t xml:space="preserve"> conversion does not affect the function names of previous Excel versions that have been deprecated after Excel 2007, but it does </w:t>
+      </w:r>
+      <w:r>
+        <w:rPr>
+          <w:rFonts w:ascii="Verdana" w:hAnsi="Verdana"/>
+          <w:color w:val="808080" w:themeColor="background1" w:themeShade="80"/>
+          <w:sz w:val="17"/>
+          <w:szCs w:val="17"/>
+        </w:rPr>
+        <w:t>adjust</w:t>
+      </w:r>
+      <w:r>
+        <w:rPr>
+          <w:rFonts w:ascii="Verdana" w:hAnsi="Verdana"/>
+          <w:color w:val="808080" w:themeColor="background1" w:themeShade="80"/>
+          <w:sz w:val="17"/>
+          <w:szCs w:val="17"/>
+        </w:rPr>
+        <w:t xml:space="preserve"> deprecated syntactical features like</w:t>
+      </w:r>
+      <w:r>
+        <w:rPr>
+          <w:rFonts w:ascii="Verdana" w:hAnsi="Verdana"/>
+          <w:color w:val="808080" w:themeColor="background1" w:themeShade="80"/>
+          <w:sz w:val="17"/>
+          <w:szCs w:val="17"/>
+        </w:rPr>
+        <w:t xml:space="preserve"> regular expressions support and natural language formulas. Also, we added a paragraph (second in 5.1) on the changes that would be relevant or irrelevant to the formula grammar.</w:t>
+      </w:r>
+      <w:r>
+        <w:rPr>
+          <w:rFonts w:ascii="Verdana" w:hAnsi="Verdana"/>
+          <w:color w:val="000000"/>
+          <w:sz w:val="17"/>
+          <w:szCs w:val="17"/>
+        </w:rPr>
+        <w:br/>
+      </w:r>
+      <w:r>
+        <w:rPr>
+          <w:rFonts w:ascii="Verdana" w:hAnsi="Verdana"/>
+          <w:color w:val="000000"/>
+          <w:sz w:val="17"/>
+          <w:szCs w:val="17"/>
+        </w:rPr>
+        <w:br/>
+      </w:r>
+      <w:r>
+        <w:rPr>
+          <w:rFonts w:ascii="Verdana" w:hAnsi="Verdana"/>
+          <w:color w:val="000000"/>
+          <w:sz w:val="17"/>
+          <w:szCs w:val="17"/>
+          <w:shd w:val="clear" w:color="auto" w:fill="FFFFFF"/>
+        </w:rPr>
+        <w:t xml:space="preserve">In section 3, the authors present three requirements that they want the formula grammar to fulfil to be “bulletproof”. The requirements seem legitimate yet #3 is not. First of all, “be compact *enough* to *feasibly* implement” is a super vague statement based on two imprecise, unmeasurable parameters. Second, parser generators are used mostly for the reason of overcoming this obstacle and reliably generating code based on *any* number of grammar elements, so having hundreds of production rules is not a show stopper — on the contrary, it is a very good reason to use it. Thus, disregarding official formula grammars on the basis of their size is wrong and misleading for the readers: in reality you have probably disregarded them for reasons of quality. There is nothing fundamentally wrong about it, and grammar </w:t>
+      </w:r>
+      <w:r>
+        <w:rPr>
+          <w:rFonts w:ascii="Verdana" w:hAnsi="Verdana"/>
+          <w:color w:val="000000"/>
+          <w:sz w:val="17"/>
+          <w:szCs w:val="17"/>
+          <w:shd w:val="clear" w:color="auto" w:fill="FFFFFF"/>
+        </w:rPr>
+        <w:lastRenderedPageBreak/>
+        <w:t xml:space="preserve">recovery, adaptation and debugging are far from trivial and/or </w:t>
+      </w:r>
+      <w:proofErr w:type="spellStart"/>
+      <w:r>
+        <w:rPr>
+          <w:rFonts w:ascii="Verdana" w:hAnsi="Verdana"/>
+          <w:color w:val="000000"/>
+          <w:sz w:val="17"/>
+          <w:szCs w:val="17"/>
+          <w:shd w:val="clear" w:color="auto" w:fill="FFFFFF"/>
+        </w:rPr>
+        <w:t>industrialised</w:t>
+      </w:r>
+      <w:proofErr w:type="spellEnd"/>
+      <w:r>
+        <w:rPr>
+          <w:rFonts w:ascii="Verdana" w:hAnsi="Verdana"/>
+          <w:color w:val="000000"/>
+          <w:sz w:val="17"/>
+          <w:szCs w:val="17"/>
+          <w:shd w:val="clear" w:color="auto" w:fill="FFFFFF"/>
+        </w:rPr>
+        <w:t xml:space="preserve">, so a decision to develop a new grammar is sensible, especially if supported by a large testing </w:t>
+      </w:r>
+      <w:proofErr w:type="spellStart"/>
+      <w:r>
+        <w:rPr>
+          <w:rFonts w:ascii="Verdana" w:hAnsi="Verdana"/>
+          <w:color w:val="000000"/>
+          <w:sz w:val="17"/>
+          <w:szCs w:val="17"/>
+          <w:shd w:val="clear" w:color="auto" w:fill="FFFFFF"/>
+        </w:rPr>
+        <w:t>endeavour</w:t>
+      </w:r>
+      <w:proofErr w:type="spellEnd"/>
+      <w:r>
+        <w:rPr>
+          <w:rFonts w:ascii="Verdana" w:hAnsi="Verdana"/>
+          <w:color w:val="000000"/>
+          <w:sz w:val="17"/>
+          <w:szCs w:val="17"/>
+          <w:shd w:val="clear" w:color="auto" w:fill="FFFFFF"/>
+        </w:rPr>
+        <w:t xml:space="preserve">, but it has to be honestly explained. The second reason given in the same introductory paragraph to section 3 is closer to the substance, but again, if the entire problem was solvable by </w:t>
+      </w:r>
+      <w:proofErr w:type="spellStart"/>
+      <w:r>
+        <w:rPr>
+          <w:rFonts w:ascii="Verdana" w:hAnsi="Verdana"/>
+          <w:color w:val="000000"/>
+          <w:sz w:val="17"/>
+          <w:szCs w:val="17"/>
+          <w:shd w:val="clear" w:color="auto" w:fill="FFFFFF"/>
+        </w:rPr>
+        <w:t>inlining</w:t>
+      </w:r>
+      <w:proofErr w:type="spellEnd"/>
+      <w:r>
+        <w:rPr>
+          <w:rFonts w:ascii="Verdana" w:hAnsi="Verdana"/>
+          <w:color w:val="000000"/>
+          <w:sz w:val="17"/>
+          <w:szCs w:val="17"/>
+          <w:shd w:val="clear" w:color="auto" w:fill="FFFFFF"/>
+        </w:rPr>
+        <w:t xml:space="preserve"> a bunch of superficial </w:t>
       </w:r>
       <w:proofErr w:type="spellStart"/>
       <w:r>
@@ -1767,85 +1525,138 @@
           <w:szCs w:val="17"/>
           <w:shd w:val="clear" w:color="auto" w:fill="FFFFFF"/>
         </w:rPr>
-        <w:t xml:space="preserve">, repositioned brackets, </w:t>
-      </w:r>
-      <w:proofErr w:type="spellStart"/>
-      <w:r>
-        <w:rPr>
-          <w:rFonts w:ascii="Verdana" w:hAnsi="Verdana"/>
-          <w:color w:val="000000"/>
-          <w:sz w:val="17"/>
-          <w:szCs w:val="17"/>
-          <w:shd w:val="clear" w:color="auto" w:fill="FFFFFF"/>
-        </w:rPr>
-        <w:t>etc</w:t>
-      </w:r>
-      <w:proofErr w:type="spellEnd"/>
-      <w:r>
-        <w:rPr>
-          <w:rFonts w:ascii="Verdana" w:hAnsi="Verdana"/>
-          <w:color w:val="000000"/>
-          <w:sz w:val="17"/>
-          <w:szCs w:val="17"/>
-          <w:shd w:val="clear" w:color="auto" w:fill="FFFFFF"/>
-        </w:rPr>
-        <w:t>).</w:t>
-      </w:r>
-      <w:r>
-        <w:rPr>
-          <w:rStyle w:val="apple-converted-space"/>
-          <w:rFonts w:ascii="Verdana" w:hAnsi="Verdana"/>
-          <w:color w:val="000000"/>
-          <w:sz w:val="17"/>
-          <w:szCs w:val="17"/>
-          <w:shd w:val="clear" w:color="auto" w:fill="FFFFFF"/>
-        </w:rPr>
-        <w:t> </w:t>
-      </w:r>
-      <w:r>
-        <w:rPr>
-          <w:rFonts w:ascii="Verdana" w:hAnsi="Verdana"/>
-          <w:color w:val="000000"/>
-          <w:sz w:val="17"/>
-          <w:szCs w:val="17"/>
-        </w:rPr>
-        <w:br/>
-      </w:r>
-      <w:r>
-        <w:rPr>
-          <w:rFonts w:ascii="Verdana" w:hAnsi="Verdana"/>
-          <w:color w:val="000000"/>
-          <w:sz w:val="17"/>
-          <w:szCs w:val="17"/>
-          <w:shd w:val="clear" w:color="auto" w:fill="FFFFFF"/>
-        </w:rPr>
-        <w:t>- Many places in the illustrative grammar are still hard to decipher: Table I plays the instrumental role there, explaining that NR is a named range and DDE is a dynamic data exchange</w:t>
-      </w:r>
-      <w:r>
-        <w:rPr>
-          <w:rFonts w:ascii="Verdana" w:hAnsi="Verdana"/>
-          <w:color w:val="808080" w:themeColor="background1" w:themeShade="80"/>
-          <w:sz w:val="17"/>
-          <w:szCs w:val="17"/>
-          <w:shd w:val="clear" w:color="auto" w:fill="FFFFFF"/>
-        </w:rPr>
-        <w:t>, as well as the totally unexpected fact that the opening bracket is included as a part of the Excel function name and a reference function</w:t>
-      </w:r>
-      <w:r>
-        <w:rPr>
-          <w:rFonts w:ascii="Verdana" w:hAnsi="Verdana"/>
-          <w:color w:val="000000"/>
-          <w:sz w:val="17"/>
-          <w:szCs w:val="17"/>
-          <w:shd w:val="clear" w:color="auto" w:fill="FFFFFF"/>
-        </w:rPr>
-        <w:t>. Is there a way to make it more readable? Decoupling it from the grammar and printing on a separate page in rotated form does not encourage reading and cross-checking.</w:t>
-      </w:r>
-      <w:r>
-        <w:rPr>
-          <w:rStyle w:val="apple-converted-space"/>
-          <w:rFonts w:ascii="Verdana" w:hAnsi="Verdana"/>
-          <w:color w:val="000000"/>
+        <w:t>, the authors would have done that with any grammar manipulation framework of their choice.</w:t>
+      </w:r>
+      <w:r>
+        <w:rPr>
+          <w:rStyle w:val="apple-converted-space"/>
+          <w:rFonts w:ascii="Verdana" w:hAnsi="Verdana"/>
+          <w:color w:val="000000"/>
+          <w:sz w:val="17"/>
+          <w:szCs w:val="17"/>
+          <w:shd w:val="clear" w:color="auto" w:fill="FFFFFF"/>
+        </w:rPr>
+        <w:t> </w:t>
+      </w:r>
+      <w:r>
+        <w:rPr>
+          <w:rFonts w:ascii="Verdana" w:hAnsi="Verdana"/>
+          <w:color w:val="000000"/>
+          <w:sz w:val="17"/>
+          <w:szCs w:val="17"/>
+        </w:rPr>
+        <w:br/>
+      </w:r>
+      <w:r>
+        <w:rPr>
+          <w:rFonts w:ascii="Verdana" w:hAnsi="Verdana"/>
+          <w:color w:val="000000"/>
+          <w:sz w:val="17"/>
+          <w:szCs w:val="17"/>
+        </w:rPr>
+        <w:br/>
+      </w:r>
+      <w:r>
+        <w:rPr>
+          <w:rFonts w:ascii="Verdana" w:hAnsi="Verdana"/>
+          <w:color w:val="000000"/>
+          <w:sz w:val="17"/>
+          <w:szCs w:val="17"/>
+          <w:shd w:val="clear" w:color="auto" w:fill="FFFFFF"/>
+        </w:rPr>
+        <w:t xml:space="preserve">The use of Irony as opposed to ANTLR or any other framework, is not </w:t>
+      </w:r>
+      <w:proofErr w:type="spellStart"/>
+      <w:r>
+        <w:rPr>
+          <w:rFonts w:ascii="Verdana" w:hAnsi="Verdana"/>
+          <w:color w:val="000000"/>
+          <w:sz w:val="17"/>
+          <w:szCs w:val="17"/>
+          <w:shd w:val="clear" w:color="auto" w:fill="FFFFFF"/>
+        </w:rPr>
+        <w:t>argumented</w:t>
+      </w:r>
+      <w:proofErr w:type="spellEnd"/>
+      <w:r>
+        <w:rPr>
+          <w:rFonts w:ascii="Verdana" w:hAnsi="Verdana"/>
+          <w:color w:val="000000"/>
+          <w:sz w:val="17"/>
+          <w:szCs w:val="17"/>
+          <w:shd w:val="clear" w:color="auto" w:fill="FFFFFF"/>
+        </w:rPr>
+        <w:t>, even though closely related issues like the grammar class are discussed (e.g., in section 3.2). The way one would expect this issue to be handled in the paper: we needed features X and Y, there are tools A and B that fit, this is a quick comparison between them, long story short, we opted for A because of these reasons. The way this issue is tacked in the current version of the paper: we want human understandable parser, so we choose LR parsing which is known to be more convoluted and harder to debug than LL; our grammar does not belong to the LALR class, so we choose an LALR parser generator; however, we need extra features to deal with ambiguities, but they are present in all LALR frameworks, so we choose Irony.</w:t>
+      </w:r>
+      <w:r>
+        <w:rPr>
+          <w:rStyle w:val="apple-converted-space"/>
+          <w:rFonts w:ascii="Verdana" w:hAnsi="Verdana"/>
+          <w:color w:val="000000"/>
+          <w:sz w:val="17"/>
+          <w:szCs w:val="17"/>
+          <w:shd w:val="clear" w:color="auto" w:fill="FFFFFF"/>
+        </w:rPr>
+        <w:t> </w:t>
+      </w:r>
+      <w:r>
+        <w:rPr>
+          <w:rFonts w:ascii="Verdana" w:hAnsi="Verdana"/>
+          <w:color w:val="000000"/>
+          <w:sz w:val="17"/>
+          <w:szCs w:val="17"/>
+        </w:rPr>
+        <w:br/>
+      </w:r>
+      <w:r>
+        <w:rPr>
+          <w:rFonts w:ascii="Verdana" w:hAnsi="Verdana"/>
+          <w:color w:val="000000"/>
+          <w:sz w:val="17"/>
+          <w:szCs w:val="17"/>
+        </w:rPr>
+        <w:br/>
+      </w:r>
+      <w:r>
+        <w:rPr>
+          <w:rFonts w:ascii="Verdana" w:hAnsi="Verdana"/>
+          <w:i/>
+          <w:color w:val="808080" w:themeColor="background1" w:themeShade="80"/>
+          <w:sz w:val="17"/>
+          <w:szCs w:val="17"/>
+          <w:shd w:val="clear" w:color="auto" w:fill="FFFFFF"/>
+        </w:rPr>
+        <w:t>One does not simply misspell “</w:t>
+      </w:r>
+      <w:proofErr w:type="spellStart"/>
+      <w:r>
+        <w:rPr>
+          <w:rFonts w:ascii="Verdana" w:hAnsi="Verdana"/>
+          <w:i/>
+          <w:color w:val="808080" w:themeColor="background1" w:themeShade="80"/>
+          <w:sz w:val="17"/>
+          <w:szCs w:val="17"/>
+          <w:shd w:val="clear" w:color="auto" w:fill="FFFFFF"/>
+        </w:rPr>
+        <w:t>xlsx</w:t>
+      </w:r>
+      <w:proofErr w:type="spellEnd"/>
+      <w:r>
+        <w:rPr>
+          <w:rFonts w:ascii="Verdana" w:hAnsi="Verdana"/>
+          <w:i/>
+          <w:color w:val="808080" w:themeColor="background1" w:themeShade="80"/>
+          <w:sz w:val="17"/>
+          <w:szCs w:val="17"/>
+          <w:shd w:val="clear" w:color="auto" w:fill="FFFFFF"/>
+        </w:rPr>
+        <w:t>” in a paper about Excel spreadsheets, as it is done in a code fragment on page 5, line 28.</w:t>
+      </w:r>
+      <w:r>
+        <w:rPr>
+          <w:rStyle w:val="apple-converted-space"/>
+          <w:rFonts w:ascii="Verdana" w:hAnsi="Verdana"/>
+          <w:color w:val="808080" w:themeColor="background1" w:themeShade="80"/>
           <w:sz w:val="17"/>
           <w:szCs w:val="17"/>
           <w:shd w:val="clear" w:color="auto" w:fill="FFFFFF"/>
@@ -1858,81 +1669,222 @@
         <w:rPr>
           <w:rStyle w:val="apple-converted-space"/>
           <w:rFonts w:ascii="Verdana" w:hAnsi="Verdana"/>
-          <w:color w:val="808080" w:themeColor="background1" w:themeShade="80"/>
-          <w:sz w:val="17"/>
-          <w:szCs w:val="17"/>
-          <w:shd w:val="clear" w:color="auto" w:fill="FFFFFF"/>
+          <w:color w:val="000000"/>
+          <w:sz w:val="17"/>
+          <w:szCs w:val="17"/>
+          <w:shd w:val="clear" w:color="auto" w:fill="FFFFFF"/>
+          <w:lang w:val="nl-NL"/>
         </w:rPr>
       </w:pPr>
-      <w:r>
-        <w:rPr>
-          <w:rStyle w:val="apple-converted-space"/>
-          <w:rFonts w:ascii="Verdana" w:hAnsi="Verdana"/>
-          <w:color w:val="808080" w:themeColor="background1" w:themeShade="80"/>
-          <w:sz w:val="17"/>
-          <w:szCs w:val="17"/>
-          <w:shd w:val="clear" w:color="auto" w:fill="FFFFFF"/>
-        </w:rPr>
-        <w:t>We clarified in the token description of functions that the token includes the open parenthesis.</w:t>
-      </w:r>
-      <w:r>
-        <w:rPr>
-          <w:rFonts w:ascii="Verdana" w:hAnsi="Verdana"/>
-          <w:color w:val="000000"/>
-          <w:sz w:val="17"/>
-          <w:szCs w:val="17"/>
-        </w:rPr>
-        <w:br/>
-      </w:r>
-      <w:r>
-        <w:rPr>
-          <w:rFonts w:ascii="Verdana" w:hAnsi="Verdana"/>
-          <w:i/>
-          <w:color w:val="808080" w:themeColor="background1" w:themeShade="80"/>
-          <w:sz w:val="17"/>
-          <w:szCs w:val="17"/>
-          <w:shd w:val="clear" w:color="auto" w:fill="FFFFFF"/>
-        </w:rPr>
-        <w:t>- The start symbol from a grammar in its first alternative allows any Formula in the implementation yet only Constants in the paper.</w:t>
-      </w:r>
-      <w:r>
-        <w:rPr>
-          <w:rStyle w:val="apple-converted-space"/>
-          <w:rFonts w:ascii="Verdana" w:hAnsi="Verdana"/>
-          <w:i/>
-          <w:color w:val="808080" w:themeColor="background1" w:themeShade="80"/>
-          <w:sz w:val="17"/>
-          <w:szCs w:val="17"/>
-          <w:shd w:val="clear" w:color="auto" w:fill="FFFFFF"/>
-        </w:rPr>
-        <w:t> </w:t>
-      </w:r>
-      <w:r>
-        <w:rPr>
-          <w:rFonts w:ascii="Verdana" w:hAnsi="Verdana"/>
-          <w:i/>
-          <w:color w:val="000000"/>
-          <w:sz w:val="17"/>
-          <w:szCs w:val="17"/>
-        </w:rPr>
-        <w:br/>
-      </w:r>
-      <w:r>
-        <w:rPr>
-          <w:rFonts w:ascii="Verdana" w:hAnsi="Verdana"/>
-          <w:i/>
-          <w:color w:val="808080" w:themeColor="background1" w:themeShade="80"/>
-          <w:sz w:val="17"/>
-          <w:szCs w:val="17"/>
-          <w:shd w:val="clear" w:color="auto" w:fill="FFFFFF"/>
-        </w:rPr>
-        <w:t>- The Prefix nonterminal seems to miss two alternatives present in the implementation: the quoted multiple sheets and the quoted file multiple sheets.</w:t>
-      </w:r>
-      <w:r>
-        <w:rPr>
-          <w:rStyle w:val="apple-converted-space"/>
-          <w:rFonts w:ascii="Verdana" w:hAnsi="Verdana"/>
-          <w:color w:val="808080" w:themeColor="background1" w:themeShade="80"/>
+      <w:proofErr w:type="gramStart"/>
+      <w:r>
+        <w:rPr>
+          <w:color w:val="808080" w:themeColor="background1" w:themeShade="80"/>
+        </w:rPr>
+        <w:t>Corrected both in the revised paper.</w:t>
+      </w:r>
+      <w:proofErr w:type="gramEnd"/>
+      <w:r>
+        <w:rPr>
+          <w:rFonts w:ascii="Verdana" w:hAnsi="Verdana"/>
+          <w:color w:val="808080" w:themeColor="background1" w:themeShade="80"/>
+          <w:sz w:val="17"/>
+          <w:szCs w:val="17"/>
+        </w:rPr>
+        <w:br/>
+      </w:r>
+      <w:r>
+        <w:rPr>
+          <w:rFonts w:ascii="Verdana" w:hAnsi="Verdana"/>
+          <w:color w:val="000000"/>
+          <w:sz w:val="17"/>
+          <w:szCs w:val="17"/>
+        </w:rPr>
+        <w:br/>
+      </w:r>
+      <w:r>
+        <w:rPr>
+          <w:rFonts w:ascii="Verdana" w:hAnsi="Verdana"/>
+          <w:color w:val="000000"/>
+          <w:sz w:val="17"/>
+          <w:szCs w:val="17"/>
+          <w:shd w:val="clear" w:color="auto" w:fill="FFFFFF"/>
+        </w:rPr>
+        <w:t xml:space="preserve">Grammars: even though Irony grammars are not famous for their readability, it is somewhat unfortunate that neither the grammar fragments nor the syntax diagrams found in the </w:t>
+      </w:r>
+      <w:proofErr w:type="gramStart"/>
+      <w:r>
+        <w:rPr>
+          <w:rFonts w:ascii="Verdana" w:hAnsi="Verdana"/>
+          <w:color w:val="000000"/>
+          <w:sz w:val="17"/>
+          <w:szCs w:val="17"/>
+          <w:shd w:val="clear" w:color="auto" w:fill="FFFFFF"/>
+        </w:rPr>
+        <w:t>paper,</w:t>
+      </w:r>
+      <w:proofErr w:type="gramEnd"/>
+      <w:r>
+        <w:rPr>
+          <w:rFonts w:ascii="Verdana" w:hAnsi="Verdana"/>
+          <w:color w:val="000000"/>
+          <w:sz w:val="17"/>
+          <w:szCs w:val="17"/>
+          <w:shd w:val="clear" w:color="auto" w:fill="FFFFFF"/>
+        </w:rPr>
+        <w:t xml:space="preserve"> were derived from the actual artefact. The manual process of their conversion (which had to be manually tested) led to the introduction of the following problems:</w:t>
+      </w:r>
+      <w:r>
+        <w:rPr>
+          <w:rStyle w:val="apple-converted-space"/>
+          <w:rFonts w:ascii="Verdana" w:hAnsi="Verdana"/>
+          <w:color w:val="000000"/>
+          <w:sz w:val="17"/>
+          <w:szCs w:val="17"/>
+          <w:shd w:val="clear" w:color="auto" w:fill="FFFFFF"/>
+        </w:rPr>
+        <w:t> </w:t>
+      </w:r>
+      <w:r>
+        <w:rPr>
+          <w:rFonts w:ascii="Verdana" w:hAnsi="Verdana"/>
+          <w:color w:val="000000"/>
+          <w:sz w:val="17"/>
+          <w:szCs w:val="17"/>
+        </w:rPr>
+        <w:br/>
+      </w:r>
+      <w:r>
+        <w:rPr>
+          <w:rFonts w:ascii="Verdana" w:hAnsi="Verdana"/>
+          <w:color w:val="000000"/>
+          <w:sz w:val="17"/>
+          <w:szCs w:val="17"/>
+          <w:shd w:val="clear" w:color="auto" w:fill="FFFFFF"/>
+        </w:rPr>
+        <w:t xml:space="preserve">- There have been some decorative </w:t>
+      </w:r>
+      <w:proofErr w:type="spellStart"/>
+      <w:r>
+        <w:rPr>
+          <w:rFonts w:ascii="Verdana" w:hAnsi="Verdana"/>
+          <w:color w:val="000000"/>
+          <w:sz w:val="17"/>
+          <w:szCs w:val="17"/>
+          <w:shd w:val="clear" w:color="auto" w:fill="FFFFFF"/>
+        </w:rPr>
+        <w:t>refactorings</w:t>
+      </w:r>
+      <w:proofErr w:type="spellEnd"/>
+      <w:r>
+        <w:rPr>
+          <w:rFonts w:ascii="Verdana" w:hAnsi="Verdana"/>
+          <w:color w:val="000000"/>
+          <w:sz w:val="17"/>
+          <w:szCs w:val="17"/>
+          <w:shd w:val="clear" w:color="auto" w:fill="FFFFFF"/>
+        </w:rPr>
+        <w:t xml:space="preserve"> that make it harder to check the three for consistency (e.g., TEXT vs STRING, many folded/unfolded </w:t>
+      </w:r>
+      <w:proofErr w:type="spellStart"/>
+      <w:r>
+        <w:rPr>
+          <w:rFonts w:ascii="Verdana" w:hAnsi="Verdana"/>
+          <w:color w:val="000000"/>
+          <w:sz w:val="17"/>
+          <w:szCs w:val="17"/>
+          <w:shd w:val="clear" w:color="auto" w:fill="FFFFFF"/>
+        </w:rPr>
+        <w:t>nonterminals</w:t>
+      </w:r>
+      <w:proofErr w:type="spellEnd"/>
+      <w:r>
+        <w:rPr>
+          <w:rFonts w:ascii="Verdana" w:hAnsi="Verdana"/>
+          <w:color w:val="000000"/>
+          <w:sz w:val="17"/>
+          <w:szCs w:val="17"/>
+          <w:shd w:val="clear" w:color="auto" w:fill="FFFFFF"/>
+        </w:rPr>
+        <w:t xml:space="preserve">, repositioned brackets, </w:t>
+      </w:r>
+      <w:proofErr w:type="spellStart"/>
+      <w:r>
+        <w:rPr>
+          <w:rFonts w:ascii="Verdana" w:hAnsi="Verdana"/>
+          <w:color w:val="000000"/>
+          <w:sz w:val="17"/>
+          <w:szCs w:val="17"/>
+          <w:shd w:val="clear" w:color="auto" w:fill="FFFFFF"/>
+        </w:rPr>
+        <w:t>etc</w:t>
+      </w:r>
+      <w:proofErr w:type="spellEnd"/>
+      <w:r>
+        <w:rPr>
+          <w:rFonts w:ascii="Verdana" w:hAnsi="Verdana"/>
+          <w:color w:val="000000"/>
+          <w:sz w:val="17"/>
+          <w:szCs w:val="17"/>
+          <w:shd w:val="clear" w:color="auto" w:fill="FFFFFF"/>
+        </w:rPr>
+        <w:t>).</w:t>
+      </w:r>
+      <w:r>
+        <w:rPr>
+          <w:rStyle w:val="apple-converted-space"/>
+          <w:rFonts w:ascii="Verdana" w:hAnsi="Verdana"/>
+          <w:color w:val="000000"/>
+          <w:sz w:val="17"/>
+          <w:szCs w:val="17"/>
+          <w:shd w:val="clear" w:color="auto" w:fill="FFFFFF"/>
+        </w:rPr>
+        <w:t> </w:t>
+      </w:r>
+      <w:r>
+        <w:rPr>
+          <w:rFonts w:ascii="Verdana" w:hAnsi="Verdana"/>
+          <w:color w:val="000000"/>
+          <w:sz w:val="17"/>
+          <w:szCs w:val="17"/>
+        </w:rPr>
+        <w:br/>
+      </w:r>
+      <w:r>
+        <w:rPr>
+          <w:rFonts w:ascii="Verdana" w:hAnsi="Verdana"/>
+          <w:color w:val="000000"/>
+          <w:sz w:val="17"/>
+          <w:szCs w:val="17"/>
+          <w:shd w:val="clear" w:color="auto" w:fill="FFFFFF"/>
+        </w:rPr>
+        <w:t>- Many places in the illustrative grammar are still hard to decipher: Table I plays the instrumental role there, explaining that NR is a named range and DDE is a dynamic data exchange</w:t>
+      </w:r>
+      <w:r>
+        <w:rPr>
+          <w:rFonts w:ascii="Verdana" w:hAnsi="Verdana"/>
+          <w:color w:val="808080" w:themeColor="background1" w:themeShade="80"/>
+          <w:sz w:val="17"/>
+          <w:szCs w:val="17"/>
+          <w:shd w:val="clear" w:color="auto" w:fill="FFFFFF"/>
+        </w:rPr>
+        <w:t>, as well as the totally unexpected fact that the opening bracket is included as a part of the Excel function name and a reference function</w:t>
+      </w:r>
+      <w:r>
+        <w:rPr>
+          <w:rFonts w:ascii="Verdana" w:hAnsi="Verdana"/>
+          <w:color w:val="000000"/>
+          <w:sz w:val="17"/>
+          <w:szCs w:val="17"/>
+          <w:shd w:val="clear" w:color="auto" w:fill="FFFFFF"/>
+        </w:rPr>
+        <w:t>. Is there a way to make it more readable? Decoupling it from the grammar and printing on a separate page in rotated form does not encourage reading and cross-checking.</w:t>
+      </w:r>
+      <w:r>
+        <w:rPr>
+          <w:rStyle w:val="apple-converted-space"/>
+          <w:rFonts w:ascii="Verdana" w:hAnsi="Verdana"/>
+          <w:color w:val="000000"/>
           <w:sz w:val="17"/>
           <w:szCs w:val="17"/>
           <w:shd w:val="clear" w:color="auto" w:fill="FFFFFF"/>
@@ -1944,8 +1896,11 @@
       <w:pPr>
         <w:rPr>
           <w:rStyle w:val="apple-converted-space"/>
-          <w:i/>
-          <w:color w:val="808080" w:themeColor="background1" w:themeShade="80"/>
+          <w:rFonts w:ascii="Verdana" w:hAnsi="Verdana"/>
+          <w:color w:val="808080" w:themeColor="background1" w:themeShade="80"/>
+          <w:sz w:val="17"/>
+          <w:szCs w:val="17"/>
+          <w:shd w:val="clear" w:color="auto" w:fill="FFFFFF"/>
         </w:rPr>
       </w:pPr>
       <w:r>
@@ -1957,79 +1912,69 @@
           <w:szCs w:val="17"/>
           <w:shd w:val="clear" w:color="auto" w:fill="FFFFFF"/>
         </w:rPr>
-        <w:t>True</w:t>
-      </w:r>
-      <w:r>
-        <w:rPr>
-          <w:rStyle w:val="apple-converted-space"/>
-          <w:rFonts w:ascii="Verdana" w:hAnsi="Verdana"/>
-          <w:color w:val="808080" w:themeColor="background1" w:themeShade="80"/>
-          <w:sz w:val="17"/>
-          <w:szCs w:val="17"/>
-          <w:shd w:val="clear" w:color="auto" w:fill="FFFFFF"/>
-        </w:rPr>
-        <w:t>, modified the terminals and non-terminals descriptions to fix both issues</w:t>
-      </w:r>
-      <w:r>
-        <w:rPr>
-          <w:rFonts w:ascii="Verdana" w:hAnsi="Verdana"/>
-          <w:color w:val="000000"/>
-          <w:sz w:val="17"/>
-          <w:szCs w:val="17"/>
-        </w:rPr>
-        <w:br/>
-      </w:r>
-      <w:r>
-        <w:rPr>
-          <w:rFonts w:ascii="Verdana" w:hAnsi="Verdana"/>
-          <w:i/>
-          <w:color w:val="808080" w:themeColor="background1" w:themeShade="80"/>
-          <w:sz w:val="17"/>
-          <w:szCs w:val="17"/>
-          <w:shd w:val="clear" w:color="auto" w:fill="FFFFFF"/>
-        </w:rPr>
-        <w:t>- The REF-FUNCTION-COND in</w:t>
-      </w:r>
-      <w:r>
-        <w:rPr>
-          <w:rStyle w:val="apple-converted-space"/>
-          <w:rFonts w:ascii="Verdana" w:hAnsi="Verdana"/>
-          <w:i/>
-          <w:color w:val="808080" w:themeColor="background1" w:themeShade="80"/>
-          <w:sz w:val="17"/>
-          <w:szCs w:val="17"/>
-          <w:shd w:val="clear" w:color="auto" w:fill="FFFFFF"/>
-        </w:rPr>
-        <w:t> </w:t>
-      </w:r>
-      <w:r>
-        <w:rPr>
-          <w:i/>
-          <w:color w:val="808080" w:themeColor="background1" w:themeShade="80"/>
-        </w:rPr>
-        <w:t xml:space="preserve">(called </w:t>
-      </w:r>
-      <w:proofErr w:type="spellStart"/>
-      <w:r>
-        <w:rPr>
-          <w:i/>
-          <w:color w:val="808080" w:themeColor="background1" w:themeShade="80"/>
-        </w:rPr>
-        <w:t>ConditionalRefFunctionName</w:t>
-      </w:r>
-      <w:proofErr w:type="spellEnd"/>
-      <w:r>
-        <w:rPr>
-          <w:i/>
-          <w:color w:val="808080" w:themeColor="background1" w:themeShade="80"/>
-        </w:rPr>
-        <w:t xml:space="preserve"> in the implementation) is present in the paper on the diagrams, moved around but also present in the grammar; yet it is commented out in the artefact with the functions themselves (that are listed in the footnote on page 13) merged into the main list. What is the reason for these differences?</w:t>
-      </w:r>
-      <w:r>
-        <w:rPr>
-          <w:rStyle w:val="apple-converted-space"/>
-          <w:i/>
-          <w:color w:val="808080" w:themeColor="background1" w:themeShade="80"/>
+        <w:t>We clarified in the token description of functions that the token includes the open parenthesis.</w:t>
+      </w:r>
+      <w:r>
+        <w:rPr>
+          <w:rFonts w:ascii="Verdana" w:hAnsi="Verdana"/>
+          <w:color w:val="000000"/>
+          <w:sz w:val="17"/>
+          <w:szCs w:val="17"/>
+        </w:rPr>
+        <w:br/>
+      </w:r>
+      <w:r>
+        <w:rPr>
+          <w:rFonts w:ascii="Verdana" w:hAnsi="Verdana"/>
+          <w:i/>
+          <w:color w:val="808080" w:themeColor="background1" w:themeShade="80"/>
+          <w:sz w:val="17"/>
+          <w:szCs w:val="17"/>
+          <w:shd w:val="clear" w:color="auto" w:fill="FFFFFF"/>
+        </w:rPr>
+        <w:t>- The start symbol from a grammar in its first alternative allows any Formula in the implementation yet only Constants in the paper.</w:t>
+      </w:r>
+      <w:r>
+        <w:rPr>
+          <w:rStyle w:val="apple-converted-space"/>
+          <w:rFonts w:ascii="Verdana" w:hAnsi="Verdana"/>
+          <w:i/>
+          <w:color w:val="808080" w:themeColor="background1" w:themeShade="80"/>
+          <w:sz w:val="17"/>
+          <w:szCs w:val="17"/>
+          <w:shd w:val="clear" w:color="auto" w:fill="FFFFFF"/>
+        </w:rPr>
+        <w:t> </w:t>
+      </w:r>
+      <w:r>
+        <w:rPr>
+          <w:rFonts w:ascii="Verdana" w:hAnsi="Verdana"/>
+          <w:i/>
+          <w:color w:val="000000"/>
+          <w:sz w:val="17"/>
+          <w:szCs w:val="17"/>
+        </w:rPr>
+        <w:br/>
+      </w:r>
+      <w:r>
+        <w:rPr>
+          <w:rFonts w:ascii="Verdana" w:hAnsi="Verdana"/>
+          <w:i/>
+          <w:color w:val="808080" w:themeColor="background1" w:themeShade="80"/>
+          <w:sz w:val="17"/>
+          <w:szCs w:val="17"/>
+          <w:shd w:val="clear" w:color="auto" w:fill="FFFFFF"/>
+        </w:rPr>
+        <w:t>- The Prefix nonterminal seems to miss two alternatives present in the implementation: the quoted multiple sheets and the quoted file multiple sheets.</w:t>
+      </w:r>
+      <w:r>
+        <w:rPr>
+          <w:rStyle w:val="apple-converted-space"/>
+          <w:rFonts w:ascii="Verdana" w:hAnsi="Verdana"/>
+          <w:color w:val="808080" w:themeColor="background1" w:themeShade="80"/>
+          <w:sz w:val="17"/>
+          <w:szCs w:val="17"/>
+          <w:shd w:val="clear" w:color="auto" w:fill="FFFFFF"/>
         </w:rPr>
         <w:t> </w:t>
       </w:r>
@@ -2044,6 +1989,100 @@
       </w:pPr>
       <w:r>
         <w:rPr>
+          <w:rStyle w:val="apple-converted-space"/>
+          <w:rFonts w:ascii="Verdana" w:hAnsi="Verdana"/>
+          <w:color w:val="808080" w:themeColor="background1" w:themeShade="80"/>
+          <w:sz w:val="17"/>
+          <w:szCs w:val="17"/>
+          <w:shd w:val="clear" w:color="auto" w:fill="FFFFFF"/>
+        </w:rPr>
+        <w:t>True</w:t>
+      </w:r>
+      <w:r>
+        <w:rPr>
+          <w:rStyle w:val="apple-converted-space"/>
+          <w:rFonts w:ascii="Verdana" w:hAnsi="Verdana"/>
+          <w:color w:val="808080" w:themeColor="background1" w:themeShade="80"/>
+          <w:sz w:val="17"/>
+          <w:szCs w:val="17"/>
+          <w:shd w:val="clear" w:color="auto" w:fill="FFFFFF"/>
+        </w:rPr>
+        <w:t>, modified the terminals and non-terminals descriptions to fix both issues</w:t>
+      </w:r>
+      <w:r>
+        <w:rPr>
+          <w:rFonts w:ascii="Verdana" w:hAnsi="Verdana"/>
+          <w:color w:val="000000"/>
+          <w:sz w:val="17"/>
+          <w:szCs w:val="17"/>
+        </w:rPr>
+        <w:br/>
+      </w:r>
+      <w:r>
+        <w:rPr>
+          <w:rFonts w:ascii="Verdana" w:hAnsi="Verdana"/>
+          <w:i/>
+          <w:color w:val="808080" w:themeColor="background1" w:themeShade="80"/>
+          <w:sz w:val="17"/>
+          <w:szCs w:val="17"/>
+          <w:shd w:val="clear" w:color="auto" w:fill="FFFFFF"/>
+        </w:rPr>
+        <w:t>- The REF-FUNCTION-COND in</w:t>
+      </w:r>
+      <w:r>
+        <w:rPr>
+          <w:rStyle w:val="apple-converted-space"/>
+          <w:rFonts w:ascii="Verdana" w:hAnsi="Verdana"/>
+          <w:i/>
+          <w:color w:val="808080" w:themeColor="background1" w:themeShade="80"/>
+          <w:sz w:val="17"/>
+          <w:szCs w:val="17"/>
+          <w:shd w:val="clear" w:color="auto" w:fill="FFFFFF"/>
+        </w:rPr>
+        <w:t> </w:t>
+      </w:r>
+      <w:r>
+        <w:rPr>
+          <w:i/>
+          <w:color w:val="808080" w:themeColor="background1" w:themeShade="80"/>
+        </w:rPr>
+        <w:t xml:space="preserve">(called </w:t>
+      </w:r>
+      <w:proofErr w:type="spellStart"/>
+      <w:r>
+        <w:rPr>
+          <w:i/>
+          <w:color w:val="808080" w:themeColor="background1" w:themeShade="80"/>
+        </w:rPr>
+        <w:t>ConditionalRefFunctionName</w:t>
+      </w:r>
+      <w:proofErr w:type="spellEnd"/>
+      <w:r>
+        <w:rPr>
+          <w:i/>
+          <w:color w:val="808080" w:themeColor="background1" w:themeShade="80"/>
+        </w:rPr>
+        <w:t xml:space="preserve"> in the implementation) is present in the paper on the diagrams, moved around but also present in the grammar; yet it is commented out in the artefact with the functions themselves (that are listed in the footnote on page 13) merged into the main list. What is the reason for these differences?</w:t>
+      </w:r>
+      <w:r>
+        <w:rPr>
+          <w:rStyle w:val="apple-converted-space"/>
+          <w:i/>
+          <w:color w:val="808080" w:themeColor="background1" w:themeShade="80"/>
+        </w:rPr>
+        <w:t> </w:t>
+      </w:r>
+    </w:p>
+    <w:p>
+      <w:pPr>
+        <w:rPr>
+          <w:rStyle w:val="apple-converted-space"/>
+          <w:i/>
+          <w:color w:val="808080" w:themeColor="background1" w:themeShade="80"/>
+        </w:rPr>
+      </w:pPr>
+      <w:r>
+        <w:rPr>
           <w:color w:val="808080" w:themeColor="background1" w:themeShade="80"/>
         </w:rPr>
         <w:t xml:space="preserve">The REF-FUNCTION-COND in the paper (called </w:t>
@@ -2174,7 +2213,14 @@
         <w:rPr>
           <w:color w:val="808080" w:themeColor="background1" w:themeShade="80"/>
         </w:rPr>
-        <w:t xml:space="preserve"> The list in the footnote in page 13 is of the conditional functions, not of the reference-returning functions. This was indeed confusing, so we added an explanation for the reference-returning functions in the second paragraph following the grammar rules.</w:t>
+        <w:t xml:space="preserve"> The list in the footnote in page 13 is of the conditional functions, not of the reference-returning functions. This was indeed confusing, so we added an explanation for the reference-returning functions in the second </w:t>
+      </w:r>
+      <w:r>
+        <w:rPr>
+          <w:color w:val="808080" w:themeColor="background1" w:themeShade="80"/>
+        </w:rPr>
+        <w:lastRenderedPageBreak/>
+        <w:t>paragraph following the grammar rules.</w:t>
       </w:r>
       <w:r>
         <w:br/>
@@ -2208,7 +2254,6 @@
           <w:rStyle w:val="apple-converted-space"/>
           <w:color w:val="808080" w:themeColor="background1" w:themeShade="80"/>
         </w:rPr>
-        <w:lastRenderedPageBreak/>
         <w:t xml:space="preserve">It is named differently. The equivalent of the NR-PREFIXED token is the </w:t>
       </w:r>
       <w:proofErr w:type="spellStart"/>

</xml_diff>

<commit_message>
Updated and moved section "Parse trees"
</commit_message>
<xml_diff>
--- a/JSEP submission/coverLetterResubmission.docx
+++ b/JSEP submission/coverLetterResubmission.docx
@@ -1562,18 +1562,7 @@
           <w:sz w:val="17"/>
           <w:szCs w:val="17"/>
         </w:rPr>
-        <w:t>ecognize the spreadsheet formula elem</w:t>
-      </w:r>
-      <w:bookmarkStart w:id="0" w:name="_GoBack"/>
-      <w:bookmarkEnd w:id="0"/>
-      <w:r>
-        <w:rPr>
-          <w:rFonts w:ascii="Verdana" w:hAnsi="Verdana"/>
-          <w:color w:val="808080" w:themeColor="background1" w:themeShade="80"/>
-          <w:sz w:val="17"/>
-          <w:szCs w:val="17"/>
-        </w:rPr>
-        <w:t>ents that are required for supporting spreadsheets research</w:t>
+        <w:t>ecognize the spreadsheet formula elements that are required for supporting spreadsheets research</w:t>
       </w:r>
       <w:r>
         <w:rPr>
@@ -2685,6 +2674,13 @@
       </w:r>
     </w:p>
     <w:p>
+      <w:pPr>
+        <w:rPr>
+          <w:rStyle w:val="apple-converted-space"/>
+          <w:i/>
+          <w:color w:val="808080" w:themeColor="background1" w:themeShade="80"/>
+        </w:rPr>
+      </w:pPr>
       <w:proofErr w:type="gramStart"/>
       <w:r>
         <w:rPr>
@@ -2768,27 +2764,278 @@
       </w:r>
       <w:r>
         <w:br/>
+      </w:r>
+      <w:r>
+        <w:rPr>
+          <w:i/>
+          <w:color w:val="808080" w:themeColor="background1" w:themeShade="80"/>
+        </w:rPr>
         <w:t xml:space="preserve">In section 4.2 some plots are provided obtained with metrics that are introduced in running text in a seemingly ad hoc manner. Was there a reason for that? There are already proposed, researched and evaluated suites for metrics on grammars, trees, graphs, </w:t>
       </w:r>
       <w:proofErr w:type="spellStart"/>
       <w:r>
+        <w:rPr>
+          <w:i/>
+          <w:color w:val="808080" w:themeColor="background1" w:themeShade="80"/>
+        </w:rPr>
         <w:t>etc</w:t>
       </w:r>
       <w:proofErr w:type="spellEnd"/>
       <w:r>
+        <w:rPr>
+          <w:i/>
+          <w:color w:val="808080" w:themeColor="background1" w:themeShade="80"/>
+        </w:rPr>
         <w:t>, please consider using those or elaborating why none of those apply to your particular dataset.</w:t>
       </w:r>
       <w:r>
         <w:rPr>
           <w:rStyle w:val="apple-converted-space"/>
-        </w:rPr>
-        <w:t> </w:t>
-      </w:r>
-      <w:r>
-        <w:br/>
-      </w:r>
-      <w:r>
+          <w:i/>
+          <w:color w:val="808080" w:themeColor="background1" w:themeShade="80"/>
+        </w:rPr>
+        <w:t> </w:t>
+      </w:r>
+    </w:p>
+    <w:p>
+      <w:r>
+        <w:rPr>
+          <w:rStyle w:val="apple-converted-space"/>
+          <w:color w:val="808080" w:themeColor="background1" w:themeShade="80"/>
+        </w:rPr>
         <w:lastRenderedPageBreak/>
+        <w:t xml:space="preserve">The title </w:t>
+      </w:r>
+      <w:r>
+        <w:rPr>
+          <w:rStyle w:val="apple-converted-space"/>
+          <w:color w:val="808080" w:themeColor="background1" w:themeShade="80"/>
+        </w:rPr>
+        <w:t>(“Parse trees”)</w:t>
+      </w:r>
+      <w:r>
+        <w:rPr>
+          <w:rStyle w:val="apple-converted-space"/>
+          <w:color w:val="808080" w:themeColor="background1" w:themeShade="80"/>
+        </w:rPr>
+        <w:t xml:space="preserve"> and positioning of this section was misleading: The metrics that were </w:t>
+      </w:r>
+      <w:r>
+        <w:rPr>
+          <w:rStyle w:val="apple-converted-space"/>
+          <w:color w:val="808080" w:themeColor="background1" w:themeShade="80"/>
+        </w:rPr>
+        <w:t>calculated</w:t>
+      </w:r>
+      <w:r>
+        <w:rPr>
+          <w:rStyle w:val="apple-converted-space"/>
+          <w:color w:val="808080" w:themeColor="background1" w:themeShade="80"/>
+        </w:rPr>
+        <w:t xml:space="preserve"> were not metrics on the grammar or on</w:t>
+      </w:r>
+      <w:r>
+        <w:rPr>
+          <w:rStyle w:val="apple-converted-space"/>
+          <w:color w:val="808080" w:themeColor="background1" w:themeShade="80"/>
+        </w:rPr>
+        <w:t xml:space="preserve"> </w:t>
+      </w:r>
+      <w:r>
+        <w:rPr>
+          <w:rStyle w:val="apple-converted-space"/>
+          <w:color w:val="808080" w:themeColor="background1" w:themeShade="80"/>
+        </w:rPr>
+        <w:t xml:space="preserve">the </w:t>
+      </w:r>
+      <w:r>
+        <w:rPr>
+          <w:rStyle w:val="apple-converted-space"/>
+          <w:color w:val="808080" w:themeColor="background1" w:themeShade="80"/>
+        </w:rPr>
+        <w:t>parse trees, but metrics related to the complexity of the formulas in the datasets –conditional depth</w:t>
+      </w:r>
+      <w:r>
+        <w:rPr>
+          <w:rStyle w:val="apple-converted-space"/>
+          <w:color w:val="808080" w:themeColor="background1" w:themeShade="80"/>
+        </w:rPr>
+        <w:t>, for example,</w:t>
+      </w:r>
+      <w:r>
+        <w:rPr>
+          <w:rStyle w:val="apple-converted-space"/>
+          <w:color w:val="808080" w:themeColor="background1" w:themeShade="80"/>
+        </w:rPr>
+        <w:t xml:space="preserve"> essentially represent</w:t>
+      </w:r>
+      <w:r>
+        <w:rPr>
+          <w:rStyle w:val="apple-converted-space"/>
+          <w:color w:val="808080" w:themeColor="background1" w:themeShade="80"/>
+        </w:rPr>
+        <w:t>s</w:t>
+      </w:r>
+      <w:r>
+        <w:rPr>
+          <w:rStyle w:val="apple-converted-space"/>
+          <w:color w:val="808080" w:themeColor="background1" w:themeShade="80"/>
+        </w:rPr>
+        <w:t xml:space="preserve"> </w:t>
+      </w:r>
+      <w:r>
+        <w:rPr>
+          <w:rStyle w:val="apple-converted-space"/>
+          <w:color w:val="808080" w:themeColor="background1" w:themeShade="80"/>
+        </w:rPr>
+        <w:t xml:space="preserve">the </w:t>
+      </w:r>
+      <w:proofErr w:type="spellStart"/>
+      <w:r>
+        <w:rPr>
+          <w:rStyle w:val="apple-converted-space"/>
+          <w:color w:val="808080" w:themeColor="background1" w:themeShade="80"/>
+        </w:rPr>
+        <w:t>nestedness</w:t>
+      </w:r>
+      <w:proofErr w:type="spellEnd"/>
+      <w:r>
+        <w:rPr>
+          <w:rStyle w:val="apple-converted-space"/>
+          <w:color w:val="808080" w:themeColor="background1" w:themeShade="80"/>
+        </w:rPr>
+        <w:t xml:space="preserve"> </w:t>
+      </w:r>
+      <w:r>
+        <w:rPr>
+          <w:rStyle w:val="apple-converted-space"/>
+          <w:color w:val="808080" w:themeColor="background1" w:themeShade="80"/>
+        </w:rPr>
+        <w:t>of</w:t>
+      </w:r>
+      <w:r>
+        <w:rPr>
+          <w:rStyle w:val="apple-converted-space"/>
+          <w:color w:val="808080" w:themeColor="background1" w:themeShade="80"/>
+        </w:rPr>
+        <w:t xml:space="preserve"> the </w:t>
+      </w:r>
+      <w:r>
+        <w:rPr>
+          <w:rStyle w:val="apple-converted-space"/>
+          <w:color w:val="808080" w:themeColor="background1" w:themeShade="80"/>
+        </w:rPr>
+        <w:t xml:space="preserve">conditional operations in the </w:t>
+      </w:r>
+      <w:r>
+        <w:rPr>
+          <w:rStyle w:val="apple-converted-space"/>
+          <w:color w:val="808080" w:themeColor="background1" w:themeShade="80"/>
+        </w:rPr>
+        <w:t>formulas.</w:t>
+      </w:r>
+      <w:r>
+        <w:rPr>
+          <w:rStyle w:val="apple-converted-space"/>
+          <w:color w:val="808080" w:themeColor="background1" w:themeShade="80"/>
+        </w:rPr>
+        <w:t xml:space="preserve">  We calculated these indicators</w:t>
+      </w:r>
+      <w:r>
+        <w:rPr>
+          <w:rStyle w:val="apple-converted-space"/>
+          <w:color w:val="808080" w:themeColor="background1" w:themeShade="80"/>
+        </w:rPr>
+        <w:t xml:space="preserve"> </w:t>
+      </w:r>
+      <w:r>
+        <w:rPr>
+          <w:color w:val="808080" w:themeColor="background1" w:themeShade="80"/>
+        </w:rPr>
+        <w:t>in order to</w:t>
+      </w:r>
+      <w:r>
+        <w:rPr>
+          <w:color w:val="808080" w:themeColor="background1" w:themeShade="80"/>
+        </w:rPr>
+        <w:t xml:space="preserve"> demonstrate how the </w:t>
+      </w:r>
+      <w:r>
+        <w:rPr>
+          <w:color w:val="808080" w:themeColor="background1" w:themeShade="80"/>
+        </w:rPr>
+        <w:t xml:space="preserve">produced </w:t>
+      </w:r>
+      <w:r>
+        <w:rPr>
+          <w:color w:val="808080" w:themeColor="background1" w:themeShade="80"/>
+        </w:rPr>
+        <w:t>parse trees can be used for analyzing formula characteristics</w:t>
+      </w:r>
+      <w:r>
+        <w:rPr>
+          <w:color w:val="808080" w:themeColor="background1" w:themeShade="80"/>
+        </w:rPr>
+        <w:t>.</w:t>
+      </w:r>
+      <w:r>
+        <w:rPr>
+          <w:rStyle w:val="apple-converted-space"/>
+          <w:color w:val="808080" w:themeColor="background1" w:themeShade="80"/>
+        </w:rPr>
+        <w:t xml:space="preserve"> </w:t>
+      </w:r>
+      <w:r>
+        <w:rPr>
+          <w:rStyle w:val="apple-converted-space"/>
+          <w:color w:val="808080" w:themeColor="background1" w:themeShade="80"/>
+        </w:rPr>
+        <w:t xml:space="preserve">In this version, we </w:t>
+      </w:r>
+      <w:r>
+        <w:rPr>
+          <w:rStyle w:val="apple-converted-space"/>
+          <w:color w:val="808080" w:themeColor="background1" w:themeShade="80"/>
+        </w:rPr>
+        <w:t>updated this</w:t>
+      </w:r>
+      <w:r>
+        <w:rPr>
+          <w:rStyle w:val="apple-converted-space"/>
+          <w:color w:val="808080" w:themeColor="background1" w:themeShade="80"/>
+        </w:rPr>
+        <w:t xml:space="preserve"> section and moved </w:t>
+      </w:r>
+      <w:r>
+        <w:rPr>
+          <w:rStyle w:val="apple-converted-space"/>
+          <w:color w:val="808080" w:themeColor="background1" w:themeShade="80"/>
+        </w:rPr>
+        <w:t>it in the Formula a</w:t>
+      </w:r>
+      <w:r>
+        <w:rPr>
+          <w:rStyle w:val="apple-converted-space"/>
+          <w:color w:val="808080" w:themeColor="background1" w:themeShade="80"/>
+        </w:rPr>
+        <w:t>nalysis chapter as 4.2.3</w:t>
+      </w:r>
+      <w:bookmarkStart w:id="0" w:name="_GoBack"/>
+      <w:bookmarkEnd w:id="0"/>
+      <w:r>
+        <w:rPr>
+          <w:rStyle w:val="apple-converted-space"/>
+          <w:color w:val="808080" w:themeColor="background1" w:themeShade="80"/>
+        </w:rPr>
+        <w:t>.</w:t>
+      </w:r>
+      <w:r>
+        <w:rPr>
+          <w:color w:val="808080" w:themeColor="background1" w:themeShade="80"/>
+        </w:rPr>
+        <w:br/>
+      </w:r>
+      <w:r>
         <w:br/>
         <w:t xml:space="preserve">In section 4.3 about grammar analysis some statements become ambiguous because of the word “formula” which might be a formula as in “a formula grammar” — a top level formula, so to speak, or it might be a formula as something </w:t>
       </w:r>

</xml_diff>

<commit_message>
Explain processing of Gembox errors
</commit_message>
<xml_diff>
--- a/JSEP submission/coverLetterResubmission.docx
+++ b/JSEP submission/coverLetterResubmission.docx
@@ -1862,8 +1862,6 @@
           <w:szCs w:val="17"/>
         </w:rPr>
       </w:pPr>
-      <w:bookmarkStart w:id="0" w:name="_GoBack"/>
-      <w:bookmarkEnd w:id="0"/>
       <w:r>
         <w:rPr>
           <w:rFonts w:ascii="Verdana" w:hAnsi="Verdana"/>
@@ -2720,8 +2718,6 @@
     <w:p>
       <w:pPr>
         <w:rPr>
-          <w:rStyle w:val="apple-converted-space"/>
-          <w:i/>
           <w:color w:val="808080" w:themeColor="background1" w:themeShade="80"/>
         </w:rPr>
       </w:pPr>
@@ -2755,66 +2751,215 @@
       </w:r>
       <w:r>
         <w:br/>
+      </w:r>
+      <w:r>
+        <w:rPr>
+          <w:i/>
+          <w:color w:val="808080" w:themeColor="background1" w:themeShade="80"/>
+        </w:rPr>
         <w:t xml:space="preserve">In section 4.1, there is an unexpectedly painful moment when </w:t>
       </w:r>
       <w:proofErr w:type="spellStart"/>
       <w:r>
+        <w:rPr>
+          <w:i/>
+          <w:color w:val="808080" w:themeColor="background1" w:themeShade="80"/>
+        </w:rPr>
         <w:t>Gembox</w:t>
       </w:r>
       <w:proofErr w:type="spellEnd"/>
       <w:r>
+        <w:rPr>
+          <w:i/>
+          <w:color w:val="808080" w:themeColor="background1" w:themeShade="80"/>
+        </w:rPr>
         <w:t xml:space="preserve"> shortcomings are discussed: it seems like the process involved manually copy-pasting 371 formulas one by one and fixing them, effectively introducing a human preprocessor. If these cases are explained correctly, then this pattern was quite possible to automate and either </w:t>
       </w:r>
       <w:proofErr w:type="gramStart"/>
       <w:r>
+        <w:rPr>
+          <w:i/>
+          <w:color w:val="808080" w:themeColor="background1" w:themeShade="80"/>
+        </w:rPr>
         <w:t>provide</w:t>
       </w:r>
       <w:proofErr w:type="gramEnd"/>
       <w:r>
+        <w:rPr>
+          <w:i/>
+          <w:color w:val="808080" w:themeColor="background1" w:themeShade="80"/>
+        </w:rPr>
         <w:t xml:space="preserve"> a </w:t>
       </w:r>
       <w:proofErr w:type="spellStart"/>
       <w:r>
+        <w:rPr>
+          <w:i/>
+          <w:color w:val="808080" w:themeColor="background1" w:themeShade="80"/>
+        </w:rPr>
         <w:t>normaliser</w:t>
       </w:r>
       <w:proofErr w:type="spellEnd"/>
       <w:r>
+        <w:rPr>
+          <w:i/>
+          <w:color w:val="808080" w:themeColor="background1" w:themeShade="80"/>
+        </w:rPr>
         <w:t xml:space="preserve"> that would fit in a tool pipeline after </w:t>
       </w:r>
       <w:proofErr w:type="spellStart"/>
       <w:r>
+        <w:rPr>
+          <w:i/>
+          <w:color w:val="808080" w:themeColor="background1" w:themeShade="80"/>
+        </w:rPr>
         <w:t>Gembox</w:t>
       </w:r>
       <w:proofErr w:type="spellEnd"/>
       <w:r>
+        <w:rPr>
+          <w:i/>
+          <w:color w:val="808080" w:themeColor="background1" w:themeShade="80"/>
+        </w:rPr>
         <w:t xml:space="preserve"> and before </w:t>
       </w:r>
       <w:proofErr w:type="spellStart"/>
       <w:r>
+        <w:rPr>
+          <w:i/>
+          <w:color w:val="808080" w:themeColor="background1" w:themeShade="80"/>
+        </w:rPr>
         <w:t>XLParser</w:t>
       </w:r>
       <w:proofErr w:type="spellEnd"/>
       <w:r>
+        <w:rPr>
+          <w:i/>
+          <w:color w:val="808080" w:themeColor="background1" w:themeShade="80"/>
+        </w:rPr>
         <w:t>, or implement a fallback. Either of those ways would have been less work, and still perfectly testable (even manually, if you must), and then serve both as a means of completing the experiment and as solid evidence that the entity-with-spaces-without-quotes pattern indeed covers all problematic formulas.</w:t>
       </w:r>
       <w:r>
         <w:rPr>
           <w:rStyle w:val="apple-converted-space"/>
+          <w:color w:val="808080" w:themeColor="background1" w:themeShade="80"/>
         </w:rPr>
         <w:t> </w:t>
       </w:r>
       <w:r>
-        <w:br/>
-      </w:r>
-      <w:r>
-        <w:br/>
-      </w:r>
-      <w:r>
-        <w:rPr>
-          <w:i/>
+        <w:rPr>
+          <w:color w:val="808080" w:themeColor="background1" w:themeShade="80"/>
+        </w:rPr>
+        <w:br/>
+      </w:r>
+    </w:p>
+    <w:p>
+      <w:pPr>
+        <w:rPr>
+          <w:color w:val="808080" w:themeColor="background1" w:themeShade="80"/>
+        </w:rPr>
+      </w:pPr>
+      <w:r>
+        <w:rPr>
           <w:color w:val="808080" w:themeColor="background1" w:themeShade="80"/>
         </w:rPr>
         <w:lastRenderedPageBreak/>
+        <w:t xml:space="preserve">We agree, by </w:t>
+      </w:r>
+      <w:r>
+        <w:rPr>
+          <w:color w:val="808080" w:themeColor="background1" w:themeShade="80"/>
+        </w:rPr>
+        <w:t xml:space="preserve">automating </w:t>
+      </w:r>
+      <w:r>
+        <w:rPr>
+          <w:color w:val="808080" w:themeColor="background1" w:themeShade="80"/>
+        </w:rPr>
+        <w:t xml:space="preserve">this process we would have saved time and we have produced more testable results for the failing formulas. </w:t>
+      </w:r>
+      <w:r>
+        <w:rPr>
+          <w:color w:val="808080" w:themeColor="background1" w:themeShade="80"/>
+        </w:rPr>
+        <w:t xml:space="preserve">However, the problems introduced by </w:t>
+      </w:r>
+      <w:proofErr w:type="spellStart"/>
+      <w:r>
+        <w:rPr>
+          <w:color w:val="808080" w:themeColor="background1" w:themeShade="80"/>
+        </w:rPr>
+        <w:t>Gembox</w:t>
+      </w:r>
+      <w:proofErr w:type="spellEnd"/>
+      <w:r>
+        <w:rPr>
+          <w:color w:val="808080" w:themeColor="background1" w:themeShade="80"/>
+        </w:rPr>
+        <w:t xml:space="preserve"> are not predictable, they change with each version. Before the SCAM submission, we had notified them about the mismatched formulas that we had found and in the current </w:t>
+      </w:r>
+      <w:proofErr w:type="spellStart"/>
+      <w:r>
+        <w:rPr>
+          <w:color w:val="808080" w:themeColor="background1" w:themeShade="80"/>
+        </w:rPr>
+        <w:t>Gembox</w:t>
+      </w:r>
+      <w:proofErr w:type="spellEnd"/>
+      <w:r>
+        <w:rPr>
+          <w:color w:val="808080" w:themeColor="background1" w:themeShade="80"/>
+        </w:rPr>
+        <w:t xml:space="preserve"> version most of those types of errors are indeed fixed. We have notified them about the two types of errors that remain (the last two cases in Section 4.1), and we expect them to be fixed in the next version. We did not automate this process because we </w:t>
+      </w:r>
+      <w:r>
+        <w:rPr>
+          <w:color w:val="808080" w:themeColor="background1" w:themeShade="80"/>
+        </w:rPr>
+        <w:t>hoped that this problem would</w:t>
+      </w:r>
+      <w:r>
+        <w:rPr>
+          <w:color w:val="808080" w:themeColor="background1" w:themeShade="80"/>
+        </w:rPr>
+        <w:t xml:space="preserve"> be a temporary one. Instead, we used a flat file representation for </w:t>
+      </w:r>
+      <w:r>
+        <w:rPr>
+          <w:color w:val="808080" w:themeColor="background1" w:themeShade="80"/>
+        </w:rPr>
+        <w:t>fixing</w:t>
+      </w:r>
+      <w:r>
+        <w:rPr>
+          <w:color w:val="808080" w:themeColor="background1" w:themeShade="80"/>
+        </w:rPr>
+        <w:t xml:space="preserve"> the incorrectly read formulas and using them as input to the parser.</w:t>
+      </w:r>
+      <w:r>
+        <w:rPr>
+          <w:color w:val="808080" w:themeColor="background1" w:themeShade="80"/>
+        </w:rPr>
+        <w:t xml:space="preserve"> We added this note about our intermediate representation in Section 4.1.</w:t>
+      </w:r>
+    </w:p>
+    <w:p>
+      <w:pPr>
+        <w:rPr>
+          <w:rStyle w:val="apple-converted-space"/>
+          <w:color w:val="808080" w:themeColor="background1" w:themeShade="80"/>
+        </w:rPr>
+      </w:pPr>
+      <w:bookmarkStart w:id="0" w:name="_GoBack"/>
+      <w:bookmarkEnd w:id="0"/>
+      <w:r>
+        <w:br/>
+      </w:r>
+      <w:r>
+        <w:rPr>
+          <w:i/>
+          <w:color w:val="808080" w:themeColor="background1" w:themeShade="80"/>
+        </w:rPr>
         <w:t xml:space="preserve">In section 4.2 some plots are provided obtained with metrics that are introduced in running text in a seemingly ad hoc manner. Was there a reason for that? There are already proposed, researched and evaluated suites for metrics on grammars, trees, graphs, </w:t>
       </w:r>
       <w:proofErr w:type="spellStart"/>

</xml_diff>

<commit_message>
Explained formula vs <Formula> in dataset analysis
</commit_message>
<xml_diff>
--- a/JSEP submission/coverLetterResubmission.docx
+++ b/JSEP submission/coverLetterResubmission.docx
@@ -1600,6 +1600,72 @@
         </w:rPr>
         <w:t>.</w:t>
       </w:r>
+      <w:bookmarkStart w:id="0" w:name="_GoBack"/>
+      <w:bookmarkEnd w:id="0"/>
+      <w:r>
+        <w:rPr>
+          <w:rFonts w:ascii="Verdana" w:hAnsi="Verdana"/>
+          <w:color w:val="000000"/>
+          <w:sz w:val="17"/>
+          <w:szCs w:val="17"/>
+        </w:rPr>
+        <w:br/>
+      </w:r>
+      <w:r>
+        <w:rPr>
+          <w:rFonts w:ascii="Verdana" w:hAnsi="Verdana"/>
+          <w:color w:val="000000"/>
+          <w:sz w:val="17"/>
+          <w:szCs w:val="17"/>
+        </w:rPr>
+        <w:br/>
+      </w:r>
+      <w:r>
+        <w:rPr>
+          <w:rFonts w:ascii="Verdana" w:hAnsi="Verdana"/>
+          <w:i/>
+          <w:color w:val="808080" w:themeColor="background1" w:themeShade="80"/>
+          <w:sz w:val="17"/>
+          <w:szCs w:val="17"/>
+          <w:shd w:val="clear" w:color="auto" w:fill="FFFFFF"/>
+        </w:rPr>
+        <w:t xml:space="preserve">The use of Irony as opposed to ANTLR or any other framework, is not </w:t>
+      </w:r>
+      <w:proofErr w:type="spellStart"/>
+      <w:r>
+        <w:rPr>
+          <w:rFonts w:ascii="Verdana" w:hAnsi="Verdana"/>
+          <w:i/>
+          <w:color w:val="808080" w:themeColor="background1" w:themeShade="80"/>
+          <w:sz w:val="17"/>
+          <w:szCs w:val="17"/>
+          <w:shd w:val="clear" w:color="auto" w:fill="FFFFFF"/>
+        </w:rPr>
+        <w:t>argumented</w:t>
+      </w:r>
+      <w:proofErr w:type="spellEnd"/>
+      <w:r>
+        <w:rPr>
+          <w:rFonts w:ascii="Verdana" w:hAnsi="Verdana"/>
+          <w:i/>
+          <w:color w:val="808080" w:themeColor="background1" w:themeShade="80"/>
+          <w:sz w:val="17"/>
+          <w:szCs w:val="17"/>
+          <w:shd w:val="clear" w:color="auto" w:fill="FFFFFF"/>
+        </w:rPr>
+        <w:t>, even though closely related issues like the grammar class are discussed (e.g., in section 3.2). The way one would expect this issue to be handled in the paper: we needed features X and Y, there are tools A and B that fit, this is a quick comparison between them, long story short, we opted for A because of these reasons. The way this issue is tacked in the current version of the paper: we want human understandable parser, so we choose LR parsing which is known to be more convoluted and harder to debug than LL; our grammar does not belong to the LALR class, so we choose an LALR parser generator; however, we need extra features to deal with ambiguities, but they are present in all LALR frameworks, so we choose Irony.</w:t>
+      </w:r>
+      <w:r>
+        <w:rPr>
+          <w:rStyle w:val="apple-converted-space"/>
+          <w:rFonts w:ascii="Verdana" w:hAnsi="Verdana"/>
+          <w:color w:val="808080" w:themeColor="background1" w:themeShade="80"/>
+          <w:sz w:val="17"/>
+          <w:szCs w:val="17"/>
+          <w:shd w:val="clear" w:color="auto" w:fill="FFFFFF"/>
+        </w:rPr>
+        <w:t> </w:t>
+      </w:r>
     </w:p>
     <w:p>
       <w:pPr>
@@ -1613,211 +1679,35 @@
       <w:r>
         <w:rPr>
           <w:rFonts w:ascii="Verdana" w:hAnsi="Verdana"/>
-          <w:color w:val="000000"/>
-          <w:sz w:val="17"/>
-          <w:szCs w:val="17"/>
-        </w:rPr>
-        <w:t>For our purpose of facilitating research on spreadsheet formulas, we need a grammar that provides a different level of detail, just-enough to satisfy requirement 3. Examining previous research works (including \cite{</w:t>
-      </w:r>
-      <w:proofErr w:type="spellStart"/>
-      <w:r>
-        <w:rPr>
-          <w:rFonts w:ascii="Verdana" w:hAnsi="Verdana"/>
-          <w:color w:val="000000"/>
-          <w:sz w:val="17"/>
-          <w:szCs w:val="17"/>
-        </w:rPr>
-        <w:t>DBLP:conf</w:t>
-      </w:r>
-      <w:proofErr w:type="spellEnd"/>
-      <w:r>
-        <w:rPr>
-          <w:rFonts w:ascii="Verdana" w:hAnsi="Verdana"/>
-          <w:color w:val="000000"/>
-          <w:sz w:val="17"/>
-          <w:szCs w:val="17"/>
-        </w:rPr>
-        <w:t>/</w:t>
-      </w:r>
-      <w:proofErr w:type="spellStart"/>
-      <w:r>
-        <w:rPr>
-          <w:rFonts w:ascii="Verdana" w:hAnsi="Verdana"/>
-          <w:color w:val="000000"/>
-          <w:sz w:val="17"/>
-          <w:szCs w:val="17"/>
-        </w:rPr>
-        <w:t>icse</w:t>
-      </w:r>
-      <w:proofErr w:type="spellEnd"/>
-      <w:r>
-        <w:rPr>
-          <w:rFonts w:ascii="Verdana" w:hAnsi="Verdana"/>
-          <w:color w:val="000000"/>
-          <w:sz w:val="17"/>
-          <w:szCs w:val="17"/>
-        </w:rPr>
-        <w:t>/HermansPD11,DBLP:conf/</w:t>
-      </w:r>
-      <w:proofErr w:type="spellStart"/>
-      <w:r>
-        <w:rPr>
-          <w:rFonts w:ascii="Verdana" w:hAnsi="Verdana"/>
-          <w:color w:val="000000"/>
-          <w:sz w:val="17"/>
-          <w:szCs w:val="17"/>
-        </w:rPr>
-        <w:t>icse</w:t>
-      </w:r>
-      <w:proofErr w:type="spellEnd"/>
-      <w:r>
-        <w:rPr>
-          <w:rFonts w:ascii="Verdana" w:hAnsi="Verdana"/>
-          <w:color w:val="000000"/>
-          <w:sz w:val="17"/>
-          <w:szCs w:val="17"/>
-        </w:rPr>
-        <w:t xml:space="preserve">/HermansPD12, </w:t>
-      </w:r>
-      <w:proofErr w:type="spellStart"/>
-      <w:r>
-        <w:rPr>
-          <w:rFonts w:ascii="Verdana" w:hAnsi="Verdana"/>
-          <w:color w:val="000000"/>
-          <w:sz w:val="17"/>
-          <w:szCs w:val="17"/>
-        </w:rPr>
-        <w:t>DBLP</w:t>
-      </w:r>
-      <w:proofErr w:type="gramStart"/>
-      <w:r>
-        <w:rPr>
-          <w:rFonts w:ascii="Verdana" w:hAnsi="Verdana"/>
-          <w:color w:val="000000"/>
-          <w:sz w:val="17"/>
-          <w:szCs w:val="17"/>
-        </w:rPr>
-        <w:t>:conf</w:t>
-      </w:r>
-      <w:proofErr w:type="spellEnd"/>
-      <w:proofErr w:type="gramEnd"/>
-      <w:r>
-        <w:rPr>
-          <w:rFonts w:ascii="Verdana" w:hAnsi="Verdana"/>
-          <w:color w:val="000000"/>
-          <w:sz w:val="17"/>
-          <w:szCs w:val="17"/>
-        </w:rPr>
-        <w:t>/</w:t>
-      </w:r>
-      <w:proofErr w:type="spellStart"/>
-      <w:r>
-        <w:rPr>
-          <w:rFonts w:ascii="Verdana" w:hAnsi="Verdana"/>
-          <w:color w:val="000000"/>
-          <w:sz w:val="17"/>
-          <w:szCs w:val="17"/>
-        </w:rPr>
-        <w:t>icsm</w:t>
-      </w:r>
-      <w:proofErr w:type="spellEnd"/>
-      <w:r>
-        <w:rPr>
-          <w:rFonts w:ascii="Verdana" w:hAnsi="Verdana"/>
-          <w:color w:val="000000"/>
-          <w:sz w:val="17"/>
-          <w:szCs w:val="17"/>
-        </w:rPr>
-        <w:t xml:space="preserve">/Hermans212, hermans2014bumblebee, badame2012refactoring, </w:t>
-      </w:r>
-      <w:proofErr w:type="spellStart"/>
-      <w:r>
-        <w:rPr>
-          <w:rFonts w:ascii="Verdana" w:hAnsi="Verdana"/>
-          <w:color w:val="000000"/>
-          <w:sz w:val="17"/>
-          <w:szCs w:val="17"/>
-        </w:rPr>
-        <w:t>Expector</w:t>
-      </w:r>
-      <w:proofErr w:type="spellEnd"/>
-      <w:r>
-        <w:rPr>
-          <w:rFonts w:ascii="Verdana" w:hAnsi="Verdana"/>
-          <w:color w:val="000000"/>
-          <w:sz w:val="17"/>
-          <w:szCs w:val="17"/>
-        </w:rPr>
-        <w:t>}), we find that the spreadsheet formula elements that a grammar for this purpose needs to recognize include functions calls (of build-in and user-defined functions), function arguments, data (of different types), and references (to internal and external cells and ranges of different types).</w:t>
-      </w:r>
-      <w:r>
-        <w:rPr>
-          <w:rFonts w:ascii="Verdana" w:hAnsi="Verdana"/>
-          <w:color w:val="000000"/>
-          <w:sz w:val="17"/>
-          <w:szCs w:val="17"/>
-        </w:rPr>
-        <w:br/>
-      </w:r>
-      <w:r>
-        <w:rPr>
-          <w:rFonts w:ascii="Verdana" w:hAnsi="Verdana"/>
-          <w:color w:val="000000"/>
-          <w:sz w:val="17"/>
-          <w:szCs w:val="17"/>
-        </w:rPr>
-        <w:br/>
-      </w:r>
-      <w:r>
-        <w:rPr>
-          <w:rFonts w:ascii="Verdana" w:hAnsi="Verdana"/>
-          <w:i/>
-          <w:color w:val="808080" w:themeColor="background1" w:themeShade="80"/>
-          <w:sz w:val="17"/>
-          <w:szCs w:val="17"/>
-          <w:shd w:val="clear" w:color="auto" w:fill="FFFFFF"/>
-        </w:rPr>
-        <w:t xml:space="preserve">The use of Irony as opposed to ANTLR or any other framework, is not </w:t>
-      </w:r>
-      <w:proofErr w:type="spellStart"/>
-      <w:r>
-        <w:rPr>
-          <w:rFonts w:ascii="Verdana" w:hAnsi="Verdana"/>
-          <w:i/>
-          <w:color w:val="808080" w:themeColor="background1" w:themeShade="80"/>
-          <w:sz w:val="17"/>
-          <w:szCs w:val="17"/>
-          <w:shd w:val="clear" w:color="auto" w:fill="FFFFFF"/>
-        </w:rPr>
-        <w:t>argumented</w:t>
-      </w:r>
-      <w:proofErr w:type="spellEnd"/>
-      <w:r>
-        <w:rPr>
-          <w:rFonts w:ascii="Verdana" w:hAnsi="Verdana"/>
-          <w:i/>
-          <w:color w:val="808080" w:themeColor="background1" w:themeShade="80"/>
-          <w:sz w:val="17"/>
-          <w:szCs w:val="17"/>
-          <w:shd w:val="clear" w:color="auto" w:fill="FFFFFF"/>
-        </w:rPr>
-        <w:t>, even though closely related issues like the grammar class are discussed (e.g., in section 3.2). The way one would expect this issue to be handled in the paper: we needed features X and Y, there are tools A and B that fit, this is a quick comparison between them, long story short, we opted for A because of these reasons. The way this issue is tacked in the current version of the paper: we want human understandable parser, so we choose LR parsing which is known to be more convoluted and harder to debug than LL; our grammar does not belong to the LALR class, so we choose an LALR parser generator; however, we need extra features to deal with ambiguities, but they are present in all LALR frameworks, so we choose Irony.</w:t>
-      </w:r>
-      <w:r>
-        <w:rPr>
-          <w:rStyle w:val="apple-converted-space"/>
-          <w:rFonts w:ascii="Verdana" w:hAnsi="Verdana"/>
-          <w:color w:val="808080" w:themeColor="background1" w:themeShade="80"/>
-          <w:sz w:val="17"/>
-          <w:szCs w:val="17"/>
-          <w:shd w:val="clear" w:color="auto" w:fill="FFFFFF"/>
-        </w:rPr>
-        <w:t> </w:t>
+          <w:color w:val="808080" w:themeColor="background1" w:themeShade="80"/>
+          <w:sz w:val="17"/>
+          <w:szCs w:val="17"/>
+        </w:rPr>
+        <w:t xml:space="preserve">We added an explanation in the second paragraph of Section 4 about the reasons for choosing Irony: It supports the required features (precedence, manual resolution of </w:t>
+      </w:r>
+      <w:r>
+        <w:rPr>
+          <w:rFonts w:ascii="Verdana" w:hAnsi="Verdana"/>
+          <w:color w:val="808080" w:themeColor="background1" w:themeShade="80"/>
+          <w:sz w:val="17"/>
+          <w:szCs w:val="17"/>
+        </w:rPr>
+        <w:t>shift-reduce conflicts</w:t>
+      </w:r>
+      <w:r>
+        <w:rPr>
+          <w:rFonts w:ascii="Verdana" w:hAnsi="Verdana"/>
+          <w:color w:val="808080" w:themeColor="background1" w:themeShade="80"/>
+          <w:sz w:val="17"/>
+          <w:szCs w:val="17"/>
+        </w:rPr>
+        <w:t>, implicit operators) while offering a good integration to the .NET platform that we also used for implementing the evaluation tools.</w:t>
       </w:r>
     </w:p>
     <w:p>
       <w:pPr>
         <w:rPr>
+          <w:rStyle w:val="apple-converted-space"/>
           <w:rFonts w:ascii="Verdana" w:hAnsi="Verdana"/>
           <w:color w:val="808080" w:themeColor="background1" w:themeShade="80"/>
           <w:sz w:val="17"/>
@@ -1827,29 +1717,57 @@
       <w:r>
         <w:rPr>
           <w:rFonts w:ascii="Verdana" w:hAnsi="Verdana"/>
-          <w:color w:val="808080" w:themeColor="background1" w:themeShade="80"/>
-          <w:sz w:val="17"/>
-          <w:szCs w:val="17"/>
-        </w:rPr>
-        <w:t xml:space="preserve">We added an explanation in the second paragraph of Section 4 about the reasons for choosing Irony: It supports the required features (precedence, manual resolution of </w:t>
-      </w:r>
-      <w:r>
-        <w:rPr>
-          <w:rFonts w:ascii="Verdana" w:hAnsi="Verdana"/>
-          <w:color w:val="808080" w:themeColor="background1" w:themeShade="80"/>
-          <w:sz w:val="17"/>
-          <w:szCs w:val="17"/>
-        </w:rPr>
-        <w:t>shift-reduce conflicts</w:t>
-      </w:r>
-      <w:r>
-        <w:rPr>
-          <w:rFonts w:ascii="Verdana" w:hAnsi="Verdana"/>
-          <w:color w:val="808080" w:themeColor="background1" w:themeShade="80"/>
-          <w:sz w:val="17"/>
-          <w:szCs w:val="17"/>
-        </w:rPr>
-        <w:t>, implicit operators) while offering a good integration to the .NET platform that we also used for implementing the evaluation tools.</w:t>
+          <w:color w:val="000000"/>
+          <w:sz w:val="17"/>
+          <w:szCs w:val="17"/>
+        </w:rPr>
+        <w:br/>
+      </w:r>
+      <w:r>
+        <w:rPr>
+          <w:rFonts w:ascii="Verdana" w:hAnsi="Verdana"/>
+          <w:i/>
+          <w:color w:val="808080" w:themeColor="background1" w:themeShade="80"/>
+          <w:sz w:val="17"/>
+          <w:szCs w:val="17"/>
+          <w:shd w:val="clear" w:color="auto" w:fill="FFFFFF"/>
+        </w:rPr>
+        <w:t>One does not simply misspell “</w:t>
+      </w:r>
+      <w:proofErr w:type="spellStart"/>
+      <w:r>
+        <w:rPr>
+          <w:rFonts w:ascii="Verdana" w:hAnsi="Verdana"/>
+          <w:i/>
+          <w:color w:val="808080" w:themeColor="background1" w:themeShade="80"/>
+          <w:sz w:val="17"/>
+          <w:szCs w:val="17"/>
+          <w:shd w:val="clear" w:color="auto" w:fill="FFFFFF"/>
+        </w:rPr>
+        <w:t>xlsx</w:t>
+      </w:r>
+      <w:proofErr w:type="spellEnd"/>
+      <w:r>
+        <w:rPr>
+          <w:rFonts w:ascii="Verdana" w:hAnsi="Verdana"/>
+          <w:i/>
+          <w:color w:val="808080" w:themeColor="background1" w:themeShade="80"/>
+          <w:sz w:val="17"/>
+          <w:szCs w:val="17"/>
+          <w:shd w:val="clear" w:color="auto" w:fill="FFFFFF"/>
+        </w:rPr>
+        <w:t>” in a paper about Excel spreadsheets, as it is done in a code fragment on page 5, line 28.</w:t>
+      </w:r>
+      <w:r>
+        <w:rPr>
+          <w:rStyle w:val="apple-converted-space"/>
+          <w:rFonts w:ascii="Verdana" w:hAnsi="Verdana"/>
+          <w:color w:val="808080" w:themeColor="background1" w:themeShade="80"/>
+          <w:sz w:val="17"/>
+          <w:szCs w:val="17"/>
+          <w:shd w:val="clear" w:color="auto" w:fill="FFFFFF"/>
+        </w:rPr>
+        <w:t> </w:t>
       </w:r>
     </w:p>
     <w:p>
@@ -1857,60 +1775,222 @@
         <w:rPr>
           <w:rStyle w:val="apple-converted-space"/>
           <w:rFonts w:ascii="Verdana" w:hAnsi="Verdana"/>
-          <w:color w:val="808080" w:themeColor="background1" w:themeShade="80"/>
-          <w:sz w:val="17"/>
-          <w:szCs w:val="17"/>
+          <w:color w:val="000000"/>
+          <w:sz w:val="17"/>
+          <w:szCs w:val="17"/>
+          <w:shd w:val="clear" w:color="auto" w:fill="FFFFFF"/>
+          <w:lang w:val="nl-NL"/>
         </w:rPr>
       </w:pPr>
-      <w:r>
-        <w:rPr>
-          <w:rFonts w:ascii="Verdana" w:hAnsi="Verdana"/>
-          <w:color w:val="000000"/>
-          <w:sz w:val="17"/>
-          <w:szCs w:val="17"/>
-        </w:rPr>
-        <w:br/>
-      </w:r>
-      <w:r>
-        <w:rPr>
-          <w:rFonts w:ascii="Verdana" w:hAnsi="Verdana"/>
-          <w:i/>
-          <w:color w:val="808080" w:themeColor="background1" w:themeShade="80"/>
-          <w:sz w:val="17"/>
-          <w:szCs w:val="17"/>
-          <w:shd w:val="clear" w:color="auto" w:fill="FFFFFF"/>
-        </w:rPr>
-        <w:t>One does not simply misspell “</w:t>
-      </w:r>
-      <w:proofErr w:type="spellStart"/>
-      <w:r>
-        <w:rPr>
-          <w:rFonts w:ascii="Verdana" w:hAnsi="Verdana"/>
-          <w:i/>
-          <w:color w:val="808080" w:themeColor="background1" w:themeShade="80"/>
-          <w:sz w:val="17"/>
-          <w:szCs w:val="17"/>
-          <w:shd w:val="clear" w:color="auto" w:fill="FFFFFF"/>
-        </w:rPr>
-        <w:t>xlsx</w:t>
-      </w:r>
-      <w:proofErr w:type="spellEnd"/>
-      <w:r>
-        <w:rPr>
-          <w:rFonts w:ascii="Verdana" w:hAnsi="Verdana"/>
-          <w:i/>
-          <w:color w:val="808080" w:themeColor="background1" w:themeShade="80"/>
-          <w:sz w:val="17"/>
-          <w:szCs w:val="17"/>
-          <w:shd w:val="clear" w:color="auto" w:fill="FFFFFF"/>
-        </w:rPr>
-        <w:t>” in a paper about Excel spreadsheets, as it is done in a code fragment on page 5, line 28.</w:t>
-      </w:r>
-      <w:r>
-        <w:rPr>
-          <w:rStyle w:val="apple-converted-space"/>
-          <w:rFonts w:ascii="Verdana" w:hAnsi="Verdana"/>
-          <w:color w:val="808080" w:themeColor="background1" w:themeShade="80"/>
+      <w:proofErr w:type="gramStart"/>
+      <w:r>
+        <w:rPr>
+          <w:color w:val="808080" w:themeColor="background1" w:themeShade="80"/>
+        </w:rPr>
+        <w:t>Corrected both in the revised paper.</w:t>
+      </w:r>
+      <w:proofErr w:type="gramEnd"/>
+      <w:r>
+        <w:rPr>
+          <w:rFonts w:ascii="Verdana" w:hAnsi="Verdana"/>
+          <w:color w:val="808080" w:themeColor="background1" w:themeShade="80"/>
+          <w:sz w:val="17"/>
+          <w:szCs w:val="17"/>
+        </w:rPr>
+        <w:br/>
+      </w:r>
+      <w:r>
+        <w:rPr>
+          <w:rFonts w:ascii="Verdana" w:hAnsi="Verdana"/>
+          <w:color w:val="000000"/>
+          <w:sz w:val="17"/>
+          <w:szCs w:val="17"/>
+        </w:rPr>
+        <w:br/>
+      </w:r>
+      <w:r>
+        <w:rPr>
+          <w:rFonts w:ascii="Verdana" w:hAnsi="Verdana"/>
+          <w:color w:val="000000"/>
+          <w:sz w:val="17"/>
+          <w:szCs w:val="17"/>
+          <w:shd w:val="clear" w:color="auto" w:fill="FFFFFF"/>
+        </w:rPr>
+        <w:t xml:space="preserve">Grammars: even though Irony grammars are not famous for their readability, it is somewhat unfortunate that neither the grammar fragments nor the syntax diagrams found in the </w:t>
+      </w:r>
+      <w:proofErr w:type="gramStart"/>
+      <w:r>
+        <w:rPr>
+          <w:rFonts w:ascii="Verdana" w:hAnsi="Verdana"/>
+          <w:color w:val="000000"/>
+          <w:sz w:val="17"/>
+          <w:szCs w:val="17"/>
+          <w:shd w:val="clear" w:color="auto" w:fill="FFFFFF"/>
+        </w:rPr>
+        <w:t>paper,</w:t>
+      </w:r>
+      <w:proofErr w:type="gramEnd"/>
+      <w:r>
+        <w:rPr>
+          <w:rFonts w:ascii="Verdana" w:hAnsi="Verdana"/>
+          <w:color w:val="000000"/>
+          <w:sz w:val="17"/>
+          <w:szCs w:val="17"/>
+          <w:shd w:val="clear" w:color="auto" w:fill="FFFFFF"/>
+        </w:rPr>
+        <w:t xml:space="preserve"> were derived from the actual artefact. The manual process of their conversion (which had to be manually tested) led to the introduction of the following problems:</w:t>
+      </w:r>
+      <w:r>
+        <w:rPr>
+          <w:rStyle w:val="apple-converted-space"/>
+          <w:rFonts w:ascii="Verdana" w:hAnsi="Verdana"/>
+          <w:color w:val="000000"/>
+          <w:sz w:val="17"/>
+          <w:szCs w:val="17"/>
+          <w:shd w:val="clear" w:color="auto" w:fill="FFFFFF"/>
+        </w:rPr>
+        <w:t> </w:t>
+      </w:r>
+      <w:r>
+        <w:rPr>
+          <w:rFonts w:ascii="Verdana" w:hAnsi="Verdana"/>
+          <w:color w:val="000000"/>
+          <w:sz w:val="17"/>
+          <w:szCs w:val="17"/>
+        </w:rPr>
+        <w:br/>
+      </w:r>
+      <w:r>
+        <w:rPr>
+          <w:rFonts w:ascii="Verdana" w:hAnsi="Verdana"/>
+          <w:color w:val="000000"/>
+          <w:sz w:val="17"/>
+          <w:szCs w:val="17"/>
+          <w:shd w:val="clear" w:color="auto" w:fill="FFFFFF"/>
+        </w:rPr>
+        <w:t xml:space="preserve">- There have been some decorative </w:t>
+      </w:r>
+      <w:proofErr w:type="spellStart"/>
+      <w:r>
+        <w:rPr>
+          <w:rFonts w:ascii="Verdana" w:hAnsi="Verdana"/>
+          <w:color w:val="000000"/>
+          <w:sz w:val="17"/>
+          <w:szCs w:val="17"/>
+          <w:shd w:val="clear" w:color="auto" w:fill="FFFFFF"/>
+        </w:rPr>
+        <w:t>refactorings</w:t>
+      </w:r>
+      <w:proofErr w:type="spellEnd"/>
+      <w:r>
+        <w:rPr>
+          <w:rFonts w:ascii="Verdana" w:hAnsi="Verdana"/>
+          <w:color w:val="000000"/>
+          <w:sz w:val="17"/>
+          <w:szCs w:val="17"/>
+          <w:shd w:val="clear" w:color="auto" w:fill="FFFFFF"/>
+        </w:rPr>
+        <w:t xml:space="preserve"> that make it harder to check the three for consistency (e.g., TEXT vs STRING, many folded/unfolded </w:t>
+      </w:r>
+      <w:proofErr w:type="spellStart"/>
+      <w:r>
+        <w:rPr>
+          <w:rFonts w:ascii="Verdana" w:hAnsi="Verdana"/>
+          <w:color w:val="000000"/>
+          <w:sz w:val="17"/>
+          <w:szCs w:val="17"/>
+          <w:shd w:val="clear" w:color="auto" w:fill="FFFFFF"/>
+        </w:rPr>
+        <w:t>nonterminals</w:t>
+      </w:r>
+      <w:proofErr w:type="spellEnd"/>
+      <w:r>
+        <w:rPr>
+          <w:rFonts w:ascii="Verdana" w:hAnsi="Verdana"/>
+          <w:color w:val="000000"/>
+          <w:sz w:val="17"/>
+          <w:szCs w:val="17"/>
+          <w:shd w:val="clear" w:color="auto" w:fill="FFFFFF"/>
+        </w:rPr>
+        <w:t xml:space="preserve">, repositioned brackets, </w:t>
+      </w:r>
+      <w:proofErr w:type="spellStart"/>
+      <w:r>
+        <w:rPr>
+          <w:rFonts w:ascii="Verdana" w:hAnsi="Verdana"/>
+          <w:color w:val="000000"/>
+          <w:sz w:val="17"/>
+          <w:szCs w:val="17"/>
+          <w:shd w:val="clear" w:color="auto" w:fill="FFFFFF"/>
+        </w:rPr>
+        <w:t>etc</w:t>
+      </w:r>
+      <w:proofErr w:type="spellEnd"/>
+      <w:r>
+        <w:rPr>
+          <w:rFonts w:ascii="Verdana" w:hAnsi="Verdana"/>
+          <w:color w:val="000000"/>
+          <w:sz w:val="17"/>
+          <w:szCs w:val="17"/>
+          <w:shd w:val="clear" w:color="auto" w:fill="FFFFFF"/>
+        </w:rPr>
+        <w:t>).</w:t>
+      </w:r>
+      <w:r>
+        <w:rPr>
+          <w:rStyle w:val="apple-converted-space"/>
+          <w:rFonts w:ascii="Verdana" w:hAnsi="Verdana"/>
+          <w:color w:val="000000"/>
+          <w:sz w:val="17"/>
+          <w:szCs w:val="17"/>
+          <w:shd w:val="clear" w:color="auto" w:fill="FFFFFF"/>
+        </w:rPr>
+        <w:t> </w:t>
+      </w:r>
+      <w:r>
+        <w:rPr>
+          <w:rFonts w:ascii="Verdana" w:hAnsi="Verdana"/>
+          <w:color w:val="000000"/>
+          <w:sz w:val="17"/>
+          <w:szCs w:val="17"/>
+        </w:rPr>
+        <w:br/>
+      </w:r>
+      <w:r>
+        <w:rPr>
+          <w:rFonts w:ascii="Verdana" w:hAnsi="Verdana"/>
+          <w:color w:val="000000"/>
+          <w:sz w:val="17"/>
+          <w:szCs w:val="17"/>
+          <w:shd w:val="clear" w:color="auto" w:fill="FFFFFF"/>
+        </w:rPr>
+        <w:t>- Many places in the illustrative grammar are still hard to decipher: Table I plays the instrumental role there, explaining that NR is a named range and DDE is a dynamic data exchange</w:t>
+      </w:r>
+      <w:r>
+        <w:rPr>
+          <w:rFonts w:ascii="Verdana" w:hAnsi="Verdana"/>
+          <w:color w:val="808080" w:themeColor="background1" w:themeShade="80"/>
+          <w:sz w:val="17"/>
+          <w:szCs w:val="17"/>
+          <w:shd w:val="clear" w:color="auto" w:fill="FFFFFF"/>
+        </w:rPr>
+        <w:t>, as well as the totally unexpected fact that the opening bracket is included as a part of the Excel function name and a reference function</w:t>
+      </w:r>
+      <w:r>
+        <w:rPr>
+          <w:rFonts w:ascii="Verdana" w:hAnsi="Verdana"/>
+          <w:color w:val="000000"/>
+          <w:sz w:val="17"/>
+          <w:szCs w:val="17"/>
+          <w:shd w:val="clear" w:color="auto" w:fill="FFFFFF"/>
+        </w:rPr>
+        <w:t>. Is there a way to make it more readable? Decoupling it from the grammar and printing on a separate page in rotated form does not encourage reading and cross-checking.</w:t>
+      </w:r>
+      <w:r>
+        <w:rPr>
+          <w:rStyle w:val="apple-converted-space"/>
+          <w:rFonts w:ascii="Verdana" w:hAnsi="Verdana"/>
+          <w:color w:val="000000"/>
           <w:sz w:val="17"/>
           <w:szCs w:val="17"/>
           <w:shd w:val="clear" w:color="auto" w:fill="FFFFFF"/>
@@ -1923,76 +2003,50 @@
         <w:rPr>
           <w:rStyle w:val="apple-converted-space"/>
           <w:rFonts w:ascii="Verdana" w:hAnsi="Verdana"/>
-          <w:color w:val="000000"/>
-          <w:sz w:val="17"/>
-          <w:szCs w:val="17"/>
-          <w:shd w:val="clear" w:color="auto" w:fill="FFFFFF"/>
-          <w:lang w:val="nl-NL"/>
+          <w:color w:val="808080" w:themeColor="background1" w:themeShade="80"/>
+          <w:sz w:val="17"/>
+          <w:szCs w:val="17"/>
+          <w:shd w:val="clear" w:color="auto" w:fill="FFFFFF"/>
+          <w:lang w:val="el-GR"/>
         </w:rPr>
       </w:pPr>
-      <w:proofErr w:type="gramStart"/>
-      <w:r>
-        <w:rPr>
-          <w:color w:val="808080" w:themeColor="background1" w:themeShade="80"/>
-        </w:rPr>
-        <w:t>Corrected both in the revised paper.</w:t>
-      </w:r>
-      <w:proofErr w:type="gramEnd"/>
-      <w:r>
-        <w:rPr>
-          <w:rFonts w:ascii="Verdana" w:hAnsi="Verdana"/>
-          <w:color w:val="808080" w:themeColor="background1" w:themeShade="80"/>
-          <w:sz w:val="17"/>
-          <w:szCs w:val="17"/>
-        </w:rPr>
-        <w:br/>
-      </w:r>
-      <w:r>
-        <w:rPr>
-          <w:rFonts w:ascii="Verdana" w:hAnsi="Verdana"/>
-          <w:color w:val="000000"/>
-          <w:sz w:val="17"/>
-          <w:szCs w:val="17"/>
-        </w:rPr>
-        <w:br/>
-      </w:r>
-      <w:r>
-        <w:rPr>
-          <w:rFonts w:ascii="Verdana" w:hAnsi="Verdana"/>
-          <w:color w:val="000000"/>
-          <w:sz w:val="17"/>
-          <w:szCs w:val="17"/>
-          <w:shd w:val="clear" w:color="auto" w:fill="FFFFFF"/>
-        </w:rPr>
-        <w:t xml:space="preserve">Grammars: even though Irony grammars are not famous for their readability, it is somewhat unfortunate that neither the grammar fragments nor the syntax diagrams found in the </w:t>
-      </w:r>
-      <w:proofErr w:type="gramStart"/>
-      <w:r>
-        <w:rPr>
-          <w:rFonts w:ascii="Verdana" w:hAnsi="Verdana"/>
-          <w:color w:val="000000"/>
-          <w:sz w:val="17"/>
-          <w:szCs w:val="17"/>
-          <w:shd w:val="clear" w:color="auto" w:fill="FFFFFF"/>
-        </w:rPr>
-        <w:t>paper,</w:t>
-      </w:r>
-      <w:proofErr w:type="gramEnd"/>
-      <w:r>
-        <w:rPr>
-          <w:rFonts w:ascii="Verdana" w:hAnsi="Verdana"/>
-          <w:color w:val="000000"/>
-          <w:sz w:val="17"/>
-          <w:szCs w:val="17"/>
-          <w:shd w:val="clear" w:color="auto" w:fill="FFFFFF"/>
-        </w:rPr>
-        <w:t xml:space="preserve"> were derived from the actual artefact. The manual process of their conversion (which had to be manually tested) led to the introduction of the following problems:</w:t>
-      </w:r>
-      <w:r>
-        <w:rPr>
-          <w:rStyle w:val="apple-converted-space"/>
-          <w:rFonts w:ascii="Verdana" w:hAnsi="Verdana"/>
-          <w:color w:val="000000"/>
+      <w:r>
+        <w:rPr>
+          <w:rStyle w:val="apple-converted-space"/>
+          <w:rFonts w:ascii="Verdana" w:hAnsi="Verdana"/>
+          <w:color w:val="808080" w:themeColor="background1" w:themeShade="80"/>
+          <w:sz w:val="17"/>
+          <w:szCs w:val="17"/>
+          <w:shd w:val="clear" w:color="auto" w:fill="FFFFFF"/>
+        </w:rPr>
+        <w:t>We clarified in the token description of functions that the token includes the open parenthesis.</w:t>
+      </w:r>
+      <w:r>
+        <w:rPr>
+          <w:rFonts w:ascii="Verdana" w:hAnsi="Verdana"/>
+          <w:color w:val="000000"/>
+          <w:sz w:val="17"/>
+          <w:szCs w:val="17"/>
+        </w:rPr>
+        <w:br/>
+      </w:r>
+      <w:r>
+        <w:rPr>
+          <w:rFonts w:ascii="Verdana" w:hAnsi="Verdana"/>
+          <w:i/>
+          <w:color w:val="808080" w:themeColor="background1" w:themeShade="80"/>
+          <w:sz w:val="17"/>
+          <w:szCs w:val="17"/>
+          <w:shd w:val="clear" w:color="auto" w:fill="FFFFFF"/>
+        </w:rPr>
+        <w:t>- The start symbol from a grammar in its first alternative allows any Formula in the implementation yet only Constants in the paper.</w:t>
+      </w:r>
+      <w:r>
+        <w:rPr>
+          <w:rStyle w:val="apple-converted-space"/>
+          <w:rFonts w:ascii="Verdana" w:hAnsi="Verdana"/>
+          <w:i/>
+          <w:color w:val="808080" w:themeColor="background1" w:themeShade="80"/>
           <w:sz w:val="17"/>
           <w:szCs w:val="17"/>
           <w:shd w:val="clear" w:color="auto" w:fill="FFFFFF"/>
@@ -2002,143 +2056,29 @@
       <w:r>
         <w:rPr>
           <w:rFonts w:ascii="Verdana" w:hAnsi="Verdana"/>
-          <w:color w:val="000000"/>
-          <w:sz w:val="17"/>
-          <w:szCs w:val="17"/>
-        </w:rPr>
-        <w:br/>
-      </w:r>
-      <w:r>
-        <w:rPr>
-          <w:rFonts w:ascii="Verdana" w:hAnsi="Verdana"/>
-          <w:color w:val="000000"/>
-          <w:sz w:val="17"/>
-          <w:szCs w:val="17"/>
-          <w:shd w:val="clear" w:color="auto" w:fill="FFFFFF"/>
-        </w:rPr>
-        <w:t xml:space="preserve">- There have been some decorative </w:t>
-      </w:r>
-      <w:proofErr w:type="spellStart"/>
-      <w:r>
-        <w:rPr>
-          <w:rFonts w:ascii="Verdana" w:hAnsi="Verdana"/>
-          <w:color w:val="000000"/>
-          <w:sz w:val="17"/>
-          <w:szCs w:val="17"/>
-          <w:shd w:val="clear" w:color="auto" w:fill="FFFFFF"/>
-        </w:rPr>
-        <w:t>refactorings</w:t>
-      </w:r>
-      <w:proofErr w:type="spellEnd"/>
-      <w:r>
-        <w:rPr>
-          <w:rFonts w:ascii="Verdana" w:hAnsi="Verdana"/>
-          <w:color w:val="000000"/>
-          <w:sz w:val="17"/>
-          <w:szCs w:val="17"/>
-          <w:shd w:val="clear" w:color="auto" w:fill="FFFFFF"/>
-        </w:rPr>
-        <w:t xml:space="preserve"> that make it harder to check the three for consistency (e.g., TEXT vs STRING, many folded/unfolded </w:t>
-      </w:r>
-      <w:proofErr w:type="spellStart"/>
-      <w:r>
-        <w:rPr>
-          <w:rFonts w:ascii="Verdana" w:hAnsi="Verdana"/>
-          <w:color w:val="000000"/>
-          <w:sz w:val="17"/>
-          <w:szCs w:val="17"/>
-          <w:shd w:val="clear" w:color="auto" w:fill="FFFFFF"/>
-        </w:rPr>
-        <w:t>nonterminals</w:t>
-      </w:r>
-      <w:proofErr w:type="spellEnd"/>
-      <w:r>
-        <w:rPr>
-          <w:rFonts w:ascii="Verdana" w:hAnsi="Verdana"/>
-          <w:color w:val="000000"/>
-          <w:sz w:val="17"/>
-          <w:szCs w:val="17"/>
-          <w:shd w:val="clear" w:color="auto" w:fill="FFFFFF"/>
-        </w:rPr>
-        <w:t xml:space="preserve">, repositioned brackets, </w:t>
-      </w:r>
-      <w:proofErr w:type="spellStart"/>
-      <w:r>
-        <w:rPr>
-          <w:rFonts w:ascii="Verdana" w:hAnsi="Verdana"/>
-          <w:color w:val="000000"/>
-          <w:sz w:val="17"/>
-          <w:szCs w:val="17"/>
-          <w:shd w:val="clear" w:color="auto" w:fill="FFFFFF"/>
-        </w:rPr>
-        <w:t>etc</w:t>
-      </w:r>
-      <w:proofErr w:type="spellEnd"/>
-      <w:r>
-        <w:rPr>
-          <w:rFonts w:ascii="Verdana" w:hAnsi="Verdana"/>
-          <w:color w:val="000000"/>
-          <w:sz w:val="17"/>
-          <w:szCs w:val="17"/>
-          <w:shd w:val="clear" w:color="auto" w:fill="FFFFFF"/>
-        </w:rPr>
-        <w:t>).</w:t>
-      </w:r>
-      <w:r>
-        <w:rPr>
-          <w:rStyle w:val="apple-converted-space"/>
-          <w:rFonts w:ascii="Verdana" w:hAnsi="Verdana"/>
-          <w:color w:val="000000"/>
-          <w:sz w:val="17"/>
-          <w:szCs w:val="17"/>
-          <w:shd w:val="clear" w:color="auto" w:fill="FFFFFF"/>
-        </w:rPr>
-        <w:t> </w:t>
-      </w:r>
-      <w:r>
-        <w:rPr>
-          <w:rFonts w:ascii="Verdana" w:hAnsi="Verdana"/>
-          <w:color w:val="000000"/>
-          <w:sz w:val="17"/>
-          <w:szCs w:val="17"/>
-        </w:rPr>
-        <w:br/>
-      </w:r>
-      <w:r>
-        <w:rPr>
-          <w:rFonts w:ascii="Verdana" w:hAnsi="Verdana"/>
-          <w:color w:val="000000"/>
-          <w:sz w:val="17"/>
-          <w:szCs w:val="17"/>
-          <w:shd w:val="clear" w:color="auto" w:fill="FFFFFF"/>
-        </w:rPr>
-        <w:t>- Many places in the illustrative grammar are still hard to decipher: Table I plays the instrumental role there, explaining that NR is a named range and DDE is a dynamic data exchange</w:t>
-      </w:r>
-      <w:r>
-        <w:rPr>
-          <w:rFonts w:ascii="Verdana" w:hAnsi="Verdana"/>
-          <w:color w:val="808080" w:themeColor="background1" w:themeShade="80"/>
-          <w:sz w:val="17"/>
-          <w:szCs w:val="17"/>
-          <w:shd w:val="clear" w:color="auto" w:fill="FFFFFF"/>
-        </w:rPr>
-        <w:t>, as well as the totally unexpected fact that the opening bracket is included as a part of the Excel function name and a reference function</w:t>
-      </w:r>
-      <w:r>
-        <w:rPr>
-          <w:rFonts w:ascii="Verdana" w:hAnsi="Verdana"/>
-          <w:color w:val="000000"/>
-          <w:sz w:val="17"/>
-          <w:szCs w:val="17"/>
-          <w:shd w:val="clear" w:color="auto" w:fill="FFFFFF"/>
-        </w:rPr>
-        <w:t>. Is there a way to make it more readable? Decoupling it from the grammar and printing on a separate page in rotated form does not encourage reading and cross-checking.</w:t>
-      </w:r>
-      <w:r>
-        <w:rPr>
-          <w:rStyle w:val="apple-converted-space"/>
-          <w:rFonts w:ascii="Verdana" w:hAnsi="Verdana"/>
-          <w:color w:val="000000"/>
+          <w:i/>
+          <w:color w:val="000000"/>
+          <w:sz w:val="17"/>
+          <w:szCs w:val="17"/>
+        </w:rPr>
+        <w:br/>
+      </w:r>
+      <w:r>
+        <w:rPr>
+          <w:rFonts w:ascii="Verdana" w:hAnsi="Verdana"/>
+          <w:i/>
+          <w:color w:val="808080" w:themeColor="background1" w:themeShade="80"/>
+          <w:sz w:val="17"/>
+          <w:szCs w:val="17"/>
+          <w:shd w:val="clear" w:color="auto" w:fill="FFFFFF"/>
+        </w:rPr>
+        <w:t>- The Prefix nonterminal seems to miss two alternatives present in the implementation: the quoted multiple sheets and the quoted file multiple sheets.</w:t>
+      </w:r>
+      <w:r>
+        <w:rPr>
+          <w:rStyle w:val="apple-converted-space"/>
+          <w:rFonts w:ascii="Verdana" w:hAnsi="Verdana"/>
+          <w:color w:val="808080" w:themeColor="background1" w:themeShade="80"/>
           <w:sz w:val="17"/>
           <w:szCs w:val="17"/>
           <w:shd w:val="clear" w:color="auto" w:fill="FFFFFF"/>
@@ -2150,12 +2090,8 @@
       <w:pPr>
         <w:rPr>
           <w:rStyle w:val="apple-converted-space"/>
-          <w:rFonts w:ascii="Verdana" w:hAnsi="Verdana"/>
-          <w:color w:val="808080" w:themeColor="background1" w:themeShade="80"/>
-          <w:sz w:val="17"/>
-          <w:szCs w:val="17"/>
-          <w:shd w:val="clear" w:color="auto" w:fill="FFFFFF"/>
-          <w:lang w:val="el-GR"/>
+          <w:i/>
+          <w:color w:val="808080" w:themeColor="background1" w:themeShade="80"/>
         </w:rPr>
       </w:pPr>
       <w:r>
@@ -2167,70 +2103,87 @@
           <w:szCs w:val="17"/>
           <w:shd w:val="clear" w:color="auto" w:fill="FFFFFF"/>
         </w:rPr>
+        <w:t>True</w:t>
+      </w:r>
+      <w:r>
+        <w:rPr>
+          <w:rStyle w:val="apple-converted-space"/>
+          <w:rFonts w:ascii="Verdana" w:hAnsi="Verdana"/>
+          <w:color w:val="808080" w:themeColor="background1" w:themeShade="80"/>
+          <w:sz w:val="17"/>
+          <w:szCs w:val="17"/>
+          <w:shd w:val="clear" w:color="auto" w:fill="FFFFFF"/>
+        </w:rPr>
+        <w:t>, modified the terminals and non-terminals descriptions to fix both issues</w:t>
+      </w:r>
+      <w:r>
+        <w:rPr>
+          <w:rFonts w:ascii="Verdana" w:hAnsi="Verdana"/>
+          <w:color w:val="000000"/>
+          <w:sz w:val="17"/>
+          <w:szCs w:val="17"/>
+        </w:rPr>
+        <w:br/>
+      </w:r>
+      <w:r>
+        <w:rPr>
+          <w:rFonts w:ascii="Verdana" w:hAnsi="Verdana"/>
+          <w:i/>
+          <w:color w:val="808080" w:themeColor="background1" w:themeShade="80"/>
+          <w:sz w:val="17"/>
+          <w:szCs w:val="17"/>
+          <w:shd w:val="clear" w:color="auto" w:fill="FFFFFF"/>
+        </w:rPr>
+        <w:t>- The REF-FUNCTION-COND in</w:t>
+      </w:r>
+      <w:r>
+        <w:rPr>
+          <w:rStyle w:val="apple-converted-space"/>
+          <w:rFonts w:ascii="Verdana" w:hAnsi="Verdana"/>
+          <w:i/>
+          <w:color w:val="808080" w:themeColor="background1" w:themeShade="80"/>
+          <w:sz w:val="17"/>
+          <w:szCs w:val="17"/>
+          <w:shd w:val="clear" w:color="auto" w:fill="FFFFFF"/>
+        </w:rPr>
+        <w:t> </w:t>
+      </w:r>
+      <w:r>
+        <w:rPr>
+          <w:i/>
+          <w:color w:val="808080" w:themeColor="background1" w:themeShade="80"/>
+        </w:rPr>
+        <w:t xml:space="preserve">(called </w:t>
+      </w:r>
+      <w:proofErr w:type="spellStart"/>
+      <w:r>
+        <w:rPr>
+          <w:i/>
+          <w:color w:val="808080" w:themeColor="background1" w:themeShade="80"/>
+        </w:rPr>
+        <w:t>ConditionalRefFunctionName</w:t>
+      </w:r>
+      <w:proofErr w:type="spellEnd"/>
+      <w:r>
+        <w:rPr>
+          <w:i/>
+          <w:color w:val="808080" w:themeColor="background1" w:themeShade="80"/>
+        </w:rPr>
+        <w:t xml:space="preserve"> in the implementation) is present in </w:t>
+      </w:r>
+      <w:r>
+        <w:rPr>
+          <w:i/>
+          <w:color w:val="808080" w:themeColor="background1" w:themeShade="80"/>
+        </w:rPr>
         <w:lastRenderedPageBreak/>
-        <w:t>We clarified in the token description of functions that the token includes the open parenthesis.</w:t>
-      </w:r>
-      <w:r>
-        <w:rPr>
-          <w:rFonts w:ascii="Verdana" w:hAnsi="Verdana"/>
-          <w:color w:val="000000"/>
-          <w:sz w:val="17"/>
-          <w:szCs w:val="17"/>
-        </w:rPr>
-        <w:br/>
-      </w:r>
-      <w:r>
-        <w:rPr>
-          <w:rFonts w:ascii="Verdana" w:hAnsi="Verdana"/>
-          <w:i/>
-          <w:color w:val="808080" w:themeColor="background1" w:themeShade="80"/>
-          <w:sz w:val="17"/>
-          <w:szCs w:val="17"/>
-          <w:shd w:val="clear" w:color="auto" w:fill="FFFFFF"/>
-        </w:rPr>
-        <w:t>- The start symbol from a grammar in its first alternative allows any Formula in the implementation yet only Constants in the paper.</w:t>
-      </w:r>
-      <w:r>
-        <w:rPr>
-          <w:rStyle w:val="apple-converted-space"/>
-          <w:rFonts w:ascii="Verdana" w:hAnsi="Verdana"/>
-          <w:i/>
-          <w:color w:val="808080" w:themeColor="background1" w:themeShade="80"/>
-          <w:sz w:val="17"/>
-          <w:szCs w:val="17"/>
-          <w:shd w:val="clear" w:color="auto" w:fill="FFFFFF"/>
-        </w:rPr>
-        <w:t> </w:t>
-      </w:r>
-      <w:r>
-        <w:rPr>
-          <w:rFonts w:ascii="Verdana" w:hAnsi="Verdana"/>
-          <w:i/>
-          <w:color w:val="000000"/>
-          <w:sz w:val="17"/>
-          <w:szCs w:val="17"/>
-        </w:rPr>
-        <w:br/>
-      </w:r>
-      <w:r>
-        <w:rPr>
-          <w:rFonts w:ascii="Verdana" w:hAnsi="Verdana"/>
-          <w:i/>
-          <w:color w:val="808080" w:themeColor="background1" w:themeShade="80"/>
-          <w:sz w:val="17"/>
-          <w:szCs w:val="17"/>
-          <w:shd w:val="clear" w:color="auto" w:fill="FFFFFF"/>
-        </w:rPr>
-        <w:t>- The Prefix nonterminal seems to miss two alternatives present in the implementation: the quoted multiple sheets and the quoted file multiple sheets.</w:t>
-      </w:r>
-      <w:r>
-        <w:rPr>
-          <w:rStyle w:val="apple-converted-space"/>
-          <w:rFonts w:ascii="Verdana" w:hAnsi="Verdana"/>
-          <w:color w:val="808080" w:themeColor="background1" w:themeShade="80"/>
-          <w:sz w:val="17"/>
-          <w:szCs w:val="17"/>
-          <w:shd w:val="clear" w:color="auto" w:fill="FFFFFF"/>
+        <w:t>the paper on the diagrams, moved around but also present in the grammar; yet it is commented out in the artefact with the functions themselves (that are listed in the footnote on page 13) merged into the main list. What is the reason for these differences?</w:t>
+      </w:r>
+      <w:r>
+        <w:rPr>
+          <w:rStyle w:val="apple-converted-space"/>
+          <w:i/>
+          <w:color w:val="808080" w:themeColor="background1" w:themeShade="80"/>
         </w:rPr>
         <w:t> </w:t>
       </w:r>
@@ -2245,69 +2198,103 @@
       </w:pPr>
       <w:r>
         <w:rPr>
-          <w:rStyle w:val="apple-converted-space"/>
-          <w:rFonts w:ascii="Verdana" w:hAnsi="Verdana"/>
-          <w:color w:val="808080" w:themeColor="background1" w:themeShade="80"/>
-          <w:sz w:val="17"/>
-          <w:szCs w:val="17"/>
-          <w:shd w:val="clear" w:color="auto" w:fill="FFFFFF"/>
-        </w:rPr>
-        <w:t>True</w:t>
-      </w:r>
-      <w:r>
-        <w:rPr>
-          <w:rStyle w:val="apple-converted-space"/>
-          <w:rFonts w:ascii="Verdana" w:hAnsi="Verdana"/>
-          <w:color w:val="808080" w:themeColor="background1" w:themeShade="80"/>
-          <w:sz w:val="17"/>
-          <w:szCs w:val="17"/>
-          <w:shd w:val="clear" w:color="auto" w:fill="FFFFFF"/>
-        </w:rPr>
-        <w:t>, modified the terminals and non-terminals descriptions to fix both issues</w:t>
-      </w:r>
-      <w:r>
-        <w:rPr>
-          <w:rFonts w:ascii="Verdana" w:hAnsi="Verdana"/>
-          <w:color w:val="000000"/>
-          <w:sz w:val="17"/>
-          <w:szCs w:val="17"/>
-        </w:rPr>
-        <w:br/>
-      </w:r>
-      <w:r>
-        <w:rPr>
-          <w:rFonts w:ascii="Verdana" w:hAnsi="Verdana"/>
-          <w:i/>
-          <w:color w:val="808080" w:themeColor="background1" w:themeShade="80"/>
-          <w:sz w:val="17"/>
-          <w:szCs w:val="17"/>
-          <w:shd w:val="clear" w:color="auto" w:fill="FFFFFF"/>
-        </w:rPr>
-        <w:t>- The REF-FUNCTION-COND in</w:t>
-      </w:r>
-      <w:r>
-        <w:rPr>
-          <w:rStyle w:val="apple-converted-space"/>
-          <w:rFonts w:ascii="Verdana" w:hAnsi="Verdana"/>
-          <w:i/>
-          <w:color w:val="808080" w:themeColor="background1" w:themeShade="80"/>
-          <w:sz w:val="17"/>
-          <w:szCs w:val="17"/>
-          <w:shd w:val="clear" w:color="auto" w:fill="FFFFFF"/>
-        </w:rPr>
-        <w:t> </w:t>
-      </w:r>
-      <w:r>
-        <w:rPr>
-          <w:i/>
-          <w:color w:val="808080" w:themeColor="background1" w:themeShade="80"/>
-        </w:rPr>
-        <w:t xml:space="preserve">(called </w:t>
-      </w:r>
-      <w:proofErr w:type="spellStart"/>
-      <w:r>
-        <w:rPr>
-          <w:i/>
+          <w:color w:val="808080" w:themeColor="background1" w:themeShade="80"/>
+        </w:rPr>
+        <w:t xml:space="preserve">The REF-FUNCTION-COND in the paper (called </w:t>
+      </w:r>
+      <w:proofErr w:type="spellStart"/>
+      <w:r>
+        <w:rPr>
+          <w:rFonts w:ascii="Consolas" w:hAnsi="Consolas" w:cs="Consolas"/>
+          <w:color w:val="808080" w:themeColor="background1" w:themeShade="80"/>
+          <w:sz w:val="19"/>
+          <w:szCs w:val="19"/>
+          <w:highlight w:val="white"/>
+        </w:rPr>
+        <w:t>ExcelConditionalRefFunctionToken</w:t>
+      </w:r>
+      <w:proofErr w:type="spellEnd"/>
+      <w:r>
+        <w:rPr>
+          <w:rFonts w:ascii="Consolas" w:hAnsi="Consolas" w:cs="Consolas"/>
+          <w:color w:val="808080" w:themeColor="background1" w:themeShade="80"/>
+          <w:sz w:val="19"/>
+          <w:szCs w:val="19"/>
+        </w:rPr>
+        <w:t xml:space="preserve"> in the </w:t>
+      </w:r>
+      <w:proofErr w:type="spellStart"/>
+      <w:r>
+        <w:rPr>
+          <w:rFonts w:ascii="Consolas" w:hAnsi="Consolas" w:cs="Consolas"/>
+          <w:color w:val="808080" w:themeColor="background1" w:themeShade="80"/>
+          <w:sz w:val="19"/>
+          <w:szCs w:val="19"/>
+        </w:rPr>
+        <w:t>implemntation</w:t>
+      </w:r>
+      <w:proofErr w:type="spellEnd"/>
+      <w:r>
+        <w:rPr>
+          <w:color w:val="808080" w:themeColor="background1" w:themeShade="80"/>
+        </w:rPr>
+        <w:t>) is used in the &lt;</w:t>
+      </w:r>
+      <w:proofErr w:type="spellStart"/>
+      <w:r>
+        <w:rPr>
+          <w:color w:val="808080" w:themeColor="background1" w:themeShade="80"/>
+        </w:rPr>
+        <w:t>RefFunctionName</w:t>
+      </w:r>
+      <w:proofErr w:type="spellEnd"/>
+      <w:r>
+        <w:rPr>
+          <w:color w:val="808080" w:themeColor="background1" w:themeShade="80"/>
+        </w:rPr>
+        <w:t xml:space="preserve">&gt; in the paper (also </w:t>
+      </w:r>
+      <w:proofErr w:type="spellStart"/>
+      <w:r>
+        <w:rPr>
+          <w:rFonts w:ascii="Consolas" w:hAnsi="Consolas" w:cs="Consolas"/>
+          <w:color w:val="808080" w:themeColor="background1" w:themeShade="80"/>
+          <w:sz w:val="19"/>
+          <w:szCs w:val="19"/>
+          <w:highlight w:val="white"/>
+        </w:rPr>
+        <w:t>RefFunctionName</w:t>
+      </w:r>
+      <w:proofErr w:type="spellEnd"/>
+      <w:r>
+        <w:rPr>
+          <w:rFonts w:ascii="Consolas" w:hAnsi="Consolas" w:cs="Consolas"/>
+          <w:color w:val="808080" w:themeColor="background1" w:themeShade="80"/>
+          <w:sz w:val="19"/>
+          <w:szCs w:val="19"/>
+        </w:rPr>
+        <w:t xml:space="preserve"> in the </w:t>
+      </w:r>
+      <w:proofErr w:type="spellStart"/>
+      <w:r>
+        <w:rPr>
+          <w:rFonts w:ascii="Consolas" w:hAnsi="Consolas" w:cs="Consolas"/>
+          <w:color w:val="808080" w:themeColor="background1" w:themeShade="80"/>
+          <w:sz w:val="19"/>
+          <w:szCs w:val="19"/>
+        </w:rPr>
+        <w:t>implemntation</w:t>
+      </w:r>
+      <w:proofErr w:type="spellEnd"/>
+      <w:r>
+        <w:rPr>
+          <w:color w:val="808080" w:themeColor="background1" w:themeShade="80"/>
+        </w:rPr>
+        <w:t xml:space="preserve">). There are no differences between the implementation and the representation of those rules in the paper. The commented out </w:t>
+      </w:r>
+      <w:proofErr w:type="spellStart"/>
+      <w:r>
+        <w:rPr>
           <w:color w:val="808080" w:themeColor="background1" w:themeShade="80"/>
         </w:rPr>
         <w:t>ConditionalRefFunctionName</w:t>
@@ -2315,10 +2302,43 @@
       <w:proofErr w:type="spellEnd"/>
       <w:r>
         <w:rPr>
-          <w:i/>
-          <w:color w:val="808080" w:themeColor="background1" w:themeShade="80"/>
-        </w:rPr>
-        <w:t xml:space="preserve"> in the implementation) is present in the paper on the diagrams, moved around but also present in the grammar; yet it is commented out in the artefact with the functions themselves (that are listed in the footnote on page 13) merged into the main list. What is the reason for these differences?</w:t>
+          <w:color w:val="808080" w:themeColor="background1" w:themeShade="80"/>
+        </w:rPr>
+        <w:t xml:space="preserve"> was</w:t>
+      </w:r>
+      <w:r>
+        <w:rPr>
+          <w:color w:val="808080" w:themeColor="background1" w:themeShade="80"/>
+        </w:rPr>
+        <w:t xml:space="preserve"> leftover code from a previous implementation version,</w:t>
+      </w:r>
+      <w:r>
+        <w:rPr>
+          <w:color w:val="808080" w:themeColor="background1" w:themeShade="80"/>
+        </w:rPr>
+        <w:t xml:space="preserve"> which we cleaned up in the current version of the implementation</w:t>
+      </w:r>
+      <w:r>
+        <w:rPr>
+          <w:color w:val="808080" w:themeColor="background1" w:themeShade="80"/>
+        </w:rPr>
+        <w:t>.</w:t>
+      </w:r>
+      <w:r>
+        <w:rPr>
+          <w:color w:val="808080" w:themeColor="background1" w:themeShade="80"/>
+        </w:rPr>
+        <w:t xml:space="preserve"> The list in the footnote in page 13 is of the conditional functions, not of the reference-returning functions. This was indeed confusing, so we added an explanation for the reference-returning functions in the second paragraph following the grammar rules.</w:t>
+      </w:r>
+      <w:r>
+        <w:br/>
+      </w:r>
+      <w:r>
+        <w:rPr>
+          <w:i/>
+          <w:color w:val="808080" w:themeColor="background1" w:themeShade="80"/>
+        </w:rPr>
+        <w:t>- The prefixed named range described in the paper, seems to be missing from the implementation.</w:t>
       </w:r>
       <w:r>
         <w:rPr>
@@ -2339,9 +2359,10 @@
       </w:pPr>
       <w:r>
         <w:rPr>
-          <w:color w:val="808080" w:themeColor="background1" w:themeShade="80"/>
-        </w:rPr>
-        <w:t xml:space="preserve">The REF-FUNCTION-COND in the paper (called </w:t>
+          <w:rStyle w:val="apple-converted-space"/>
+          <w:color w:val="808080" w:themeColor="background1" w:themeShade="80"/>
+        </w:rPr>
+        <w:t xml:space="preserve">It is named differently. The equivalent of the NR-PREFIXED token is the </w:t>
       </w:r>
       <w:proofErr w:type="spellStart"/>
       <w:r>
@@ -2352,7 +2373,7 @@
           <w:szCs w:val="19"/>
           <w:highlight w:val="white"/>
         </w:rPr>
-        <w:t>ExcelConditionalRefFunctionToken</w:t>
+        <w:t>NamedRangeCombinationToken</w:t>
       </w:r>
       <w:proofErr w:type="spellEnd"/>
       <w:r>
@@ -2362,9 +2383,8 @@
           <w:sz w:val="19"/>
           <w:szCs w:val="19"/>
         </w:rPr>
-        <w:t xml:space="preserve"> in the </w:t>
-      </w:r>
-      <w:proofErr w:type="spellStart"/>
+        <w:t xml:space="preserve"> in the implementation.</w:t>
+      </w:r>
       <w:r>
         <w:rPr>
           <w:rFonts w:ascii="Consolas" w:hAnsi="Consolas" w:cs="Consolas"/>
@@ -2372,41 +2392,17 @@
           <w:sz w:val="19"/>
           <w:szCs w:val="19"/>
         </w:rPr>
-        <w:t>implemntation</w:t>
-      </w:r>
-      <w:proofErr w:type="spellEnd"/>
-      <w:r>
-        <w:rPr>
-          <w:color w:val="808080" w:themeColor="background1" w:themeShade="80"/>
-        </w:rPr>
-        <w:t>) is used in the &lt;</w:t>
-      </w:r>
-      <w:proofErr w:type="spellStart"/>
-      <w:r>
-        <w:rPr>
-          <w:color w:val="808080" w:themeColor="background1" w:themeShade="80"/>
-        </w:rPr>
-        <w:t>RefFunctionName</w:t>
-      </w:r>
-      <w:proofErr w:type="spellEnd"/>
-      <w:r>
-        <w:rPr>
-          <w:color w:val="808080" w:themeColor="background1" w:themeShade="80"/>
-        </w:rPr>
-        <w:t xml:space="preserve">&gt; in the paper (also </w:t>
-      </w:r>
-      <w:proofErr w:type="spellStart"/>
+        <w:t xml:space="preserve"> We renamed NR-PREFIXED to </w:t>
+      </w:r>
       <w:r>
         <w:rPr>
           <w:rFonts w:ascii="Consolas" w:hAnsi="Consolas" w:cs="Consolas"/>
           <w:color w:val="808080" w:themeColor="background1" w:themeShade="80"/>
           <w:sz w:val="19"/>
           <w:szCs w:val="19"/>
-          <w:highlight w:val="white"/>
-        </w:rPr>
-        <w:t>RefFunctionName</w:t>
-      </w:r>
-      <w:proofErr w:type="spellEnd"/>
+        </w:rPr>
+        <w:t>NR-COMBINATION</w:t>
+      </w:r>
       <w:r>
         <w:rPr>
           <w:rFonts w:ascii="Consolas" w:hAnsi="Consolas" w:cs="Consolas"/>
@@ -2414,72 +2410,49 @@
           <w:sz w:val="19"/>
           <w:szCs w:val="19"/>
         </w:rPr>
-        <w:t xml:space="preserve"> in the </w:t>
-      </w:r>
-      <w:proofErr w:type="spellStart"/>
-      <w:r>
-        <w:rPr>
-          <w:rFonts w:ascii="Consolas" w:hAnsi="Consolas" w:cs="Consolas"/>
-          <w:color w:val="808080" w:themeColor="background1" w:themeShade="80"/>
-          <w:sz w:val="19"/>
-          <w:szCs w:val="19"/>
-        </w:rPr>
-        <w:t>implemntation</w:t>
-      </w:r>
-      <w:proofErr w:type="spellEnd"/>
-      <w:r>
-        <w:rPr>
-          <w:color w:val="808080" w:themeColor="background1" w:themeShade="80"/>
-        </w:rPr>
-        <w:t xml:space="preserve">). There are no differences between the implementation and the representation of those rules in the paper. The commented out </w:t>
-      </w:r>
-      <w:proofErr w:type="spellStart"/>
-      <w:r>
-        <w:rPr>
-          <w:color w:val="808080" w:themeColor="background1" w:themeShade="80"/>
-        </w:rPr>
-        <w:t>ConditionalRefFunctionName</w:t>
-      </w:r>
-      <w:proofErr w:type="spellEnd"/>
-      <w:r>
-        <w:rPr>
-          <w:color w:val="808080" w:themeColor="background1" w:themeShade="80"/>
-        </w:rPr>
-        <w:t xml:space="preserve"> was</w:t>
-      </w:r>
-      <w:r>
-        <w:rPr>
-          <w:color w:val="808080" w:themeColor="background1" w:themeShade="80"/>
-        </w:rPr>
-        <w:t xml:space="preserve"> leftover code from a previous implementation version,</w:t>
-      </w:r>
-      <w:r>
-        <w:rPr>
-          <w:color w:val="808080" w:themeColor="background1" w:themeShade="80"/>
-        </w:rPr>
-        <w:t xml:space="preserve"> which we cleaned up in the current version of the implementation</w:t>
-      </w:r>
-      <w:r>
-        <w:rPr>
-          <w:color w:val="808080" w:themeColor="background1" w:themeShade="80"/>
-        </w:rPr>
-        <w:t>.</w:t>
-      </w:r>
-      <w:r>
-        <w:rPr>
-          <w:color w:val="808080" w:themeColor="background1" w:themeShade="80"/>
-        </w:rPr>
-        <w:t xml:space="preserve"> The list in the footnote in page 13 is of the conditional functions, not of the reference-returning functions. This was indeed confusing, so we added an explanation for the reference-returning functions in the second paragraph following the grammar rules.</w:t>
-      </w:r>
-      <w:r>
-        <w:br/>
-      </w:r>
-      <w:r>
-        <w:rPr>
-          <w:i/>
-          <w:color w:val="808080" w:themeColor="background1" w:themeShade="80"/>
-        </w:rPr>
-        <w:t>- The prefixed named range described in the paper, seems to be missing from the implementation.</w:t>
+        <w:t xml:space="preserve"> in the paper.</w:t>
+      </w:r>
+      <w:r>
+        <w:br/>
+      </w:r>
+      <w:r>
+        <w:rPr>
+          <w:i/>
+          <w:color w:val="808080" w:themeColor="background1" w:themeShade="80"/>
+        </w:rPr>
+        <w:t xml:space="preserve">- The </w:t>
+      </w:r>
+      <w:proofErr w:type="spellStart"/>
+      <w:r>
+        <w:rPr>
+          <w:i/>
+          <w:color w:val="808080" w:themeColor="background1" w:themeShade="80"/>
+        </w:rPr>
+        <w:t>StructuredReference</w:t>
+      </w:r>
+      <w:proofErr w:type="spellEnd"/>
+      <w:r>
+        <w:rPr>
+          <w:i/>
+          <w:color w:val="808080" w:themeColor="background1" w:themeShade="80"/>
+        </w:rPr>
+        <w:t xml:space="preserve"> given in the paper is way more permissive than the </w:t>
+      </w:r>
+      <w:proofErr w:type="spellStart"/>
+      <w:r>
+        <w:rPr>
+          <w:i/>
+          <w:color w:val="808080" w:themeColor="background1" w:themeShade="80"/>
+        </w:rPr>
+        <w:t>StructureReference</w:t>
+      </w:r>
+      <w:proofErr w:type="spellEnd"/>
+      <w:r>
+        <w:rPr>
+          <w:i/>
+          <w:color w:val="808080" w:themeColor="background1" w:themeShade="80"/>
+        </w:rPr>
+        <w:t xml:space="preserve"> (NB the unreasonable inequality in the names!) in the implementation.</w:t>
       </w:r>
       <w:r>
         <w:rPr>
@@ -2494,7 +2467,6 @@
       <w:pPr>
         <w:rPr>
           <w:rStyle w:val="apple-converted-space"/>
-          <w:i/>
           <w:color w:val="808080" w:themeColor="background1" w:themeShade="80"/>
         </w:rPr>
       </w:pPr>
@@ -2503,102 +2475,100 @@
           <w:rStyle w:val="apple-converted-space"/>
           <w:color w:val="808080" w:themeColor="background1" w:themeShade="80"/>
         </w:rPr>
-        <w:t xml:space="preserve">It is named differently. The equivalent of the NR-PREFIXED token is the </w:t>
-      </w:r>
-      <w:proofErr w:type="spellStart"/>
-      <w:r>
-        <w:rPr>
-          <w:rFonts w:ascii="Consolas" w:hAnsi="Consolas" w:cs="Consolas"/>
-          <w:color w:val="808080" w:themeColor="background1" w:themeShade="80"/>
-          <w:sz w:val="19"/>
-          <w:szCs w:val="19"/>
-          <w:highlight w:val="white"/>
-        </w:rPr>
-        <w:t>NamedRangeCombinationToken</w:t>
-      </w:r>
-      <w:proofErr w:type="spellEnd"/>
-      <w:r>
-        <w:rPr>
-          <w:rFonts w:ascii="Consolas" w:hAnsi="Consolas" w:cs="Consolas"/>
-          <w:color w:val="808080" w:themeColor="background1" w:themeShade="80"/>
-          <w:sz w:val="19"/>
-          <w:szCs w:val="19"/>
-        </w:rPr>
-        <w:t xml:space="preserve"> in the implementation.</w:t>
-      </w:r>
-      <w:r>
-        <w:rPr>
-          <w:rFonts w:ascii="Consolas" w:hAnsi="Consolas" w:cs="Consolas"/>
-          <w:color w:val="808080" w:themeColor="background1" w:themeShade="80"/>
-          <w:sz w:val="19"/>
-          <w:szCs w:val="19"/>
-        </w:rPr>
-        <w:t xml:space="preserve"> We renamed NR-PREFIXED to </w:t>
-      </w:r>
-      <w:r>
-        <w:rPr>
-          <w:rFonts w:ascii="Consolas" w:hAnsi="Consolas" w:cs="Consolas"/>
-          <w:color w:val="808080" w:themeColor="background1" w:themeShade="80"/>
-          <w:sz w:val="19"/>
-          <w:szCs w:val="19"/>
-        </w:rPr>
-        <w:t>NR-COMBINATION</w:t>
-      </w:r>
-      <w:r>
-        <w:rPr>
-          <w:rFonts w:ascii="Consolas" w:hAnsi="Consolas" w:cs="Consolas"/>
-          <w:color w:val="808080" w:themeColor="background1" w:themeShade="80"/>
-          <w:sz w:val="19"/>
-          <w:szCs w:val="19"/>
-        </w:rPr>
-        <w:t xml:space="preserve"> in the paper.</w:t>
-      </w:r>
-      <w:r>
-        <w:br/>
-      </w:r>
-      <w:r>
-        <w:rPr>
-          <w:i/>
-          <w:color w:val="808080" w:themeColor="background1" w:themeShade="80"/>
-        </w:rPr>
-        <w:t xml:space="preserve">- The </w:t>
-      </w:r>
-      <w:proofErr w:type="spellStart"/>
-      <w:r>
-        <w:rPr>
-          <w:i/>
-          <w:color w:val="808080" w:themeColor="background1" w:themeShade="80"/>
-        </w:rPr>
-        <w:t>StructuredReference</w:t>
-      </w:r>
-      <w:proofErr w:type="spellEnd"/>
-      <w:r>
-        <w:rPr>
-          <w:i/>
-          <w:color w:val="808080" w:themeColor="background1" w:themeShade="80"/>
-        </w:rPr>
-        <w:t xml:space="preserve"> given in the paper is way more permissive than the </w:t>
-      </w:r>
-      <w:proofErr w:type="spellStart"/>
-      <w:r>
-        <w:rPr>
-          <w:i/>
-          <w:color w:val="808080" w:themeColor="background1" w:themeShade="80"/>
-        </w:rPr>
-        <w:t>StructureReference</w:t>
-      </w:r>
-      <w:proofErr w:type="spellEnd"/>
-      <w:r>
-        <w:rPr>
-          <w:i/>
-          <w:color w:val="808080" w:themeColor="background1" w:themeShade="80"/>
-        </w:rPr>
-        <w:t xml:space="preserve"> (NB the unreasonable inequality in the names!) in the implementation.</w:t>
-      </w:r>
-      <w:r>
-        <w:rPr>
-          <w:rStyle w:val="apple-converted-space"/>
-          <w:i/>
+        <w:t>We agree, t</w:t>
+      </w:r>
+      <w:r>
+        <w:rPr>
+          <w:rStyle w:val="apple-converted-space"/>
+          <w:color w:val="808080" w:themeColor="background1" w:themeShade="80"/>
+        </w:rPr>
+        <w:t xml:space="preserve">he inequality in names is </w:t>
+      </w:r>
+      <w:r>
+        <w:rPr>
+          <w:rStyle w:val="apple-converted-space"/>
+          <w:color w:val="808080" w:themeColor="background1" w:themeShade="80"/>
+        </w:rPr>
+        <w:t>confusing</w:t>
+      </w:r>
+      <w:r>
+        <w:rPr>
+          <w:rStyle w:val="apple-converted-space"/>
+          <w:color w:val="808080" w:themeColor="background1" w:themeShade="80"/>
+        </w:rPr>
+        <w:t>, and the structured references grammar description was not the same as the implementation</w:t>
+      </w:r>
+      <w:r>
+        <w:rPr>
+          <w:rStyle w:val="apple-converted-space"/>
+          <w:color w:val="808080" w:themeColor="background1" w:themeShade="80"/>
+        </w:rPr>
+        <w:t>. W</w:t>
+      </w:r>
+      <w:r>
+        <w:rPr>
+          <w:rStyle w:val="apple-converted-space"/>
+          <w:color w:val="808080" w:themeColor="background1" w:themeShade="80"/>
+        </w:rPr>
+        <w:t xml:space="preserve">e renamed </w:t>
+      </w:r>
+      <w:r>
+        <w:rPr>
+          <w:color w:val="808080" w:themeColor="background1" w:themeShade="80"/>
+        </w:rPr>
+        <w:t>the tokens in the implementation</w:t>
+      </w:r>
+      <w:r>
+        <w:rPr>
+          <w:color w:val="808080" w:themeColor="background1" w:themeShade="80"/>
+        </w:rPr>
+        <w:t xml:space="preserve"> to match the ones in the paper, and we updated the grammar rules for the structured references in the paper to match the implementation.</w:t>
+      </w:r>
+      <w:r>
+        <w:br/>
+      </w:r>
+      <w:r>
+        <w:rPr>
+          <w:i/>
+          <w:color w:val="808080" w:themeColor="background1" w:themeShade="80"/>
+        </w:rPr>
+        <w:t xml:space="preserve">- The syntax diagram of Formula contains an erroneous </w:t>
+      </w:r>
+      <w:proofErr w:type="spellStart"/>
+      <w:r>
+        <w:rPr>
+          <w:i/>
+          <w:color w:val="808080" w:themeColor="background1" w:themeShade="80"/>
+        </w:rPr>
+        <w:t>overapproximative</w:t>
+      </w:r>
+      <w:proofErr w:type="spellEnd"/>
+      <w:r>
+        <w:rPr>
+          <w:i/>
+          <w:color w:val="808080" w:themeColor="background1" w:themeShade="80"/>
+        </w:rPr>
+        <w:t xml:space="preserve"> attempt to combine prefixed and </w:t>
+      </w:r>
+      <w:proofErr w:type="spellStart"/>
+      <w:r>
+        <w:rPr>
+          <w:i/>
+          <w:color w:val="808080" w:themeColor="background1" w:themeShade="80"/>
+        </w:rPr>
+        <w:t>postfixed</w:t>
+      </w:r>
+      <w:proofErr w:type="spellEnd"/>
+      <w:r>
+        <w:rPr>
+          <w:i/>
+          <w:color w:val="808080" w:themeColor="background1" w:themeShade="80"/>
+        </w:rPr>
+        <w:t xml:space="preserve"> formulas.</w:t>
+      </w:r>
+      <w:r>
+        <w:rPr>
+          <w:rStyle w:val="apple-converted-space"/>
           <w:color w:val="808080" w:themeColor="background1" w:themeShade="80"/>
         </w:rPr>
         <w:t> </w:t>
@@ -2607,94 +2577,21 @@
     <w:p>
       <w:pPr>
         <w:rPr>
-          <w:rStyle w:val="apple-converted-space"/>
           <w:color w:val="808080" w:themeColor="background1" w:themeShade="80"/>
         </w:rPr>
       </w:pPr>
-      <w:r>
-        <w:rPr>
-          <w:rStyle w:val="apple-converted-space"/>
-          <w:color w:val="808080" w:themeColor="background1" w:themeShade="80"/>
-        </w:rPr>
-        <w:t>We agree, t</w:t>
-      </w:r>
-      <w:r>
-        <w:rPr>
-          <w:rStyle w:val="apple-converted-space"/>
-          <w:color w:val="808080" w:themeColor="background1" w:themeShade="80"/>
-        </w:rPr>
-        <w:t xml:space="preserve">he inequality in names is </w:t>
-      </w:r>
-      <w:r>
-        <w:rPr>
-          <w:rStyle w:val="apple-converted-space"/>
-          <w:color w:val="808080" w:themeColor="background1" w:themeShade="80"/>
-        </w:rPr>
-        <w:t>confusing</w:t>
-      </w:r>
-      <w:r>
-        <w:rPr>
-          <w:rStyle w:val="apple-converted-space"/>
-          <w:color w:val="808080" w:themeColor="background1" w:themeShade="80"/>
-        </w:rPr>
-        <w:t>, and the structured references grammar description was not the same as the implementation</w:t>
-      </w:r>
-      <w:r>
-        <w:rPr>
-          <w:rStyle w:val="apple-converted-space"/>
-          <w:color w:val="808080" w:themeColor="background1" w:themeShade="80"/>
-        </w:rPr>
-        <w:t>. W</w:t>
-      </w:r>
-      <w:r>
-        <w:rPr>
-          <w:rStyle w:val="apple-converted-space"/>
-          <w:color w:val="808080" w:themeColor="background1" w:themeShade="80"/>
-        </w:rPr>
-        <w:t xml:space="preserve">e renamed </w:t>
-      </w:r>
-      <w:r>
-        <w:rPr>
-          <w:color w:val="808080" w:themeColor="background1" w:themeShade="80"/>
-        </w:rPr>
-        <w:t>the tokens in the implementation</w:t>
-      </w:r>
-      <w:r>
-        <w:rPr>
-          <w:color w:val="808080" w:themeColor="background1" w:themeShade="80"/>
-        </w:rPr>
-        <w:t xml:space="preserve"> to match the ones in the paper, and we updated the grammar rules for the structured references in the paper to match the implementation.</w:t>
-      </w:r>
-      <w:r>
-        <w:br/>
-      </w:r>
-      <w:r>
-        <w:rPr>
-          <w:i/>
-          <w:color w:val="808080" w:themeColor="background1" w:themeShade="80"/>
-        </w:rPr>
-        <w:t xml:space="preserve">- The syntax diagram of Formula contains an erroneous </w:t>
-      </w:r>
-      <w:proofErr w:type="spellStart"/>
-      <w:r>
-        <w:rPr>
-          <w:i/>
-          <w:color w:val="808080" w:themeColor="background1" w:themeShade="80"/>
-        </w:rPr>
-        <w:t>overapproximative</w:t>
-      </w:r>
-      <w:proofErr w:type="spellEnd"/>
-      <w:r>
-        <w:rPr>
-          <w:i/>
-          <w:color w:val="808080" w:themeColor="background1" w:themeShade="80"/>
-        </w:rPr>
-        <w:t xml:space="preserve"> attempt to combine prefixed and </w:t>
-      </w:r>
-      <w:proofErr w:type="spellStart"/>
-      <w:r>
-        <w:rPr>
-          <w:i/>
+      <w:proofErr w:type="gramStart"/>
+      <w:r>
+        <w:rPr>
+          <w:rStyle w:val="apple-converted-space"/>
+          <w:color w:val="808080" w:themeColor="background1" w:themeShade="80"/>
+        </w:rPr>
+        <w:t xml:space="preserve">Updated the formula syntax diagram to split the prefixed and </w:t>
+      </w:r>
+      <w:proofErr w:type="spellStart"/>
+      <w:r>
+        <w:rPr>
+          <w:rStyle w:val="apple-converted-space"/>
           <w:color w:val="808080" w:themeColor="background1" w:themeShade="80"/>
         </w:rPr>
         <w:t>postfixed</w:t>
@@ -2702,10 +2599,104 @@
       <w:proofErr w:type="spellEnd"/>
       <w:r>
         <w:rPr>
-          <w:i/>
-          <w:color w:val="808080" w:themeColor="background1" w:themeShade="80"/>
-        </w:rPr>
-        <w:t xml:space="preserve"> formulas.</w:t>
+          <w:rStyle w:val="apple-converted-space"/>
+          <w:color w:val="808080" w:themeColor="background1" w:themeShade="80"/>
+        </w:rPr>
+        <w:t xml:space="preserve"> formula branches.</w:t>
+      </w:r>
+      <w:proofErr w:type="gramEnd"/>
+      <w:r>
+        <w:br/>
+      </w:r>
+      <w:r>
+        <w:br/>
+      </w:r>
+      <w:r>
+        <w:rPr>
+          <w:i/>
+          <w:color w:val="808080" w:themeColor="background1" w:themeShade="80"/>
+        </w:rPr>
+        <w:t xml:space="preserve">In section 4.1, there is an unexpectedly painful moment when </w:t>
+      </w:r>
+      <w:proofErr w:type="spellStart"/>
+      <w:r>
+        <w:rPr>
+          <w:i/>
+          <w:color w:val="808080" w:themeColor="background1" w:themeShade="80"/>
+        </w:rPr>
+        <w:t>Gembox</w:t>
+      </w:r>
+      <w:proofErr w:type="spellEnd"/>
+      <w:r>
+        <w:rPr>
+          <w:i/>
+          <w:color w:val="808080" w:themeColor="background1" w:themeShade="80"/>
+        </w:rPr>
+        <w:t xml:space="preserve"> shortcomings are discussed: it seems like the process involved manually copy-pasting 371 formulas one by one and fixing them, effectively introducing a human preprocessor. If these cases are explained correctly, then this pattern was quite possible to automate and either </w:t>
+      </w:r>
+      <w:proofErr w:type="gramStart"/>
+      <w:r>
+        <w:rPr>
+          <w:i/>
+          <w:color w:val="808080" w:themeColor="background1" w:themeShade="80"/>
+        </w:rPr>
+        <w:t>provide</w:t>
+      </w:r>
+      <w:proofErr w:type="gramEnd"/>
+      <w:r>
+        <w:rPr>
+          <w:i/>
+          <w:color w:val="808080" w:themeColor="background1" w:themeShade="80"/>
+        </w:rPr>
+        <w:t xml:space="preserve"> a </w:t>
+      </w:r>
+      <w:proofErr w:type="spellStart"/>
+      <w:r>
+        <w:rPr>
+          <w:i/>
+          <w:color w:val="808080" w:themeColor="background1" w:themeShade="80"/>
+        </w:rPr>
+        <w:t>normaliser</w:t>
+      </w:r>
+      <w:proofErr w:type="spellEnd"/>
+      <w:r>
+        <w:rPr>
+          <w:i/>
+          <w:color w:val="808080" w:themeColor="background1" w:themeShade="80"/>
+        </w:rPr>
+        <w:t xml:space="preserve"> that would fit in a tool pipeline after </w:t>
+      </w:r>
+      <w:proofErr w:type="spellStart"/>
+      <w:r>
+        <w:rPr>
+          <w:i/>
+          <w:color w:val="808080" w:themeColor="background1" w:themeShade="80"/>
+        </w:rPr>
+        <w:t>Gembox</w:t>
+      </w:r>
+      <w:proofErr w:type="spellEnd"/>
+      <w:r>
+        <w:rPr>
+          <w:i/>
+          <w:color w:val="808080" w:themeColor="background1" w:themeShade="80"/>
+        </w:rPr>
+        <w:t xml:space="preserve"> and before </w:t>
+      </w:r>
+      <w:proofErr w:type="spellStart"/>
+      <w:r>
+        <w:rPr>
+          <w:i/>
+          <w:color w:val="808080" w:themeColor="background1" w:themeShade="80"/>
+        </w:rPr>
+        <w:t>XLParser</w:t>
+      </w:r>
+      <w:proofErr w:type="spellEnd"/>
+      <w:r>
+        <w:rPr>
+          <w:i/>
+          <w:color w:val="808080" w:themeColor="background1" w:themeShade="80"/>
+        </w:rPr>
+        <w:t>, or implement a fallback. Either of those ways would have been less work, and still perfectly testable (even manually, if you must), and then serve both as a means of completing the experiment and as solid evidence that the entity-with-spaces-without-quotes pattern indeed covers all problematic formulas.</w:t>
       </w:r>
       <w:r>
         <w:rPr>
@@ -2713,6 +2704,12 @@
           <w:color w:val="808080" w:themeColor="background1" w:themeShade="80"/>
         </w:rPr>
         <w:t> </w:t>
+      </w:r>
+      <w:r>
+        <w:rPr>
+          <w:color w:val="808080" w:themeColor="background1" w:themeShade="80"/>
+        </w:rPr>
+        <w:br/>
       </w:r>
     </w:p>
     <w:p>
@@ -2721,48 +2718,33 @@
           <w:color w:val="808080" w:themeColor="background1" w:themeShade="80"/>
         </w:rPr>
       </w:pPr>
-      <w:proofErr w:type="gramStart"/>
-      <w:r>
-        <w:rPr>
-          <w:rStyle w:val="apple-converted-space"/>
-          <w:color w:val="808080" w:themeColor="background1" w:themeShade="80"/>
-        </w:rPr>
-        <w:t xml:space="preserve">Updated the formula syntax diagram to split the prefixed and </w:t>
-      </w:r>
-      <w:proofErr w:type="spellStart"/>
-      <w:r>
-        <w:rPr>
-          <w:rStyle w:val="apple-converted-space"/>
-          <w:color w:val="808080" w:themeColor="background1" w:themeShade="80"/>
-        </w:rPr>
-        <w:t>postfixed</w:t>
-      </w:r>
-      <w:proofErr w:type="spellEnd"/>
-      <w:r>
-        <w:rPr>
-          <w:rStyle w:val="apple-converted-space"/>
-          <w:color w:val="808080" w:themeColor="background1" w:themeShade="80"/>
-        </w:rPr>
-        <w:t xml:space="preserve"> formula branches.</w:t>
-      </w:r>
-      <w:proofErr w:type="gramEnd"/>
-      <w:r>
-        <w:br/>
-      </w:r>
-      <w:r>
-        <w:br/>
-      </w:r>
-      <w:r>
-        <w:rPr>
-          <w:i/>
-          <w:color w:val="808080" w:themeColor="background1" w:themeShade="80"/>
-        </w:rPr>
-        <w:t xml:space="preserve">In section 4.1, there is an unexpectedly painful moment when </w:t>
-      </w:r>
-      <w:proofErr w:type="spellStart"/>
-      <w:r>
-        <w:rPr>
-          <w:i/>
+      <w:r>
+        <w:rPr>
+          <w:color w:val="808080" w:themeColor="background1" w:themeShade="80"/>
+        </w:rPr>
+        <w:t xml:space="preserve">We agree, by </w:t>
+      </w:r>
+      <w:r>
+        <w:rPr>
+          <w:color w:val="808080" w:themeColor="background1" w:themeShade="80"/>
+        </w:rPr>
+        <w:t xml:space="preserve">automating </w:t>
+      </w:r>
+      <w:r>
+        <w:rPr>
+          <w:color w:val="808080" w:themeColor="background1" w:themeShade="80"/>
+        </w:rPr>
+        <w:t xml:space="preserve">this process we would have saved time and we have produced more testable results for the failing formulas. </w:t>
+      </w:r>
+      <w:r>
+        <w:rPr>
+          <w:color w:val="808080" w:themeColor="background1" w:themeShade="80"/>
+        </w:rPr>
+        <w:t xml:space="preserve">However, the problems introduced by </w:t>
+      </w:r>
+      <w:proofErr w:type="spellStart"/>
+      <w:r>
+        <w:rPr>
           <w:color w:val="808080" w:themeColor="background1" w:themeShade="80"/>
         </w:rPr>
         <w:t>Gembox</w:t>
@@ -2770,47 +2752,13 @@
       <w:proofErr w:type="spellEnd"/>
       <w:r>
         <w:rPr>
-          <w:i/>
-          <w:color w:val="808080" w:themeColor="background1" w:themeShade="80"/>
-        </w:rPr>
-        <w:t xml:space="preserve"> shortcomings are discussed: it seems like the process involved manually copy-pasting 371 formulas one by one and fixing them, effectively introducing a human preprocessor. If these cases are explained correctly, then this pattern was quite possible to automate and either </w:t>
-      </w:r>
-      <w:proofErr w:type="gramStart"/>
-      <w:r>
-        <w:rPr>
-          <w:i/>
-          <w:color w:val="808080" w:themeColor="background1" w:themeShade="80"/>
-        </w:rPr>
-        <w:t>provide</w:t>
-      </w:r>
-      <w:proofErr w:type="gramEnd"/>
-      <w:r>
-        <w:rPr>
-          <w:i/>
-          <w:color w:val="808080" w:themeColor="background1" w:themeShade="80"/>
-        </w:rPr>
-        <w:t xml:space="preserve"> a </w:t>
-      </w:r>
-      <w:proofErr w:type="spellStart"/>
-      <w:r>
-        <w:rPr>
-          <w:i/>
-          <w:color w:val="808080" w:themeColor="background1" w:themeShade="80"/>
-        </w:rPr>
-        <w:t>normaliser</w:t>
-      </w:r>
-      <w:proofErr w:type="spellEnd"/>
-      <w:r>
-        <w:rPr>
-          <w:i/>
-          <w:color w:val="808080" w:themeColor="background1" w:themeShade="80"/>
-        </w:rPr>
-        <w:t xml:space="preserve"> that would fit in a tool pipeline after </w:t>
-      </w:r>
-      <w:proofErr w:type="spellStart"/>
-      <w:r>
-        <w:rPr>
-          <w:i/>
+          <w:color w:val="808080" w:themeColor="background1" w:themeShade="80"/>
+        </w:rPr>
+        <w:t xml:space="preserve"> are not predictable, they change with each version. Before the SCAM submission, we had notified them about the mismatched formulas that we had found and in the current </w:t>
+      </w:r>
+      <w:proofErr w:type="spellStart"/>
+      <w:r>
+        <w:rPr>
           <w:color w:val="808080" w:themeColor="background1" w:themeShade="80"/>
         </w:rPr>
         <w:t>Gembox</w:t>
@@ -2818,129 +2766,82 @@
       <w:proofErr w:type="spellEnd"/>
       <w:r>
         <w:rPr>
-          <w:i/>
-          <w:color w:val="808080" w:themeColor="background1" w:themeShade="80"/>
-        </w:rPr>
-        <w:t xml:space="preserve"> and before </w:t>
-      </w:r>
-      <w:proofErr w:type="spellStart"/>
-      <w:r>
-        <w:rPr>
-          <w:i/>
-          <w:color w:val="808080" w:themeColor="background1" w:themeShade="80"/>
-        </w:rPr>
-        <w:t>XLParser</w:t>
-      </w:r>
-      <w:proofErr w:type="spellEnd"/>
-      <w:r>
-        <w:rPr>
-          <w:i/>
-          <w:color w:val="808080" w:themeColor="background1" w:themeShade="80"/>
-        </w:rPr>
-        <w:t>, or implement a fallback. Either of those ways would have been less work, and still perfectly testable (even manually, if you must), and then serve both as a means of completing the experiment and as solid evidence that the entity-with-spaces-without-quotes pattern indeed covers all problematic formulas.</w:t>
-      </w:r>
-      <w:r>
-        <w:rPr>
-          <w:rStyle w:val="apple-converted-space"/>
-          <w:color w:val="808080" w:themeColor="background1" w:themeShade="80"/>
-        </w:rPr>
-        <w:t> </w:t>
-      </w:r>
-      <w:r>
-        <w:rPr>
-          <w:color w:val="808080" w:themeColor="background1" w:themeShade="80"/>
-        </w:rPr>
-        <w:br/>
+          <w:color w:val="808080" w:themeColor="background1" w:themeShade="80"/>
+        </w:rPr>
+        <w:t xml:space="preserve"> version most of those types of errors are indeed fixed. We have notified them about the two types of errors that remain (the last two cases in Section 4.1), and we expect them to be fixed in the next version. We did not automate this process because we </w:t>
+      </w:r>
+      <w:r>
+        <w:rPr>
+          <w:color w:val="808080" w:themeColor="background1" w:themeShade="80"/>
+        </w:rPr>
+        <w:lastRenderedPageBreak/>
+        <w:t>hoped that this problem would</w:t>
+      </w:r>
+      <w:r>
+        <w:rPr>
+          <w:color w:val="808080" w:themeColor="background1" w:themeShade="80"/>
+        </w:rPr>
+        <w:t xml:space="preserve"> be a temporary one. Instead, we used a flat file representation for </w:t>
+      </w:r>
+      <w:r>
+        <w:rPr>
+          <w:color w:val="808080" w:themeColor="background1" w:themeShade="80"/>
+        </w:rPr>
+        <w:t>fixing</w:t>
+      </w:r>
+      <w:r>
+        <w:rPr>
+          <w:color w:val="808080" w:themeColor="background1" w:themeShade="80"/>
+        </w:rPr>
+        <w:t xml:space="preserve"> the incorrectly read formulas and using them as input to the parser.</w:t>
+      </w:r>
+      <w:r>
+        <w:rPr>
+          <w:color w:val="808080" w:themeColor="background1" w:themeShade="80"/>
+        </w:rPr>
+        <w:t xml:space="preserve"> We added this note about our intermediate representation in Section 4.1.</w:t>
       </w:r>
     </w:p>
     <w:p>
       <w:pPr>
         <w:rPr>
+          <w:rStyle w:val="apple-converted-space"/>
           <w:color w:val="808080" w:themeColor="background1" w:themeShade="80"/>
         </w:rPr>
       </w:pPr>
       <w:r>
-        <w:rPr>
-          <w:color w:val="808080" w:themeColor="background1" w:themeShade="80"/>
-        </w:rPr>
-        <w:lastRenderedPageBreak/>
-        <w:t xml:space="preserve">We agree, by </w:t>
-      </w:r>
-      <w:r>
-        <w:rPr>
-          <w:color w:val="808080" w:themeColor="background1" w:themeShade="80"/>
-        </w:rPr>
-        <w:t xml:space="preserve">automating </w:t>
-      </w:r>
-      <w:r>
-        <w:rPr>
-          <w:color w:val="808080" w:themeColor="background1" w:themeShade="80"/>
-        </w:rPr>
-        <w:t xml:space="preserve">this process we would have saved time and we have produced more testable results for the failing formulas. </w:t>
-      </w:r>
-      <w:r>
-        <w:rPr>
-          <w:color w:val="808080" w:themeColor="background1" w:themeShade="80"/>
-        </w:rPr>
-        <w:t xml:space="preserve">However, the problems introduced by </w:t>
-      </w:r>
-      <w:proofErr w:type="spellStart"/>
-      <w:r>
-        <w:rPr>
-          <w:color w:val="808080" w:themeColor="background1" w:themeShade="80"/>
-        </w:rPr>
-        <w:t>Gembox</w:t>
-      </w:r>
-      <w:proofErr w:type="spellEnd"/>
-      <w:r>
-        <w:rPr>
-          <w:color w:val="808080" w:themeColor="background1" w:themeShade="80"/>
-        </w:rPr>
-        <w:t xml:space="preserve"> are not predictable, they change with each version. Before the SCAM submission, we had notified them about the mismatched formulas that we had found and in the current </w:t>
-      </w:r>
-      <w:proofErr w:type="spellStart"/>
-      <w:r>
-        <w:rPr>
-          <w:color w:val="808080" w:themeColor="background1" w:themeShade="80"/>
-        </w:rPr>
-        <w:t>Gembox</w:t>
-      </w:r>
-      <w:proofErr w:type="spellEnd"/>
-      <w:r>
-        <w:rPr>
-          <w:color w:val="808080" w:themeColor="background1" w:themeShade="80"/>
-        </w:rPr>
-        <w:t xml:space="preserve"> version most of those types of errors are indeed fixed. We have notified them about the two types of errors that remain (the last two cases in Section 4.1), and we expect them to be fixed in the next version. We did not automate this process because we </w:t>
-      </w:r>
-      <w:r>
-        <w:rPr>
-          <w:color w:val="808080" w:themeColor="background1" w:themeShade="80"/>
-        </w:rPr>
-        <w:t>hoped that this problem would</w:t>
-      </w:r>
-      <w:r>
-        <w:rPr>
-          <w:color w:val="808080" w:themeColor="background1" w:themeShade="80"/>
-        </w:rPr>
-        <w:t xml:space="preserve"> be a temporary one. Instead, we used a flat file representation for </w:t>
-      </w:r>
-      <w:r>
-        <w:rPr>
-          <w:color w:val="808080" w:themeColor="background1" w:themeShade="80"/>
-        </w:rPr>
-        <w:t>fixing</w:t>
-      </w:r>
-      <w:r>
-        <w:rPr>
-          <w:color w:val="808080" w:themeColor="background1" w:themeShade="80"/>
-        </w:rPr>
-        <w:t xml:space="preserve"> the incorrectly read formulas and using them as input to the parser.</w:t>
-      </w:r>
-      <w:r>
-        <w:rPr>
-          <w:color w:val="808080" w:themeColor="background1" w:themeShade="80"/>
-        </w:rPr>
-        <w:t xml:space="preserve"> We added this note about our intermediate representation in Section 4.1.</w:t>
+        <w:br/>
+      </w:r>
+      <w:r>
+        <w:rPr>
+          <w:i/>
+          <w:color w:val="808080" w:themeColor="background1" w:themeShade="80"/>
+        </w:rPr>
+        <w:t xml:space="preserve">In section 4.2 some plots are provided obtained with metrics that are introduced in running text in a seemingly ad hoc manner. Was there a reason for that? There are already proposed, researched and evaluated suites for metrics on grammars, trees, graphs, </w:t>
+      </w:r>
+      <w:proofErr w:type="spellStart"/>
+      <w:r>
+        <w:rPr>
+          <w:i/>
+          <w:color w:val="808080" w:themeColor="background1" w:themeShade="80"/>
+        </w:rPr>
+        <w:t>etc</w:t>
+      </w:r>
+      <w:proofErr w:type="spellEnd"/>
+      <w:r>
+        <w:rPr>
+          <w:i/>
+          <w:color w:val="808080" w:themeColor="background1" w:themeShade="80"/>
+        </w:rPr>
+        <w:t>, please consider using those or elaborating why none of those apply to your particular dataset.</w:t>
+      </w:r>
+      <w:r>
+        <w:rPr>
+          <w:rStyle w:val="apple-converted-space"/>
+          <w:i/>
+          <w:color w:val="808080" w:themeColor="background1" w:themeShade="80"/>
+        </w:rPr>
+        <w:t> </w:t>
       </w:r>
     </w:p>
     <w:p>
@@ -2950,38 +2851,288 @@
           <w:color w:val="808080" w:themeColor="background1" w:themeShade="80"/>
         </w:rPr>
       </w:pPr>
-      <w:bookmarkStart w:id="0" w:name="_GoBack"/>
-      <w:bookmarkEnd w:id="0"/>
-      <w:r>
-        <w:br/>
-      </w:r>
-      <w:r>
-        <w:rPr>
-          <w:i/>
-          <w:color w:val="808080" w:themeColor="background1" w:themeShade="80"/>
-        </w:rPr>
-        <w:t xml:space="preserve">In section 4.2 some plots are provided obtained with metrics that are introduced in running text in a seemingly ad hoc manner. Was there a reason for that? There are already proposed, researched and evaluated suites for metrics on grammars, trees, graphs, </w:t>
-      </w:r>
-      <w:proofErr w:type="spellStart"/>
-      <w:r>
-        <w:rPr>
-          <w:i/>
-          <w:color w:val="808080" w:themeColor="background1" w:themeShade="80"/>
-        </w:rPr>
-        <w:t>etc</w:t>
-      </w:r>
-      <w:proofErr w:type="spellEnd"/>
-      <w:r>
-        <w:rPr>
-          <w:i/>
-          <w:color w:val="808080" w:themeColor="background1" w:themeShade="80"/>
-        </w:rPr>
-        <w:t>, please consider using those or elaborating why none of those apply to your particular dataset.</w:t>
-      </w:r>
-      <w:r>
-        <w:rPr>
-          <w:rStyle w:val="apple-converted-space"/>
-          <w:i/>
+      <w:r>
+        <w:rPr>
+          <w:rStyle w:val="apple-converted-space"/>
+          <w:color w:val="808080" w:themeColor="background1" w:themeShade="80"/>
+        </w:rPr>
+        <w:t xml:space="preserve">The title </w:t>
+      </w:r>
+      <w:r>
+        <w:rPr>
+          <w:rStyle w:val="apple-converted-space"/>
+          <w:color w:val="808080" w:themeColor="background1" w:themeShade="80"/>
+        </w:rPr>
+        <w:t>(“Parse trees”)</w:t>
+      </w:r>
+      <w:r>
+        <w:rPr>
+          <w:rStyle w:val="apple-converted-space"/>
+          <w:color w:val="808080" w:themeColor="background1" w:themeShade="80"/>
+        </w:rPr>
+        <w:t xml:space="preserve"> and positioning of this section was misleading: The metrics that were </w:t>
+      </w:r>
+      <w:r>
+        <w:rPr>
+          <w:rStyle w:val="apple-converted-space"/>
+          <w:color w:val="808080" w:themeColor="background1" w:themeShade="80"/>
+        </w:rPr>
+        <w:t>calculated</w:t>
+      </w:r>
+      <w:r>
+        <w:rPr>
+          <w:rStyle w:val="apple-converted-space"/>
+          <w:color w:val="808080" w:themeColor="background1" w:themeShade="80"/>
+        </w:rPr>
+        <w:t xml:space="preserve"> were not metrics on the grammar or on</w:t>
+      </w:r>
+      <w:r>
+        <w:rPr>
+          <w:rStyle w:val="apple-converted-space"/>
+          <w:color w:val="808080" w:themeColor="background1" w:themeShade="80"/>
+        </w:rPr>
+        <w:t xml:space="preserve"> </w:t>
+      </w:r>
+      <w:r>
+        <w:rPr>
+          <w:rStyle w:val="apple-converted-space"/>
+          <w:color w:val="808080" w:themeColor="background1" w:themeShade="80"/>
+        </w:rPr>
+        <w:t xml:space="preserve">the </w:t>
+      </w:r>
+      <w:r>
+        <w:rPr>
+          <w:rStyle w:val="apple-converted-space"/>
+          <w:color w:val="808080" w:themeColor="background1" w:themeShade="80"/>
+        </w:rPr>
+        <w:t>parse trees, but metrics related to the complexity of the formulas in the datasets –conditional depth</w:t>
+      </w:r>
+      <w:r>
+        <w:rPr>
+          <w:rStyle w:val="apple-converted-space"/>
+          <w:color w:val="808080" w:themeColor="background1" w:themeShade="80"/>
+        </w:rPr>
+        <w:t>, for example,</w:t>
+      </w:r>
+      <w:r>
+        <w:rPr>
+          <w:rStyle w:val="apple-converted-space"/>
+          <w:color w:val="808080" w:themeColor="background1" w:themeShade="80"/>
+        </w:rPr>
+        <w:t xml:space="preserve"> essentially represent</w:t>
+      </w:r>
+      <w:r>
+        <w:rPr>
+          <w:rStyle w:val="apple-converted-space"/>
+          <w:color w:val="808080" w:themeColor="background1" w:themeShade="80"/>
+        </w:rPr>
+        <w:t>s</w:t>
+      </w:r>
+      <w:r>
+        <w:rPr>
+          <w:rStyle w:val="apple-converted-space"/>
+          <w:color w:val="808080" w:themeColor="background1" w:themeShade="80"/>
+        </w:rPr>
+        <w:t xml:space="preserve"> </w:t>
+      </w:r>
+      <w:r>
+        <w:rPr>
+          <w:rStyle w:val="apple-converted-space"/>
+          <w:color w:val="808080" w:themeColor="background1" w:themeShade="80"/>
+        </w:rPr>
+        <w:t xml:space="preserve">the </w:t>
+      </w:r>
+      <w:proofErr w:type="spellStart"/>
+      <w:r>
+        <w:rPr>
+          <w:rStyle w:val="apple-converted-space"/>
+          <w:color w:val="808080" w:themeColor="background1" w:themeShade="80"/>
+        </w:rPr>
+        <w:t>nestedness</w:t>
+      </w:r>
+      <w:proofErr w:type="spellEnd"/>
+      <w:r>
+        <w:rPr>
+          <w:rStyle w:val="apple-converted-space"/>
+          <w:color w:val="808080" w:themeColor="background1" w:themeShade="80"/>
+        </w:rPr>
+        <w:t xml:space="preserve"> </w:t>
+      </w:r>
+      <w:r>
+        <w:rPr>
+          <w:rStyle w:val="apple-converted-space"/>
+          <w:color w:val="808080" w:themeColor="background1" w:themeShade="80"/>
+        </w:rPr>
+        <w:t>of</w:t>
+      </w:r>
+      <w:r>
+        <w:rPr>
+          <w:rStyle w:val="apple-converted-space"/>
+          <w:color w:val="808080" w:themeColor="background1" w:themeShade="80"/>
+        </w:rPr>
+        <w:t xml:space="preserve"> the </w:t>
+      </w:r>
+      <w:r>
+        <w:rPr>
+          <w:rStyle w:val="apple-converted-space"/>
+          <w:color w:val="808080" w:themeColor="background1" w:themeShade="80"/>
+        </w:rPr>
+        <w:t xml:space="preserve">conditional operations in the </w:t>
+      </w:r>
+      <w:r>
+        <w:rPr>
+          <w:rStyle w:val="apple-converted-space"/>
+          <w:color w:val="808080" w:themeColor="background1" w:themeShade="80"/>
+        </w:rPr>
+        <w:t>formulas.</w:t>
+      </w:r>
+      <w:r>
+        <w:rPr>
+          <w:rStyle w:val="apple-converted-space"/>
+          <w:color w:val="808080" w:themeColor="background1" w:themeShade="80"/>
+        </w:rPr>
+        <w:t xml:space="preserve">  We calculated these indicators</w:t>
+      </w:r>
+      <w:r>
+        <w:rPr>
+          <w:rStyle w:val="apple-converted-space"/>
+          <w:color w:val="808080" w:themeColor="background1" w:themeShade="80"/>
+        </w:rPr>
+        <w:t xml:space="preserve"> </w:t>
+      </w:r>
+      <w:r>
+        <w:rPr>
+          <w:color w:val="808080" w:themeColor="background1" w:themeShade="80"/>
+        </w:rPr>
+        <w:t>in order to</w:t>
+      </w:r>
+      <w:r>
+        <w:rPr>
+          <w:color w:val="808080" w:themeColor="background1" w:themeShade="80"/>
+        </w:rPr>
+        <w:t xml:space="preserve"> demonstrate how the </w:t>
+      </w:r>
+      <w:r>
+        <w:rPr>
+          <w:color w:val="808080" w:themeColor="background1" w:themeShade="80"/>
+        </w:rPr>
+        <w:t xml:space="preserve">produced </w:t>
+      </w:r>
+      <w:r>
+        <w:rPr>
+          <w:color w:val="808080" w:themeColor="background1" w:themeShade="80"/>
+        </w:rPr>
+        <w:t>parse trees can be used for analyzing formula characteristics</w:t>
+      </w:r>
+      <w:r>
+        <w:rPr>
+          <w:color w:val="808080" w:themeColor="background1" w:themeShade="80"/>
+        </w:rPr>
+        <w:t>.</w:t>
+      </w:r>
+      <w:r>
+        <w:rPr>
+          <w:rStyle w:val="apple-converted-space"/>
+          <w:color w:val="808080" w:themeColor="background1" w:themeShade="80"/>
+        </w:rPr>
+        <w:t xml:space="preserve"> </w:t>
+      </w:r>
+      <w:r>
+        <w:rPr>
+          <w:rStyle w:val="apple-converted-space"/>
+          <w:color w:val="808080" w:themeColor="background1" w:themeShade="80"/>
+        </w:rPr>
+        <w:t xml:space="preserve">In this version, we </w:t>
+      </w:r>
+      <w:r>
+        <w:rPr>
+          <w:rStyle w:val="apple-converted-space"/>
+          <w:color w:val="808080" w:themeColor="background1" w:themeShade="80"/>
+        </w:rPr>
+        <w:t>updated this</w:t>
+      </w:r>
+      <w:r>
+        <w:rPr>
+          <w:rStyle w:val="apple-converted-space"/>
+          <w:color w:val="808080" w:themeColor="background1" w:themeShade="80"/>
+        </w:rPr>
+        <w:t xml:space="preserve"> section and moved </w:t>
+      </w:r>
+      <w:r>
+        <w:rPr>
+          <w:rStyle w:val="apple-converted-space"/>
+          <w:color w:val="808080" w:themeColor="background1" w:themeShade="80"/>
+        </w:rPr>
+        <w:t>it in the Formula a</w:t>
+      </w:r>
+      <w:r>
+        <w:rPr>
+          <w:rStyle w:val="apple-converted-space"/>
+          <w:color w:val="808080" w:themeColor="background1" w:themeShade="80"/>
+        </w:rPr>
+        <w:t>nalysis chapter as 4.2.3</w:t>
+      </w:r>
+      <w:r>
+        <w:rPr>
+          <w:rStyle w:val="apple-converted-space"/>
+          <w:color w:val="808080" w:themeColor="background1" w:themeShade="80"/>
+        </w:rPr>
+        <w:t>.</w:t>
+      </w:r>
+      <w:r>
+        <w:rPr>
+          <w:color w:val="808080" w:themeColor="background1" w:themeShade="80"/>
+        </w:rPr>
+        <w:br/>
+      </w:r>
+      <w:r>
+        <w:rPr>
+          <w:color w:val="808080" w:themeColor="background1" w:themeShade="80"/>
+        </w:rPr>
+        <w:br/>
+      </w:r>
+      <w:r>
+        <w:rPr>
+          <w:i/>
+          <w:color w:val="808080" w:themeColor="background1" w:themeShade="80"/>
+        </w:rPr>
+        <w:t xml:space="preserve">In section 4.3 about grammar analysis some statements become ambiguous because of the word “formula” which might be a formula as in “a formula grammar” — a top level formula, so to speak, or it might be a formula as something </w:t>
+      </w:r>
+      <w:proofErr w:type="spellStart"/>
+      <w:r>
+        <w:rPr>
+          <w:i/>
+          <w:color w:val="808080" w:themeColor="background1" w:themeShade="80"/>
+        </w:rPr>
+        <w:t>parseable</w:t>
+      </w:r>
+      <w:proofErr w:type="spellEnd"/>
+      <w:r>
+        <w:rPr>
+          <w:i/>
+          <w:color w:val="808080" w:themeColor="background1" w:themeShade="80"/>
+        </w:rPr>
+        <w:t xml:space="preserve"> with the Formula nonterminal. Are only top formulas included when you say that 86</w:t>
+      </w:r>
+      <w:proofErr w:type="gramStart"/>
+      <w:r>
+        <w:rPr>
+          <w:i/>
+          <w:color w:val="808080" w:themeColor="background1" w:themeShade="80"/>
+        </w:rPr>
+        <w:t>,61</w:t>
+      </w:r>
+      <w:proofErr w:type="gramEnd"/>
+      <w:r>
+        <w:rPr>
+          <w:i/>
+          <w:color w:val="808080" w:themeColor="background1" w:themeShade="80"/>
+        </w:rPr>
+        <w:t>% of them include a function call? Table IV seems to use the second meaning of a formula.</w:t>
+      </w:r>
+      <w:r>
+        <w:rPr>
+          <w:rStyle w:val="apple-converted-space"/>
           <w:color w:val="808080" w:themeColor="background1" w:themeShade="80"/>
         </w:rPr>
         <w:t> </w:t>
@@ -2990,263 +3141,87 @@
     <w:p>
       <w:r>
         <w:rPr>
-          <w:rStyle w:val="apple-converted-space"/>
-          <w:color w:val="808080" w:themeColor="background1" w:themeShade="80"/>
-        </w:rPr>
-        <w:t xml:space="preserve">The title </w:t>
-      </w:r>
-      <w:r>
-        <w:rPr>
-          <w:rStyle w:val="apple-converted-space"/>
-          <w:color w:val="808080" w:themeColor="background1" w:themeShade="80"/>
-        </w:rPr>
-        <w:t>(“Parse trees”)</w:t>
-      </w:r>
-      <w:r>
-        <w:rPr>
-          <w:rStyle w:val="apple-converted-space"/>
-          <w:color w:val="808080" w:themeColor="background1" w:themeShade="80"/>
-        </w:rPr>
-        <w:t xml:space="preserve"> and positioning of this section was misleading: The metrics that were </w:t>
-      </w:r>
-      <w:r>
-        <w:rPr>
-          <w:rStyle w:val="apple-converted-space"/>
-          <w:color w:val="808080" w:themeColor="background1" w:themeShade="80"/>
-        </w:rPr>
-        <w:t>calculated</w:t>
-      </w:r>
-      <w:r>
-        <w:rPr>
-          <w:rStyle w:val="apple-converted-space"/>
-          <w:color w:val="808080" w:themeColor="background1" w:themeShade="80"/>
-        </w:rPr>
-        <w:t xml:space="preserve"> were not metrics on the grammar or on</w:t>
-      </w:r>
-      <w:r>
-        <w:rPr>
-          <w:rStyle w:val="apple-converted-space"/>
-          <w:color w:val="808080" w:themeColor="background1" w:themeShade="80"/>
-        </w:rPr>
-        <w:t xml:space="preserve"> </w:t>
-      </w:r>
-      <w:r>
-        <w:rPr>
-          <w:rStyle w:val="apple-converted-space"/>
-          <w:color w:val="808080" w:themeColor="background1" w:themeShade="80"/>
-        </w:rPr>
-        <w:t xml:space="preserve">the </w:t>
-      </w:r>
-      <w:r>
-        <w:rPr>
-          <w:rStyle w:val="apple-converted-space"/>
-          <w:color w:val="808080" w:themeColor="background1" w:themeShade="80"/>
-        </w:rPr>
-        <w:t>parse trees, but metrics related to the complexity of the formulas in the datasets –conditional depth</w:t>
-      </w:r>
-      <w:r>
-        <w:rPr>
-          <w:rStyle w:val="apple-converted-space"/>
-          <w:color w:val="808080" w:themeColor="background1" w:themeShade="80"/>
-        </w:rPr>
-        <w:t>, for example,</w:t>
-      </w:r>
-      <w:r>
-        <w:rPr>
-          <w:rStyle w:val="apple-converted-space"/>
-          <w:color w:val="808080" w:themeColor="background1" w:themeShade="80"/>
-        </w:rPr>
-        <w:t xml:space="preserve"> essentially represent</w:t>
-      </w:r>
-      <w:r>
-        <w:rPr>
-          <w:rStyle w:val="apple-converted-space"/>
-          <w:color w:val="808080" w:themeColor="background1" w:themeShade="80"/>
-        </w:rPr>
-        <w:t>s</w:t>
-      </w:r>
-      <w:r>
-        <w:rPr>
-          <w:rStyle w:val="apple-converted-space"/>
-          <w:color w:val="808080" w:themeColor="background1" w:themeShade="80"/>
-        </w:rPr>
-        <w:t xml:space="preserve"> </w:t>
-      </w:r>
-      <w:r>
-        <w:rPr>
-          <w:rStyle w:val="apple-converted-space"/>
-          <w:color w:val="808080" w:themeColor="background1" w:themeShade="80"/>
-        </w:rPr>
-        <w:t xml:space="preserve">the </w:t>
-      </w:r>
-      <w:proofErr w:type="spellStart"/>
-      <w:r>
-        <w:rPr>
-          <w:rStyle w:val="apple-converted-space"/>
-          <w:color w:val="808080" w:themeColor="background1" w:themeShade="80"/>
-        </w:rPr>
-        <w:t>nestedness</w:t>
-      </w:r>
-      <w:proofErr w:type="spellEnd"/>
-      <w:r>
-        <w:rPr>
-          <w:rStyle w:val="apple-converted-space"/>
-          <w:color w:val="808080" w:themeColor="background1" w:themeShade="80"/>
-        </w:rPr>
-        <w:t xml:space="preserve"> </w:t>
-      </w:r>
-      <w:r>
-        <w:rPr>
-          <w:rStyle w:val="apple-converted-space"/>
-          <w:color w:val="808080" w:themeColor="background1" w:themeShade="80"/>
-        </w:rPr>
-        <w:t>of</w:t>
-      </w:r>
-      <w:r>
-        <w:rPr>
-          <w:rStyle w:val="apple-converted-space"/>
-          <w:color w:val="808080" w:themeColor="background1" w:themeShade="80"/>
-        </w:rPr>
-        <w:t xml:space="preserve"> the </w:t>
-      </w:r>
-      <w:r>
-        <w:rPr>
-          <w:rStyle w:val="apple-converted-space"/>
-          <w:color w:val="808080" w:themeColor="background1" w:themeShade="80"/>
-        </w:rPr>
-        <w:t xml:space="preserve">conditional operations in the </w:t>
-      </w:r>
-      <w:r>
-        <w:rPr>
-          <w:rStyle w:val="apple-converted-space"/>
-          <w:color w:val="808080" w:themeColor="background1" w:themeShade="80"/>
-        </w:rPr>
-        <w:t>formulas.</w:t>
-      </w:r>
-      <w:r>
-        <w:rPr>
-          <w:rStyle w:val="apple-converted-space"/>
-          <w:color w:val="808080" w:themeColor="background1" w:themeShade="80"/>
-        </w:rPr>
-        <w:t xml:space="preserve">  We calculated these indicators</w:t>
-      </w:r>
-      <w:r>
-        <w:rPr>
-          <w:rStyle w:val="apple-converted-space"/>
-          <w:color w:val="808080" w:themeColor="background1" w:themeShade="80"/>
-        </w:rPr>
-        <w:t xml:space="preserve"> </w:t>
-      </w:r>
-      <w:r>
-        <w:rPr>
-          <w:color w:val="808080" w:themeColor="background1" w:themeShade="80"/>
-        </w:rPr>
-        <w:t>in order to</w:t>
-      </w:r>
-      <w:r>
-        <w:rPr>
-          <w:color w:val="808080" w:themeColor="background1" w:themeShade="80"/>
-        </w:rPr>
-        <w:t xml:space="preserve"> demonstrate how the </w:t>
-      </w:r>
-      <w:r>
-        <w:rPr>
-          <w:color w:val="808080" w:themeColor="background1" w:themeShade="80"/>
-        </w:rPr>
-        <w:t xml:space="preserve">produced </w:t>
-      </w:r>
-      <w:r>
-        <w:rPr>
-          <w:color w:val="808080" w:themeColor="background1" w:themeShade="80"/>
-        </w:rPr>
-        <w:t>parse trees can be used for analyzing formula characteristics</w:t>
-      </w:r>
-      <w:r>
-        <w:rPr>
-          <w:color w:val="808080" w:themeColor="background1" w:themeShade="80"/>
-        </w:rPr>
-        <w:t>.</w:t>
-      </w:r>
-      <w:r>
-        <w:rPr>
-          <w:rStyle w:val="apple-converted-space"/>
-          <w:color w:val="808080" w:themeColor="background1" w:themeShade="80"/>
-        </w:rPr>
-        <w:t xml:space="preserve"> </w:t>
-      </w:r>
-      <w:r>
-        <w:rPr>
-          <w:rStyle w:val="apple-converted-space"/>
-          <w:color w:val="808080" w:themeColor="background1" w:themeShade="80"/>
-        </w:rPr>
-        <w:t xml:space="preserve">In this version, we </w:t>
-      </w:r>
-      <w:r>
-        <w:rPr>
-          <w:rStyle w:val="apple-converted-space"/>
-          <w:color w:val="808080" w:themeColor="background1" w:themeShade="80"/>
-        </w:rPr>
-        <w:t>updated this</w:t>
-      </w:r>
-      <w:r>
-        <w:rPr>
-          <w:rStyle w:val="apple-converted-space"/>
-          <w:color w:val="808080" w:themeColor="background1" w:themeShade="80"/>
-        </w:rPr>
-        <w:t xml:space="preserve"> section and moved </w:t>
-      </w:r>
-      <w:r>
-        <w:rPr>
-          <w:rStyle w:val="apple-converted-space"/>
-          <w:color w:val="808080" w:themeColor="background1" w:themeShade="80"/>
-        </w:rPr>
-        <w:t>it in the Formula a</w:t>
-      </w:r>
-      <w:r>
-        <w:rPr>
-          <w:rStyle w:val="apple-converted-space"/>
-          <w:color w:val="808080" w:themeColor="background1" w:themeShade="80"/>
-        </w:rPr>
-        <w:t>nalysis chapter as 4.2.3</w:t>
-      </w:r>
-      <w:r>
-        <w:rPr>
-          <w:rStyle w:val="apple-converted-space"/>
-          <w:color w:val="808080" w:themeColor="background1" w:themeShade="80"/>
-        </w:rPr>
-        <w:t>.</w:t>
-      </w:r>
-      <w:r>
-        <w:rPr>
-          <w:color w:val="808080" w:themeColor="background1" w:themeShade="80"/>
-        </w:rPr>
-        <w:br/>
-      </w:r>
-      <w:r>
-        <w:br/>
-        <w:t xml:space="preserve">In section 4.3 about grammar analysis some statements become ambiguous because of the word “formula” which might be a formula as in “a formula grammar” — a top level formula, so to speak, or it might be a formula as something </w:t>
-      </w:r>
-      <w:proofErr w:type="spellStart"/>
-      <w:r>
-        <w:t>parseable</w:t>
-      </w:r>
-      <w:proofErr w:type="spellEnd"/>
-      <w:r>
-        <w:t xml:space="preserve"> with the Formula nonterminal. Are only top formulas included when you say that 86</w:t>
+          <w:color w:val="808080" w:themeColor="background1" w:themeShade="80"/>
+        </w:rPr>
+        <w:t xml:space="preserve">Yes, the meaning is that </w:t>
+      </w:r>
+      <w:r>
+        <w:rPr>
+          <w:color w:val="808080" w:themeColor="background1" w:themeShade="80"/>
+        </w:rPr>
+        <w:t>86</w:t>
       </w:r>
       <w:proofErr w:type="gramStart"/>
       <w:r>
+        <w:rPr>
+          <w:color w:val="808080" w:themeColor="background1" w:themeShade="80"/>
+        </w:rPr>
         <w:t>,61</w:t>
       </w:r>
       <w:proofErr w:type="gramEnd"/>
       <w:r>
-        <w:t>% of them include a function call? Table IV seems to use the second meaning of a formula.</w:t>
-      </w:r>
-      <w:r>
-        <w:rPr>
-          <w:rStyle w:val="apple-converted-space"/>
-        </w:rPr>
-        <w:t> </w:t>
+        <w:rPr>
+          <w:color w:val="808080" w:themeColor="background1" w:themeShade="80"/>
+        </w:rPr>
+        <w:t>%</w:t>
+      </w:r>
+      <w:r>
+        <w:rPr>
+          <w:color w:val="808080" w:themeColor="background1" w:themeShade="80"/>
+        </w:rPr>
+        <w:t xml:space="preserve"> of the parsed formulas in the dataset contain at least one &lt;</w:t>
+      </w:r>
+      <w:proofErr w:type="spellStart"/>
+      <w:r>
+        <w:rPr>
+          <w:color w:val="808080" w:themeColor="background1" w:themeShade="80"/>
+        </w:rPr>
+        <w:t>FunctionCall</w:t>
+      </w:r>
+      <w:proofErr w:type="spellEnd"/>
+      <w:r>
+        <w:rPr>
+          <w:color w:val="808080" w:themeColor="background1" w:themeShade="80"/>
+        </w:rPr>
+        <w:t xml:space="preserve">&gt;. </w:t>
+      </w:r>
+      <w:r>
+        <w:rPr>
+          <w:color w:val="808080" w:themeColor="background1" w:themeShade="80"/>
+        </w:rPr>
+        <w:t>Table IV</w:t>
+      </w:r>
+      <w:r>
+        <w:rPr>
+          <w:color w:val="808080" w:themeColor="background1" w:themeShade="80"/>
+        </w:rPr>
+        <w:t xml:space="preserve"> uses the first </w:t>
+      </w:r>
+      <w:proofErr w:type="gramStart"/>
+      <w:r>
+        <w:rPr>
+          <w:color w:val="808080" w:themeColor="background1" w:themeShade="80"/>
+        </w:rPr>
+        <w:t>meaning,</w:t>
+      </w:r>
+      <w:proofErr w:type="gramEnd"/>
+      <w:r>
+        <w:rPr>
+          <w:color w:val="808080" w:themeColor="background1" w:themeShade="80"/>
+        </w:rPr>
+        <w:t xml:space="preserve"> it shows the number of parsed formulas in the dataset that contain each type of node.  100% of the parsed formulas will contain a &lt;Formula &gt; node</w:t>
+      </w:r>
+      <w:r>
+        <w:rPr>
+          <w:color w:val="808080" w:themeColor="background1" w:themeShade="80"/>
+        </w:rPr>
+        <w:t xml:space="preserve">. We updated Section </w:t>
+      </w:r>
+      <w:r>
+        <w:rPr>
+          <w:color w:val="808080" w:themeColor="background1" w:themeShade="80"/>
+        </w:rPr>
+        <w:t>4.2 with this explanation.</w:t>
       </w:r>
       <w:r>
         <w:br/>

</xml_diff>

<commit_message>
Updated section numbers in answers
</commit_message>
<xml_diff>
--- a/JSEP submission/coverLetterResubmission.docx
+++ b/JSEP submission/coverLetterResubmission.docx
@@ -188,8 +188,6 @@
           <w:shd w:val="clear" w:color="auto" w:fill="FFFFFF"/>
         </w:rPr>
       </w:pPr>
-      <w:bookmarkStart w:id="0" w:name="_GoBack"/>
-      <w:bookmarkEnd w:id="0"/>
     </w:p>
     <w:p>
       <w:pPr>
@@ -757,7 +755,34 @@
           <w:sz w:val="17"/>
           <w:szCs w:val="17"/>
         </w:rPr>
-        <w:t xml:space="preserve">. The rejection of invalid sentences and the correctness of the parse trees are discussed in sections 5.3 and 5.4. We considered it, however, out of the scope of this work to further </w:t>
+        <w:t xml:space="preserve">. The </w:t>
+      </w:r>
+      <w:r>
+        <w:rPr>
+          <w:rFonts w:ascii="Verdana" w:hAnsi="Verdana"/>
+          <w:color w:val="808080" w:themeColor="background1" w:themeShade="80"/>
+          <w:sz w:val="17"/>
+          <w:szCs w:val="17"/>
+        </w:rPr>
+        <w:t xml:space="preserve">rejection of invalid sentences and the correctness of the parse trees are discussed in </w:t>
+      </w:r>
+      <w:r>
+        <w:rPr>
+          <w:rFonts w:ascii="Verdana" w:hAnsi="Verdana"/>
+          <w:color w:val="808080" w:themeColor="background1" w:themeShade="80"/>
+          <w:sz w:val="17"/>
+          <w:szCs w:val="17"/>
+        </w:rPr>
+        <w:t>sections 6.3 and 6</w:t>
+      </w:r>
+      <w:r>
+        <w:rPr>
+          <w:rFonts w:ascii="Verdana" w:hAnsi="Verdana"/>
+          <w:color w:val="808080" w:themeColor="background1" w:themeShade="80"/>
+          <w:sz w:val="17"/>
+          <w:szCs w:val="17"/>
+        </w:rPr>
+        <w:t xml:space="preserve">.4. We considered it, however, out of the scope of this work to further </w:t>
       </w:r>
       <w:r>
         <w:rPr>
@@ -793,6 +818,7 @@
           <w:rStyle w:val="apple-converted-space"/>
           <w:rFonts w:ascii="Verdana" w:hAnsi="Verdana"/>
           <w:i/>
+          <w:color w:val="808080" w:themeColor="background1" w:themeShade="80"/>
           <w:sz w:val="17"/>
           <w:szCs w:val="17"/>
           <w:shd w:val="clear" w:color="auto" w:fill="FFFFFF"/>
@@ -801,7 +827,7 @@
       <w:r>
         <w:rPr>
           <w:rFonts w:ascii="Verdana" w:hAnsi="Verdana"/>
-          <w:color w:val="000000"/>
+          <w:color w:val="808080" w:themeColor="background1" w:themeShade="80"/>
           <w:sz w:val="17"/>
           <w:szCs w:val="17"/>
         </w:rPr>
@@ -811,6 +837,7 @@
         <w:rPr>
           <w:rFonts w:ascii="Verdana" w:hAnsi="Verdana"/>
           <w:i/>
+          <w:color w:val="808080" w:themeColor="background1" w:themeShade="80"/>
           <w:sz w:val="17"/>
           <w:szCs w:val="17"/>
         </w:rPr>
@@ -820,6 +847,7 @@
         <w:rPr>
           <w:rFonts w:ascii="Verdana" w:hAnsi="Verdana"/>
           <w:i/>
+          <w:color w:val="808080" w:themeColor="background1" w:themeShade="80"/>
           <w:sz w:val="17"/>
           <w:szCs w:val="17"/>
         </w:rPr>
@@ -829,6 +857,7 @@
         <w:rPr>
           <w:rFonts w:ascii="Verdana" w:hAnsi="Verdana"/>
           <w:i/>
+          <w:color w:val="808080" w:themeColor="background1" w:themeShade="80"/>
           <w:sz w:val="17"/>
           <w:szCs w:val="17"/>
           <w:shd w:val="clear" w:color="auto" w:fill="FFFFFF"/>
@@ -839,6 +868,7 @@
         <w:rPr>
           <w:rFonts w:ascii="Verdana" w:hAnsi="Verdana"/>
           <w:i/>
+          <w:color w:val="808080" w:themeColor="background1" w:themeShade="80"/>
           <w:sz w:val="17"/>
           <w:szCs w:val="17"/>
           <w:shd w:val="clear" w:color="auto" w:fill="FFFFFF"/>
@@ -851,6 +881,7 @@
           <w:rStyle w:val="apple-converted-space"/>
           <w:rFonts w:ascii="Verdana" w:hAnsi="Verdana"/>
           <w:i/>
+          <w:color w:val="808080" w:themeColor="background1" w:themeShade="80"/>
           <w:sz w:val="17"/>
           <w:szCs w:val="17"/>
           <w:shd w:val="clear" w:color="auto" w:fill="FFFFFF"/>
@@ -863,6 +894,7 @@
         <w:rPr>
           <w:rStyle w:val="apple-converted-space"/>
           <w:rFonts w:ascii="Verdana" w:hAnsi="Verdana"/>
+          <w:color w:val="808080" w:themeColor="background1" w:themeShade="80"/>
           <w:sz w:val="17"/>
           <w:szCs w:val="17"/>
           <w:shd w:val="clear" w:color="auto" w:fill="FFFFFF"/>
@@ -871,6 +903,7 @@
       <w:r>
         <w:rPr>
           <w:rFonts w:ascii="Verdana" w:hAnsi="Verdana"/>
+          <w:color w:val="808080" w:themeColor="background1" w:themeShade="80"/>
           <w:sz w:val="17"/>
           <w:szCs w:val="17"/>
         </w:rPr>
@@ -879,6 +912,7 @@
       <w:r>
         <w:rPr>
           <w:rFonts w:ascii="Verdana" w:hAnsi="Verdana"/>
+          <w:color w:val="808080" w:themeColor="background1" w:themeShade="80"/>
           <w:sz w:val="17"/>
           <w:szCs w:val="17"/>
         </w:rPr>
@@ -887,6 +921,7 @@
       <w:r>
         <w:rPr>
           <w:rFonts w:ascii="Verdana" w:hAnsi="Verdana"/>
+          <w:color w:val="808080" w:themeColor="background1" w:themeShade="80"/>
           <w:sz w:val="17"/>
           <w:szCs w:val="17"/>
         </w:rPr>
@@ -895,6 +930,7 @@
       <w:r>
         <w:rPr>
           <w:rFonts w:ascii="Verdana" w:hAnsi="Verdana"/>
+          <w:color w:val="808080" w:themeColor="background1" w:themeShade="80"/>
           <w:sz w:val="17"/>
           <w:szCs w:val="17"/>
         </w:rPr>
@@ -903,6 +939,7 @@
       <w:r>
         <w:rPr>
           <w:rFonts w:ascii="Verdana" w:hAnsi="Verdana"/>
+          <w:color w:val="808080" w:themeColor="background1" w:themeShade="80"/>
           <w:sz w:val="17"/>
           <w:szCs w:val="17"/>
         </w:rPr>
@@ -911,6 +948,7 @@
       <w:r>
         <w:rPr>
           <w:rFonts w:ascii="Verdana" w:hAnsi="Verdana"/>
+          <w:color w:val="808080" w:themeColor="background1" w:themeShade="80"/>
           <w:sz w:val="17"/>
           <w:szCs w:val="17"/>
           <w:shd w:val="clear" w:color="auto" w:fill="FFFFFF"/>
@@ -920,6 +958,7 @@
       <w:r>
         <w:rPr>
           <w:rFonts w:ascii="Verdana" w:hAnsi="Verdana"/>
+          <w:color w:val="808080" w:themeColor="background1" w:themeShade="80"/>
           <w:sz w:val="17"/>
           <w:szCs w:val="17"/>
           <w:shd w:val="clear" w:color="auto" w:fill="FFFFFF"/>
@@ -929,6 +968,7 @@
       <w:r>
         <w:rPr>
           <w:rFonts w:ascii="Verdana" w:hAnsi="Verdana"/>
+          <w:color w:val="808080" w:themeColor="background1" w:themeShade="80"/>
           <w:sz w:val="17"/>
           <w:szCs w:val="17"/>
           <w:shd w:val="clear" w:color="auto" w:fill="FFFFFF"/>
@@ -938,6 +978,7 @@
       <w:r>
         <w:rPr>
           <w:rFonts w:ascii="Verdana" w:hAnsi="Verdana"/>
+          <w:color w:val="808080" w:themeColor="background1" w:themeShade="80"/>
           <w:sz w:val="17"/>
           <w:szCs w:val="17"/>
           <w:shd w:val="clear" w:color="auto" w:fill="FFFFFF"/>
@@ -950,6 +991,7 @@
         <w:rPr>
           <w:rStyle w:val="apple-converted-space"/>
           <w:rFonts w:ascii="Verdana" w:hAnsi="Verdana"/>
+          <w:color w:val="808080" w:themeColor="background1" w:themeShade="80"/>
           <w:sz w:val="17"/>
           <w:szCs w:val="17"/>
           <w:shd w:val="clear" w:color="auto" w:fill="FFFFFF"/>
@@ -958,7 +1000,7 @@
       <w:r>
         <w:rPr>
           <w:rFonts w:ascii="Verdana" w:hAnsi="Verdana"/>
-          <w:color w:val="000000"/>
+          <w:color w:val="808080" w:themeColor="background1" w:themeShade="80"/>
           <w:sz w:val="17"/>
           <w:szCs w:val="17"/>
         </w:rPr>
@@ -968,6 +1010,7 @@
         <w:rPr>
           <w:rFonts w:ascii="Verdana" w:hAnsi="Verdana"/>
           <w:i/>
+          <w:color w:val="808080" w:themeColor="background1" w:themeShade="80"/>
           <w:sz w:val="17"/>
           <w:szCs w:val="17"/>
         </w:rPr>
@@ -978,6 +1021,7 @@
         <w:rPr>
           <w:rFonts w:ascii="Verdana" w:hAnsi="Verdana"/>
           <w:i/>
+          <w:color w:val="808080" w:themeColor="background1" w:themeShade="80"/>
           <w:sz w:val="17"/>
           <w:szCs w:val="17"/>
         </w:rPr>
@@ -987,6 +1031,7 @@
         <w:rPr>
           <w:rFonts w:ascii="Verdana" w:hAnsi="Verdana"/>
           <w:i/>
+          <w:color w:val="808080" w:themeColor="background1" w:themeShade="80"/>
           <w:sz w:val="17"/>
           <w:szCs w:val="17"/>
         </w:rPr>
@@ -996,7 +1041,7 @@
         <w:rPr>
           <w:rFonts w:ascii="Verdana" w:hAnsi="Verdana"/>
           <w:i/>
-          <w:color w:val="000000"/>
+          <w:color w:val="808080" w:themeColor="background1" w:themeShade="80"/>
           <w:sz w:val="17"/>
           <w:szCs w:val="17"/>
           <w:shd w:val="clear" w:color="auto" w:fill="FFFFFF"/>
@@ -1008,7 +1053,7 @@
         <w:rPr>
           <w:rFonts w:ascii="Verdana" w:hAnsi="Verdana"/>
           <w:i/>
-          <w:color w:val="000000"/>
+          <w:color w:val="808080" w:themeColor="background1" w:themeShade="80"/>
           <w:sz w:val="17"/>
           <w:szCs w:val="17"/>
           <w:shd w:val="clear" w:color="auto" w:fill="FFFFFF"/>
@@ -1020,7 +1065,7 @@
           <w:rStyle w:val="apple-converted-space"/>
           <w:rFonts w:ascii="Verdana" w:hAnsi="Verdana"/>
           <w:i/>
-          <w:color w:val="000000"/>
+          <w:color w:val="808080" w:themeColor="background1" w:themeShade="80"/>
           <w:sz w:val="17"/>
           <w:szCs w:val="17"/>
           <w:shd w:val="clear" w:color="auto" w:fill="FFFFFF"/>
@@ -1032,6 +1077,7 @@
       <w:pPr>
         <w:rPr>
           <w:rFonts w:ascii="Verdana" w:hAnsi="Verdana"/>
+          <w:color w:val="808080" w:themeColor="background1" w:themeShade="80"/>
           <w:sz w:val="17"/>
           <w:szCs w:val="17"/>
         </w:rPr>
@@ -1039,6 +1085,7 @@
       <w:r>
         <w:rPr>
           <w:rFonts w:ascii="Verdana" w:hAnsi="Verdana"/>
+          <w:color w:val="808080" w:themeColor="background1" w:themeShade="80"/>
           <w:sz w:val="17"/>
           <w:szCs w:val="17"/>
         </w:rPr>
@@ -1047,6 +1094,7 @@
       <w:r>
         <w:rPr>
           <w:rFonts w:ascii="Verdana" w:hAnsi="Verdana"/>
+          <w:color w:val="808080" w:themeColor="background1" w:themeShade="80"/>
           <w:sz w:val="17"/>
           <w:szCs w:val="17"/>
         </w:rPr>
@@ -1056,6 +1104,7 @@
       <w:r>
         <w:rPr>
           <w:rFonts w:ascii="Verdana" w:hAnsi="Verdana"/>
+          <w:color w:val="808080" w:themeColor="background1" w:themeShade="80"/>
           <w:sz w:val="17"/>
           <w:szCs w:val="17"/>
         </w:rPr>
@@ -1065,6 +1114,7 @@
       <w:r>
         <w:rPr>
           <w:rFonts w:ascii="Verdana" w:hAnsi="Verdana"/>
+          <w:color w:val="808080" w:themeColor="background1" w:themeShade="80"/>
           <w:sz w:val="17"/>
           <w:szCs w:val="17"/>
         </w:rPr>
@@ -1073,6 +1123,7 @@
       <w:r>
         <w:rPr>
           <w:rFonts w:ascii="Verdana" w:hAnsi="Verdana"/>
+          <w:color w:val="808080" w:themeColor="background1" w:themeShade="80"/>
           <w:sz w:val="17"/>
           <w:szCs w:val="17"/>
         </w:rPr>
@@ -1081,6 +1132,7 @@
       <w:r>
         <w:rPr>
           <w:rFonts w:ascii="Verdana" w:hAnsi="Verdana"/>
+          <w:color w:val="808080" w:themeColor="background1" w:themeShade="80"/>
           <w:sz w:val="17"/>
           <w:szCs w:val="17"/>
         </w:rPr>
@@ -1089,6 +1141,7 @@
       <w:r>
         <w:rPr>
           <w:rFonts w:ascii="Verdana" w:hAnsi="Verdana"/>
+          <w:color w:val="808080" w:themeColor="background1" w:themeShade="80"/>
           <w:sz w:val="17"/>
           <w:szCs w:val="17"/>
         </w:rPr>
@@ -1097,6 +1150,7 @@
       <w:r>
         <w:rPr>
           <w:rFonts w:ascii="Verdana" w:hAnsi="Verdana"/>
+          <w:color w:val="808080" w:themeColor="background1" w:themeShade="80"/>
           <w:sz w:val="17"/>
           <w:szCs w:val="17"/>
         </w:rPr>
@@ -1105,6 +1159,7 @@
       <w:r>
         <w:rPr>
           <w:rFonts w:ascii="Verdana" w:hAnsi="Verdana"/>
+          <w:color w:val="808080" w:themeColor="background1" w:themeShade="80"/>
           <w:sz w:val="17"/>
           <w:szCs w:val="17"/>
         </w:rPr>
@@ -1114,6 +1169,7 @@
       <w:r>
         <w:rPr>
           <w:rFonts w:ascii="Verdana" w:hAnsi="Verdana"/>
+          <w:color w:val="808080" w:themeColor="background1" w:themeShade="80"/>
           <w:sz w:val="17"/>
           <w:szCs w:val="17"/>
         </w:rPr>
@@ -1123,6 +1179,7 @@
       <w:r>
         <w:rPr>
           <w:rFonts w:ascii="Verdana" w:hAnsi="Verdana"/>
+          <w:color w:val="808080" w:themeColor="background1" w:themeShade="80"/>
           <w:sz w:val="17"/>
           <w:szCs w:val="17"/>
         </w:rPr>
@@ -1131,6 +1188,7 @@
       <w:r>
         <w:rPr>
           <w:rFonts w:ascii="Verdana" w:hAnsi="Verdana"/>
+          <w:color w:val="808080" w:themeColor="background1" w:themeShade="80"/>
           <w:sz w:val="17"/>
           <w:szCs w:val="17"/>
         </w:rPr>
@@ -1139,7 +1197,7 @@
       <w:r>
         <w:rPr>
           <w:rFonts w:ascii="Verdana" w:hAnsi="Verdana"/>
-          <w:color w:val="000000"/>
+          <w:color w:val="808080" w:themeColor="background1" w:themeShade="80"/>
           <w:sz w:val="17"/>
           <w:szCs w:val="17"/>
           <w:shd w:val="clear" w:color="auto" w:fill="FFFFFF"/>
@@ -1149,12 +1207,32 @@
       <w:r>
         <w:rPr>
           <w:rFonts w:ascii="Verdana" w:hAnsi="Verdana"/>
-          <w:color w:val="000000"/>
-          <w:sz w:val="17"/>
-          <w:szCs w:val="17"/>
-          <w:shd w:val="clear" w:color="auto" w:fill="FFFFFF"/>
-        </w:rPr>
-        <w:t xml:space="preserve"> is presented, the most common functions, operators and constants are identified, and size and complexity characteristics of the formulas are studied.</w:t>
+          <w:color w:val="808080" w:themeColor="background1" w:themeShade="80"/>
+          <w:sz w:val="17"/>
+          <w:szCs w:val="17"/>
+          <w:shd w:val="clear" w:color="auto" w:fill="FFFFFF"/>
+        </w:rPr>
+        <w:t xml:space="preserve"> is presented, the most common functions, operators and constants are identified, </w:t>
+      </w:r>
+      <w:r>
+        <w:rPr>
+          <w:rFonts w:ascii="Verdana" w:hAnsi="Verdana"/>
+          <w:color w:val="808080" w:themeColor="background1" w:themeShade="80"/>
+          <w:sz w:val="17"/>
+          <w:szCs w:val="17"/>
+          <w:shd w:val="clear" w:color="auto" w:fill="FFFFFF"/>
+        </w:rPr>
+        <w:t xml:space="preserve">and </w:t>
+      </w:r>
+      <w:r>
+        <w:rPr>
+          <w:rFonts w:ascii="Verdana" w:hAnsi="Verdana"/>
+          <w:color w:val="808080" w:themeColor="background1" w:themeShade="80"/>
+          <w:sz w:val="17"/>
+          <w:szCs w:val="17"/>
+          <w:shd w:val="clear" w:color="auto" w:fill="FFFFFF"/>
+        </w:rPr>
+        <w:t>complexity characteristics of the formulas are studied.</w:t>
       </w:r>
     </w:p>
     <w:p>
@@ -2270,7 +2348,16 @@
           <w:sz w:val="17"/>
           <w:szCs w:val="17"/>
         </w:rPr>
-        <w:t>lso, we enriched Section 5.1 to explain that t</w:t>
+        <w:t>lso, we enriched Section 6</w:t>
+      </w:r>
+      <w:r>
+        <w:rPr>
+          <w:rFonts w:ascii="Verdana" w:hAnsi="Verdana"/>
+          <w:color w:val="808080" w:themeColor="background1" w:themeShade="80"/>
+          <w:sz w:val="17"/>
+          <w:szCs w:val="17"/>
+        </w:rPr>
+        <w:t>.1 to explain that t</w:t>
       </w:r>
       <w:r>
         <w:rPr>
@@ -4769,153 +4856,120 @@
           <w:rStyle w:val="apple-converted-space"/>
           <w:color w:val="808080" w:themeColor="background1" w:themeShade="80"/>
         </w:rPr>
-        <w:t xml:space="preserve">In this version, we </w:t>
-      </w:r>
-      <w:r>
-        <w:rPr>
-          <w:rStyle w:val="apple-converted-space"/>
-          <w:color w:val="808080" w:themeColor="background1" w:themeShade="80"/>
-        </w:rPr>
-        <w:t>updated this</w:t>
-      </w:r>
-      <w:r>
-        <w:rPr>
-          <w:rStyle w:val="apple-converted-space"/>
-          <w:color w:val="808080" w:themeColor="background1" w:themeShade="80"/>
-        </w:rPr>
-        <w:t xml:space="preserve"> section and moved </w:t>
-      </w:r>
-      <w:r>
-        <w:rPr>
-          <w:rStyle w:val="apple-converted-space"/>
-          <w:color w:val="808080" w:themeColor="background1" w:themeShade="80"/>
-        </w:rPr>
-        <w:t>it in the Formula a</w:t>
-      </w:r>
-      <w:r>
-        <w:rPr>
-          <w:rStyle w:val="apple-converted-space"/>
-          <w:color w:val="808080" w:themeColor="background1" w:themeShade="80"/>
-        </w:rPr>
-        <w:t>nalysis chapter as 4.2.3</w:t>
-      </w:r>
-      <w:r>
-        <w:rPr>
-          <w:rStyle w:val="apple-converted-space"/>
-          <w:color w:val="808080" w:themeColor="background1" w:themeShade="80"/>
-        </w:rPr>
-        <w:t>.</w:t>
-      </w:r>
-      <w:r>
-        <w:rPr>
-          <w:color w:val="808080" w:themeColor="background1" w:themeShade="80"/>
-        </w:rPr>
-        <w:br/>
-      </w:r>
-      <w:r>
-        <w:rPr>
-          <w:color w:val="808080" w:themeColor="background1" w:themeShade="80"/>
-        </w:rPr>
-        <w:br/>
-      </w:r>
-      <w:r>
-        <w:rPr>
-          <w:rFonts w:ascii="Verdana" w:hAnsi="Verdana"/>
-          <w:i/>
-          <w:color w:val="808080" w:themeColor="background1" w:themeShade="80"/>
-          <w:sz w:val="17"/>
-          <w:szCs w:val="17"/>
-        </w:rPr>
-        <w:t xml:space="preserve">Comment </w:t>
-      </w:r>
-      <w:r>
-        <w:rPr>
-          <w:rFonts w:ascii="Verdana" w:hAnsi="Verdana"/>
-          <w:i/>
-          <w:color w:val="808080" w:themeColor="background1" w:themeShade="80"/>
-          <w:sz w:val="17"/>
-          <w:szCs w:val="17"/>
-        </w:rPr>
-        <w:t>2.</w:t>
-      </w:r>
-      <w:r>
-        <w:rPr>
-          <w:rFonts w:ascii="Verdana" w:hAnsi="Verdana"/>
-          <w:i/>
-          <w:color w:val="808080" w:themeColor="background1" w:themeShade="80"/>
-          <w:sz w:val="17"/>
-          <w:szCs w:val="17"/>
-        </w:rPr>
-        <w:t>1</w:t>
-      </w:r>
-      <w:r>
-        <w:rPr>
-          <w:rFonts w:ascii="Verdana" w:hAnsi="Verdana"/>
-          <w:i/>
-          <w:color w:val="808080" w:themeColor="background1" w:themeShade="80"/>
-          <w:sz w:val="17"/>
-          <w:szCs w:val="17"/>
-        </w:rPr>
-        <w:t>7</w:t>
-      </w:r>
-      <w:r>
-        <w:rPr>
-          <w:rFonts w:ascii="Verdana" w:hAnsi="Verdana"/>
-          <w:i/>
-          <w:color w:val="808080" w:themeColor="background1" w:themeShade="80"/>
-          <w:sz w:val="17"/>
-          <w:szCs w:val="17"/>
-        </w:rPr>
-        <w:t xml:space="preserve"> </w:t>
-      </w:r>
-      <w:r>
-        <w:rPr>
-          <w:i/>
-          <w:color w:val="808080" w:themeColor="background1" w:themeShade="80"/>
-        </w:rPr>
-        <w:t xml:space="preserve">In section 4.3 about grammar analysis some statements become ambiguous because of the word “formula” which might be a formula as in “a formula grammar” — a top level formula, so to speak, or it might be a formula as something </w:t>
-      </w:r>
-      <w:proofErr w:type="spellStart"/>
-      <w:r>
-        <w:rPr>
-          <w:i/>
-          <w:color w:val="808080" w:themeColor="background1" w:themeShade="80"/>
-        </w:rPr>
-        <w:t>parseable</w:t>
-      </w:r>
-      <w:proofErr w:type="spellEnd"/>
-      <w:r>
-        <w:rPr>
-          <w:i/>
-          <w:color w:val="808080" w:themeColor="background1" w:themeShade="80"/>
-        </w:rPr>
-        <w:t xml:space="preserve"> with the Formula nonterminal. Are only top formulas included when you say that 86</w:t>
-      </w:r>
-      <w:proofErr w:type="gramStart"/>
-      <w:r>
-        <w:rPr>
-          <w:i/>
-          <w:color w:val="808080" w:themeColor="background1" w:themeShade="80"/>
-        </w:rPr>
-        <w:t>,61</w:t>
-      </w:r>
-      <w:proofErr w:type="gramEnd"/>
-      <w:r>
-        <w:rPr>
-          <w:i/>
-          <w:color w:val="808080" w:themeColor="background1" w:themeShade="80"/>
-        </w:rPr>
-        <w:t>% of them include a function call? Table IV seems to use the second meaning of a formula.</w:t>
-      </w:r>
-      <w:r>
-        <w:rPr>
-          <w:rStyle w:val="apple-converted-space"/>
-          <w:color w:val="808080" w:themeColor="background1" w:themeShade="80"/>
-        </w:rPr>
-        <w:t> </w:t>
+        <w:t>In this version we have removed this section, moving part of its content to section 5.1 which explores formula complexity indicators.</w:t>
       </w:r>
     </w:p>
     <w:p>
+      <w:pPr>
+        <w:rPr>
+          <w:rStyle w:val="apple-converted-space"/>
+          <w:color w:val="808080" w:themeColor="background1" w:themeShade="80"/>
+        </w:rPr>
+      </w:pPr>
+      <w:r>
+        <w:rPr>
+          <w:color w:val="808080" w:themeColor="background1" w:themeShade="80"/>
+        </w:rPr>
+        <w:br/>
+      </w:r>
+      <w:r>
+        <w:rPr>
+          <w:rFonts w:ascii="Verdana" w:hAnsi="Verdana"/>
+          <w:i/>
+          <w:color w:val="808080" w:themeColor="background1" w:themeShade="80"/>
+          <w:sz w:val="17"/>
+          <w:szCs w:val="17"/>
+        </w:rPr>
+        <w:t xml:space="preserve">Comment </w:t>
+      </w:r>
+      <w:r>
+        <w:rPr>
+          <w:rFonts w:ascii="Verdana" w:hAnsi="Verdana"/>
+          <w:i/>
+          <w:color w:val="808080" w:themeColor="background1" w:themeShade="80"/>
+          <w:sz w:val="17"/>
+          <w:szCs w:val="17"/>
+        </w:rPr>
+        <w:t>2.</w:t>
+      </w:r>
+      <w:r>
+        <w:rPr>
+          <w:rFonts w:ascii="Verdana" w:hAnsi="Verdana"/>
+          <w:i/>
+          <w:color w:val="808080" w:themeColor="background1" w:themeShade="80"/>
+          <w:sz w:val="17"/>
+          <w:szCs w:val="17"/>
+        </w:rPr>
+        <w:t>1</w:t>
+      </w:r>
+      <w:r>
+        <w:rPr>
+          <w:rFonts w:ascii="Verdana" w:hAnsi="Verdana"/>
+          <w:i/>
+          <w:color w:val="808080" w:themeColor="background1" w:themeShade="80"/>
+          <w:sz w:val="17"/>
+          <w:szCs w:val="17"/>
+        </w:rPr>
+        <w:t>7</w:t>
+      </w:r>
+      <w:r>
+        <w:rPr>
+          <w:rFonts w:ascii="Verdana" w:hAnsi="Verdana"/>
+          <w:i/>
+          <w:color w:val="808080" w:themeColor="background1" w:themeShade="80"/>
+          <w:sz w:val="17"/>
+          <w:szCs w:val="17"/>
+        </w:rPr>
+        <w:t xml:space="preserve"> </w:t>
+      </w:r>
+      <w:r>
+        <w:rPr>
+          <w:i/>
+          <w:color w:val="808080" w:themeColor="background1" w:themeShade="80"/>
+        </w:rPr>
+        <w:t xml:space="preserve">In section 4.3 about grammar analysis some statements become ambiguous because of the word “formula” which might be a formula as in “a formula grammar” — a top level formula, so to speak, or it might be a formula as something </w:t>
+      </w:r>
+      <w:proofErr w:type="spellStart"/>
+      <w:r>
+        <w:rPr>
+          <w:i/>
+          <w:color w:val="808080" w:themeColor="background1" w:themeShade="80"/>
+        </w:rPr>
+        <w:t>parseable</w:t>
+      </w:r>
+      <w:proofErr w:type="spellEnd"/>
+      <w:r>
+        <w:rPr>
+          <w:i/>
+          <w:color w:val="808080" w:themeColor="background1" w:themeShade="80"/>
+        </w:rPr>
+        <w:t xml:space="preserve"> with the Formula nonterminal. Are only top formulas included when you say that 86</w:t>
+      </w:r>
+      <w:proofErr w:type="gramStart"/>
+      <w:r>
+        <w:rPr>
+          <w:i/>
+          <w:color w:val="808080" w:themeColor="background1" w:themeShade="80"/>
+        </w:rPr>
+        <w:t>,61</w:t>
+      </w:r>
+      <w:proofErr w:type="gramEnd"/>
+      <w:r>
+        <w:rPr>
+          <w:i/>
+          <w:color w:val="808080" w:themeColor="background1" w:themeShade="80"/>
+        </w:rPr>
+        <w:t>% of them include a function call? Table IV seems to use the second meaning of a formula.</w:t>
+      </w:r>
+      <w:r>
+        <w:rPr>
+          <w:rStyle w:val="apple-converted-space"/>
+          <w:color w:val="808080" w:themeColor="background1" w:themeShade="80"/>
+        </w:rPr>
+        <w:t> </w:t>
+      </w:r>
+    </w:p>
+    <w:p>
       <w:r>
         <w:rPr>
           <w:color w:val="808080" w:themeColor="background1" w:themeShade="80"/>
@@ -5004,7 +5058,13 @@
         <w:rPr>
           <w:color w:val="808080" w:themeColor="background1" w:themeShade="80"/>
         </w:rPr>
-        <w:t>4.2 with this explanation.</w:t>
+        <w:t>5</w:t>
+      </w:r>
+      <w:r>
+        <w:rPr>
+          <w:color w:val="808080" w:themeColor="background1" w:themeShade="80"/>
+        </w:rPr>
+        <w:t>.2 with this explanation.</w:t>
       </w:r>
       <w:r>
         <w:br/>
@@ -5153,7 +5213,16 @@
           <w:i/>
           <w:color w:val="808080" w:themeColor="background1" w:themeShade="80"/>
         </w:rPr>
-        <w:t>Page 11, line 20: “comprising of” =&gt; either “consisting of” or “comprising”</w:t>
+        <w:t>Page 11, line 20: “comprising of” =&gt; either “consisti</w:t>
+      </w:r>
+      <w:bookmarkStart w:id="0" w:name="_GoBack"/>
+      <w:bookmarkEnd w:id="0"/>
+      <w:r>
+        <w:rPr>
+          <w:i/>
+          <w:color w:val="808080" w:themeColor="background1" w:themeShade="80"/>
+        </w:rPr>
+        <w:t>ng of” or “comprising”</w:t>
       </w:r>
     </w:p>
     <w:p>

</xml_diff>